<commit_message>
fix(data): update courrier type
udpate of the file temps-partiel-demande-de-derogation-du-salarie.docx
</commit_message>
<xml_diff>
--- a/packages/code-du-travail-data/dataset/courrier-type/docx/temps-partiel-demande-de-derogation-du-salarie.docx
+++ b/packages/code-du-travail-data/dataset/courrier-type/docx/temps-partiel-demande-de-derogation-du-salarie.docx
@@ -1,7 +1,6 @@
 
 <file path=word/document.xml><?xml version="1.0" encoding="utf-8"?>
 <w:document xmlns:r="http://schemas.openxmlformats.org/officeDocument/2006/relationships" xmlns:wp="http://schemas.openxmlformats.org/drawingml/2006/wordprocessingDrawing" xmlns:w="http://schemas.openxmlformats.org/wordprocessingml/2006/main" xmlns:w10="urn:schemas-microsoft-com:office:word" xmlns:w14="http://schemas.microsoft.com/office/word/2010/wordml" xmlns:wps="http://schemas.microsoft.com/office/word/2010/wordprocessingShape" xmlns:wpg="http://schemas.microsoft.com/office/word/2010/wordprocessingGroup" xmlns:mc="http://schemas.openxmlformats.org/markup-compatibility/2006" xmlns:v="urn:schemas-microsoft-com:vml" xmlns:o="urn:schemas-microsoft-com:office:office" xmlns:m="http://schemas.openxmlformats.org/officeDocument/2006/math" mc:Ignorable="w14">
-  <w:background w:color="FFFFFF"/>
   <w:body>
     <w:p>
       <w:pPr>
@@ -10,31 +9,27 @@
       </w:pPr>
       <w:r>
         <w:rPr>
-          <w:color w:val="3f6797"/>
-          <w:u w:color="3f6797"/>
-          <w:rtl w:val="0"/>
+          <w:rStyle w:val="Aucune"/>
+          <w:color w:val="3f6797"/>
+          <w:u w:color="3f6797"/>
+          <w:rtl w:val="0"/>
+          <w:lang w:val="fr-FR"/>
         </w:rPr>
         <w:t>« </w:t>
       </w:r>
       <w:r>
         <w:rPr>
-          <w:color w:val="3f6797"/>
-          <w:u w:color="3f6797"/>
-          <w:rtl w:val="0"/>
-          <w:lang w:val="fr-FR"/>
-        </w:rPr>
-        <w:t>P</w:t>
-      </w:r>
-      <w:r>
-        <w:rPr>
-          <w:color w:val="3f6797"/>
-          <w:u w:color="3f6797"/>
-          <w:rtl w:val="0"/>
-        </w:rPr>
-        <w:t>r</w:t>
-      </w:r>
-      <w:r>
-        <w:rPr>
+          <w:rStyle w:val="Aucune"/>
+          <w:color w:val="3f6797"/>
+          <w:u w:color="3f6797"/>
+          <w:rtl w:val="0"/>
+          <w:lang w:val="fr-FR"/>
+        </w:rPr>
+        <w:t>Pr</w:t>
+      </w:r>
+      <w:r>
+        <w:rPr>
+          <w:rStyle w:val="Aucune"/>
           <w:color w:val="3f6797"/>
           <w:u w:color="3f6797"/>
           <w:rtl w:val="0"/>
@@ -44,23 +39,17 @@
       </w:r>
       <w:r>
         <w:rPr>
-          <w:color w:val="3f6797"/>
-          <w:u w:color="3f6797"/>
-          <w:rtl w:val="0"/>
-        </w:rPr>
-        <w:t xml:space="preserve">nom </w:t>
-      </w:r>
-      <w:r>
-        <w:rPr>
-          <w:color w:val="3f6797"/>
-          <w:u w:color="3f6797"/>
-          <w:rtl w:val="0"/>
-          <w:lang w:val="fr-FR"/>
-        </w:rPr>
-        <w:t>du salari</w:t>
-      </w:r>
-      <w:r>
-        <w:rPr>
+          <w:rStyle w:val="Aucune"/>
+          <w:color w:val="3f6797"/>
+          <w:u w:color="3f6797"/>
+          <w:rtl w:val="0"/>
+          <w:lang w:val="fr-FR"/>
+        </w:rPr>
+        <w:t>nom du salari</w:t>
+      </w:r>
+      <w:r>
+        <w:rPr>
+          <w:rStyle w:val="Aucune"/>
           <w:color w:val="3f6797"/>
           <w:u w:color="3f6797"/>
           <w:rtl w:val="0"/>
@@ -71,59 +60,39 @@
       <w:r>
         <w:rPr>
           <w:rtl w:val="0"/>
+          <w:lang w:val="fr-FR"/>
         </w:rPr>
         <w:t xml:space="preserve"> </w:t>
       </w:r>
       <w:r>
         <w:rPr>
-          <w:color w:val="3f6797"/>
-          <w:u w:color="3f6797"/>
-          <w:rtl w:val="0"/>
+          <w:rStyle w:val="Aucune"/>
+          <w:color w:val="3f6797"/>
+          <w:u w:color="3f6797"/>
+          <w:rtl w:val="0"/>
+          <w:lang w:val="fr-FR"/>
         </w:rPr>
         <w:t>« </w:t>
       </w:r>
       <w:r>
         <w:rPr>
-          <w:color w:val="3f6797"/>
-          <w:u w:color="3f6797"/>
-          <w:rtl w:val="0"/>
-          <w:lang w:val="fr-FR"/>
-        </w:rPr>
-        <w:t>N</w:t>
-      </w:r>
-      <w:r>
-        <w:rPr>
-          <w:color w:val="3f6797"/>
-          <w:u w:color="3f6797"/>
-          <w:rtl w:val="0"/>
-        </w:rPr>
-        <w:t xml:space="preserve">om </w:t>
-      </w:r>
-      <w:r>
-        <w:rPr>
-          <w:color w:val="3f6797"/>
-          <w:u w:color="3f6797"/>
-          <w:rtl w:val="0"/>
-          <w:lang w:val="fr-FR"/>
-        </w:rPr>
-        <w:t>du salari</w:t>
-      </w:r>
-      <w:r>
-        <w:rPr>
-          <w:color w:val="3f6797"/>
-          <w:u w:color="3f6797"/>
-          <w:rtl w:val="0"/>
-          <w:lang w:val="fr-FR"/>
-        </w:rPr>
-        <w:t>é</w:t>
-      </w:r>
-      <w:r>
-        <w:rPr>
-          <w:color w:val="3f6797"/>
-          <w:u w:color="3f6797"/>
-          <w:rtl w:val="0"/>
-        </w:rPr>
-        <w:t> »</w:t>
+          <w:rStyle w:val="Aucune"/>
+          <w:color w:val="3f6797"/>
+          <w:u w:color="3f6797"/>
+          <w:rtl w:val="0"/>
+          <w:lang w:val="fr-FR"/>
+        </w:rPr>
+        <w:t>Nom du salari</w:t>
+      </w:r>
+      <w:r>
+        <w:rPr>
+          <w:rStyle w:val="Aucune"/>
+          <w:color w:val="3f6797"/>
+          <w:u w:color="3f6797"/>
+          <w:rtl w:val="0"/>
+          <w:lang w:val="fr-FR"/>
+        </w:rPr>
+        <w:t>é »</w:t>
       </w:r>
     </w:p>
     <w:p>
@@ -131,20 +100,25 @@
         <w:pStyle w:val="expediteur"/>
         <w:spacing w:after="100" w:line="240" w:lineRule="auto"/>
         <w:rPr>
-          <w:color w:val="3f6797"/>
-          <w:u w:color="3f6797"/>
+          <w:rStyle w:val="Aucune"/>
+          <w:color w:val="3f6797"/>
+          <w:u w:color="3f6797"/>
+          <w:lang w:val="fr-FR"/>
         </w:rPr>
       </w:pPr>
       <w:r>
         <w:rPr>
-          <w:color w:val="3f6797"/>
-          <w:u w:color="3f6797"/>
-          <w:rtl w:val="0"/>
+          <w:rStyle w:val="Aucune"/>
+          <w:color w:val="3f6797"/>
+          <w:u w:color="3f6797"/>
+          <w:rtl w:val="0"/>
+          <w:lang w:val="fr-FR"/>
         </w:rPr>
         <w:t>« </w:t>
       </w:r>
       <w:r>
         <w:rPr>
+          <w:rStyle w:val="Aucune"/>
           <w:color w:val="3f6797"/>
           <w:u w:color="3f6797"/>
           <w:rtl w:val="0"/>
@@ -154,6 +128,7 @@
       </w:r>
       <w:r>
         <w:rPr>
+          <w:rStyle w:val="Aucune"/>
           <w:color w:val="3f6797"/>
           <w:u w:color="3f6797"/>
           <w:rtl w:val="0"/>
@@ -163,26 +138,21 @@
       </w:r>
       <w:r>
         <w:rPr>
-          <w:color w:val="3f6797"/>
-          <w:u w:color="3f6797"/>
-          <w:rtl w:val="0"/>
-          <w:lang w:val="fr-FR"/>
-        </w:rPr>
-        <w:t>é</w:t>
-      </w:r>
-      <w:r>
-        <w:rPr>
-          <w:color w:val="3f6797"/>
-          <w:u w:color="3f6797"/>
-          <w:rtl w:val="0"/>
-        </w:rPr>
-        <w:t> »</w:t>
+          <w:rStyle w:val="Aucune"/>
+          <w:color w:val="3f6797"/>
+          <w:u w:color="3f6797"/>
+          <w:rtl w:val="0"/>
+          <w:lang w:val="fr-FR"/>
+        </w:rPr>
+        <w:t>é »</w:t>
       </w:r>
     </w:p>
     <w:p>
       <w:pPr>
-        <w:pStyle w:val="Corps A"/>
-        <w:rPr>
+        <w:pStyle w:val="expediteur"/>
+        <w:spacing w:after="100" w:line="240" w:lineRule="auto"/>
+        <w:rPr>
+          <w:rStyle w:val="Aucune"/>
           <w:color w:val="3f6797"/>
           <w:u w:color="3f6797"/>
         </w:rPr>
@@ -223,6 +193,7 @@
       </w:r>
       <w:r>
         <w:rPr>
+          <w:rStyle w:val="Aucune"/>
           <w:color w:val="3f6797"/>
           <w:u w:color="3f6797"/>
           <w:rtl w:val="0"/>
@@ -232,6 +203,7 @@
       </w:r>
       <w:r>
         <w:rPr>
+          <w:rStyle w:val="Aucune"/>
           <w:color w:val="3f6797"/>
           <w:u w:color="3f6797"/>
           <w:rtl w:val="0"/>
@@ -241,6 +213,7 @@
       </w:r>
       <w:r>
         <w:rPr>
+          <w:rStyle w:val="Aucune"/>
           <w:color w:val="3f6797"/>
           <w:u w:color="3f6797"/>
           <w:rtl w:val="0"/>
@@ -250,6 +223,7 @@
       </w:r>
       <w:r>
         <w:rPr>
+          <w:rStyle w:val="Aucune"/>
           <w:color w:val="3f6797"/>
           <w:u w:color="3f6797"/>
           <w:rtl w:val="0"/>
@@ -259,6 +233,7 @@
       </w:r>
       <w:r>
         <w:rPr>
+          <w:rStyle w:val="Aucune"/>
           <w:color w:val="3f6797"/>
           <w:u w:color="3f6797"/>
           <w:rtl w:val="0"/>
@@ -273,6 +248,7 @@
       </w:pPr>
       <w:r>
         <w:rPr>
+          <w:rStyle w:val="Aucune"/>
           <w:color w:val="3f6797"/>
           <w:u w:color="3f6797"/>
           <w:rtl w:val="0"/>
@@ -282,6 +258,7 @@
       </w:r>
       <w:r>
         <w:rPr>
+          <w:rStyle w:val="Aucune"/>
           <w:color w:val="3f6797"/>
           <w:u w:color="3f6797"/>
           <w:rtl w:val="0"/>
@@ -291,6 +268,7 @@
       </w:r>
       <w:r>
         <w:rPr>
+          <w:rStyle w:val="Aucune"/>
           <w:color w:val="3f6797"/>
           <w:u w:color="3f6797"/>
           <w:rtl w:val="0"/>
@@ -306,6 +284,7 @@
       </w:r>
       <w:r>
         <w:rPr>
+          <w:rStyle w:val="Aucune"/>
           <w:color w:val="3f6797"/>
           <w:u w:color="3f6797"/>
           <w:rtl w:val="0"/>
@@ -315,6 +294,7 @@
       </w:r>
       <w:r>
         <w:rPr>
+          <w:rStyle w:val="Aucune"/>
           <w:color w:val="3f6797"/>
           <w:u w:color="3f6797"/>
           <w:rtl w:val="0"/>
@@ -324,6 +304,7 @@
       </w:r>
       <w:r>
         <w:rPr>
+          <w:rStyle w:val="Aucune"/>
           <w:color w:val="3f6797"/>
           <w:u w:color="3f6797"/>
           <w:rtl w:val="0"/>
@@ -333,6 +314,7 @@
       </w:r>
       <w:r>
         <w:rPr>
+          <w:rStyle w:val="Aucune"/>
           <w:color w:val="3f6797"/>
           <w:u w:color="3f6797"/>
           <w:rtl w:val="0"/>
@@ -342,6 +324,7 @@
       </w:r>
       <w:r>
         <w:rPr>
+          <w:rStyle w:val="Aucune"/>
           <w:color w:val="3f6797"/>
           <w:u w:color="3f6797"/>
           <w:rtl w:val="0"/>
@@ -351,6 +334,7 @@
       </w:r>
       <w:r>
         <w:rPr>
+          <w:rStyle w:val="Aucune"/>
           <w:color w:val="3f6797"/>
           <w:u w:color="3f6797"/>
           <w:rtl w:val="0"/>
@@ -360,6 +344,7 @@
       </w:r>
       <w:r>
         <w:rPr>
+          <w:rStyle w:val="Aucune"/>
           <w:color w:val="3f6797"/>
           <w:u w:color="3f6797"/>
           <w:rtl w:val="0"/>
@@ -375,6 +360,7 @@
       </w:r>
       <w:r>
         <w:rPr>
+          <w:rStyle w:val="Aucune"/>
           <w:color w:val="3f6797"/>
           <w:u w:color="3f6797"/>
           <w:rtl w:val="0"/>
@@ -384,6 +370,7 @@
       </w:r>
       <w:r>
         <w:rPr>
+          <w:rStyle w:val="Aucune"/>
           <w:color w:val="3f6797"/>
           <w:u w:color="3f6797"/>
           <w:rtl w:val="0"/>
@@ -393,6 +380,7 @@
       </w:r>
       <w:r>
         <w:rPr>
+          <w:rStyle w:val="Aucune"/>
           <w:color w:val="3f6797"/>
           <w:u w:color="3f6797"/>
           <w:rtl w:val="0"/>
@@ -402,6 +390,7 @@
       </w:r>
       <w:r>
         <w:rPr>
+          <w:rStyle w:val="Aucune"/>
           <w:color w:val="3f6797"/>
           <w:u w:color="3f6797"/>
           <w:rtl w:val="0"/>
@@ -411,6 +400,7 @@
       </w:r>
       <w:r>
         <w:rPr>
+          <w:rStyle w:val="Aucune"/>
           <w:color w:val="3f6797"/>
           <w:u w:color="3f6797"/>
           <w:rtl w:val="0"/>
@@ -423,12 +413,14 @@
       <w:pPr>
         <w:pStyle w:val="destinataire"/>
         <w:rPr>
+          <w:rStyle w:val="Aucune"/>
           <w:color w:val="3f6797"/>
           <w:u w:color="3f6797"/>
         </w:rPr>
       </w:pPr>
       <w:r>
         <w:rPr>
+          <w:rStyle w:val="Aucune"/>
           <w:color w:val="3f6797"/>
           <w:u w:color="3f6797"/>
           <w:rtl w:val="0"/>
@@ -438,6 +430,7 @@
       </w:r>
       <w:r>
         <w:rPr>
+          <w:rStyle w:val="Aucune"/>
           <w:color w:val="3f6797"/>
           <w:u w:color="3f6797"/>
           <w:rtl w:val="0"/>
@@ -447,6 +440,7 @@
       </w:r>
       <w:r>
         <w:rPr>
+          <w:rStyle w:val="Aucune"/>
           <w:color w:val="3f6797"/>
           <w:u w:color="3f6797"/>
           <w:rtl w:val="0"/>
@@ -456,6 +450,7 @@
       </w:r>
       <w:r>
         <w:rPr>
+          <w:rStyle w:val="Aucune"/>
           <w:color w:val="3f6797"/>
           <w:u w:color="3f6797"/>
           <w:rtl w:val="0"/>
@@ -465,6 +460,7 @@
       </w:r>
       <w:r>
         <w:rPr>
+          <w:rStyle w:val="Aucune"/>
           <w:color w:val="3f6797"/>
           <w:u w:color="3f6797"/>
           <w:rtl w:val="0"/>
@@ -477,6 +473,7 @@
       <w:pPr>
         <w:pStyle w:val="destinataire"/>
         <w:rPr>
+          <w:rStyle w:val="Aucune"/>
           <w:color w:val="1f497d"/>
           <w:u w:color="1f497d"/>
         </w:rPr>
@@ -486,12 +483,14 @@
       <w:pPr>
         <w:pStyle w:val="destinataire"/>
         <w:rPr>
+          <w:rStyle w:val="Aucune"/>
           <w:color w:val="3f6797"/>
           <w:u w:color="3f6797"/>
         </w:rPr>
       </w:pPr>
       <w:r>
         <w:rPr>
+          <w:rStyle w:val="Aucune"/>
           <w:i w:val="1"/>
           <w:iCs w:val="1"/>
           <w:color w:val="3f6797"/>
@@ -503,6 +502,7 @@
       </w:r>
       <w:r>
         <w:rPr>
+          <w:rStyle w:val="Aucune"/>
           <w:i w:val="1"/>
           <w:iCs w:val="1"/>
           <w:color w:val="3f6797"/>
@@ -514,6 +514,7 @@
       </w:r>
       <w:r>
         <w:rPr>
+          <w:rStyle w:val="Aucune"/>
           <w:i w:val="1"/>
           <w:iCs w:val="1"/>
           <w:color w:val="3f6797"/>
@@ -525,6 +526,7 @@
       </w:r>
       <w:r>
         <w:rPr>
+          <w:rStyle w:val="Aucune"/>
           <w:i w:val="1"/>
           <w:iCs w:val="1"/>
           <w:color w:val="3f6797"/>
@@ -536,6 +538,7 @@
       </w:r>
       <w:r>
         <w:rPr>
+          <w:rStyle w:val="Aucune"/>
           <w:i w:val="1"/>
           <w:iCs w:val="1"/>
           <w:color w:val="3f6797"/>
@@ -547,6 +550,7 @@
       </w:r>
       <w:r>
         <w:rPr>
+          <w:rStyle w:val="Aucune"/>
           <w:i w:val="1"/>
           <w:iCs w:val="1"/>
           <w:color w:val="3f6797"/>
@@ -558,6 +562,7 @@
       </w:r>
       <w:r>
         <w:rPr>
+          <w:rStyle w:val="Aucune"/>
           <w:i w:val="1"/>
           <w:iCs w:val="1"/>
           <w:color w:val="3f6797"/>
@@ -575,50 +580,37 @@
     </w:p>
     <w:p>
       <w:pPr>
-        <w:pStyle w:val="Titre A"/>
-        <w:rPr>
+        <w:pStyle w:val="Titre"/>
+        <w:bidi w:val="0"/>
+        <w:rPr>
+          <w:rStyle w:val="Aucune"/>
           <w:sz w:val="28"/>
           <w:szCs w:val="28"/>
         </w:rPr>
       </w:pPr>
       <w:r>
         <w:rPr>
+          <w:rStyle w:val="Aucune"/>
           <w:sz w:val="28"/>
           <w:szCs w:val="28"/>
           <w:rtl w:val="0"/>
           <w:lang w:val="fr-FR"/>
         </w:rPr>
-        <w:t xml:space="preserve">Objet : </w:t>
-      </w:r>
-      <w:r>
-        <w:rPr>
+        <w:t>Objet : Demande de d</w:t>
+      </w:r>
+      <w:r>
+        <w:rPr>
+          <w:rStyle w:val="Aucune"/>
           <w:sz w:val="28"/>
           <w:szCs w:val="28"/>
           <w:rtl w:val="0"/>
           <w:lang w:val="fr-FR"/>
         </w:rPr>
-        <w:t>D</w:t>
-      </w:r>
-      <w:r>
-        <w:rPr>
-          <w:sz w:val="28"/>
-          <w:szCs w:val="28"/>
-          <w:rtl w:val="0"/>
-          <w:lang w:val="fr-FR"/>
-        </w:rPr>
-        <w:t>emande de d</w:t>
-      </w:r>
-      <w:r>
-        <w:rPr>
-          <w:sz w:val="28"/>
-          <w:szCs w:val="28"/>
-          <w:rtl w:val="0"/>
-          <w:lang w:val="fr-FR"/>
-        </w:rPr>
         <w:t>é</w:t>
       </w:r>
       <w:r>
         <w:rPr>
+          <w:rStyle w:val="Aucune"/>
           <w:sz w:val="28"/>
           <w:szCs w:val="28"/>
           <w:rtl w:val="0"/>
@@ -640,7 +632,6 @@
         <w:rPr>
           <w:rFonts w:cs="Arial Unicode MS" w:eastAsia="Arial Unicode MS"/>
           <w:rtl w:val="0"/>
-          <w:lang w:val="fr-FR"/>
         </w:rPr>
         <w:t>Madame / Monsieur,</w:t>
       </w:r>
@@ -653,7 +644,6 @@
         <w:rPr>
           <w:rFonts w:cs="Arial Unicode MS" w:eastAsia="Arial Unicode MS"/>
           <w:rtl w:val="0"/>
-          <w:lang w:val="fr-FR"/>
         </w:rPr>
         <w:t xml:space="preserve"> </w:t>
       </w:r>
@@ -666,7 +656,6 @@
         <w:rPr>
           <w:rFonts w:cs="Arial Unicode MS" w:eastAsia="Arial Unicode MS"/>
           <w:rtl w:val="0"/>
-          <w:lang w:val="fr-FR"/>
         </w:rPr>
         <w:t>Par la pr</w:t>
       </w:r>
@@ -674,7 +663,6 @@
         <w:rPr>
           <w:rFonts w:cs="Arial Unicode MS" w:eastAsia="Arial Unicode MS" w:hint="default"/>
           <w:rtl w:val="0"/>
-          <w:lang w:val="fr-FR"/>
         </w:rPr>
         <w:t>é</w:t>
       </w:r>
@@ -682,15 +670,13 @@
         <w:rPr>
           <w:rFonts w:cs="Arial Unicode MS" w:eastAsia="Arial Unicode MS"/>
           <w:rtl w:val="0"/>
-          <w:lang w:val="fr-FR"/>
-        </w:rPr>
-        <w:t>sente, je vous fais part de mon souhait de b</w:t>
-      </w:r>
-      <w:r>
-        <w:rPr>
-          <w:rFonts w:cs="Arial Unicode MS" w:eastAsia="Arial Unicode MS" w:hint="default"/>
-          <w:rtl w:val="0"/>
-          <w:lang w:val="fr-FR"/>
+        </w:rPr>
+        <w:t>sente, comme le pr</w:t>
+      </w:r>
+      <w:r>
+        <w:rPr>
+          <w:rFonts w:cs="Arial Unicode MS" w:eastAsia="Arial Unicode MS" w:hint="default"/>
+          <w:rtl w:val="0"/>
         </w:rPr>
         <w:t>é</w:t>
       </w:r>
@@ -699,13 +685,40 @@
           <w:rFonts w:cs="Arial Unicode MS" w:eastAsia="Arial Unicode MS"/>
           <w:rtl w:val="0"/>
         </w:rPr>
+        <w:t>voit l</w:t>
+      </w:r>
+      <w:r>
+        <w:rPr>
+          <w:rFonts w:cs="Arial Unicode MS" w:eastAsia="Arial Unicode MS" w:hint="default"/>
+          <w:rtl w:val="0"/>
+        </w:rPr>
+        <w:t>’</w:t>
+      </w:r>
+      <w:r>
+        <w:rPr>
+          <w:rFonts w:cs="Arial Unicode MS" w:eastAsia="Arial Unicode MS"/>
+          <w:rtl w:val="0"/>
+        </w:rPr>
+        <w:t>article L3123-7 du code du travail je vous fais part de mon souhait de b</w:t>
+      </w:r>
+      <w:r>
+        <w:rPr>
+          <w:rFonts w:cs="Arial Unicode MS" w:eastAsia="Arial Unicode MS" w:hint="default"/>
+          <w:rtl w:val="0"/>
+        </w:rPr>
+        <w:t>é</w:t>
+      </w:r>
+      <w:r>
+        <w:rPr>
+          <w:rFonts w:cs="Arial Unicode MS" w:eastAsia="Arial Unicode MS"/>
+          <w:rtl w:val="0"/>
+        </w:rPr>
         <w:t>n</w:t>
       </w:r>
       <w:r>
         <w:rPr>
           <w:rFonts w:cs="Arial Unicode MS" w:eastAsia="Arial Unicode MS" w:hint="default"/>
           <w:rtl w:val="0"/>
-          <w:lang w:val="fr-FR"/>
         </w:rPr>
         <w:t>é</w:t>
       </w:r>
@@ -713,7 +726,6 @@
         <w:rPr>
           <w:rFonts w:cs="Arial Unicode MS" w:eastAsia="Arial Unicode MS"/>
           <w:rtl w:val="0"/>
-          <w:lang w:val="fr-FR"/>
         </w:rPr>
         <w:t>ficier d</w:t>
       </w:r>
@@ -728,7 +740,6 @@
         <w:rPr>
           <w:rFonts w:cs="Arial Unicode MS" w:eastAsia="Arial Unicode MS"/>
           <w:rtl w:val="0"/>
-          <w:lang w:val="fr-FR"/>
         </w:rPr>
         <w:t>une d</w:t>
       </w:r>
@@ -736,7 +747,6 @@
         <w:rPr>
           <w:rFonts w:cs="Arial Unicode MS" w:eastAsia="Arial Unicode MS" w:hint="default"/>
           <w:rtl w:val="0"/>
-          <w:lang w:val="fr-FR"/>
         </w:rPr>
         <w:t>é</w:t>
       </w:r>
@@ -744,7 +754,6 @@
         <w:rPr>
           <w:rFonts w:cs="Arial Unicode MS" w:eastAsia="Arial Unicode MS"/>
           <w:rtl w:val="0"/>
-          <w:lang w:val="fr-FR"/>
         </w:rPr>
         <w:t xml:space="preserve">rogation </w:t>
       </w:r>
@@ -752,80 +761,15 @@
         <w:rPr>
           <w:rFonts w:cs="Arial Unicode MS" w:eastAsia="Arial Unicode MS" w:hint="default"/>
           <w:rtl w:val="0"/>
-          <w:lang w:val="fr-FR"/>
-        </w:rPr>
-        <w:t xml:space="preserve">à </w:t>
-      </w:r>
-      <w:r>
-        <w:rPr>
-          <w:rFonts w:cs="Arial Unicode MS" w:eastAsia="Arial Unicode MS"/>
-          <w:rtl w:val="0"/>
-          <w:lang w:val="es-ES_tradnl"/>
-        </w:rPr>
-        <w:t>la dur</w:t>
-      </w:r>
-      <w:r>
-        <w:rPr>
-          <w:rFonts w:cs="Arial Unicode MS" w:eastAsia="Arial Unicode MS" w:hint="default"/>
-          <w:rtl w:val="0"/>
-          <w:lang w:val="fr-FR"/>
-        </w:rPr>
-        <w:t>é</w:t>
-      </w:r>
-      <w:r>
-        <w:rPr>
-          <w:rFonts w:cs="Arial Unicode MS" w:eastAsia="Arial Unicode MS"/>
-          <w:rtl w:val="0"/>
-          <w:lang w:val="it-IT"/>
-        </w:rPr>
-        <w:t>e minimale l</w:t>
-      </w:r>
-      <w:r>
-        <w:rPr>
-          <w:rFonts w:cs="Arial Unicode MS" w:eastAsia="Arial Unicode MS" w:hint="default"/>
-          <w:rtl w:val="0"/>
-          <w:lang w:val="fr-FR"/>
-        </w:rPr>
-        <w:t>é</w:t>
-      </w:r>
-      <w:r>
-        <w:rPr>
-          <w:rFonts w:cs="Arial Unicode MS" w:eastAsia="Arial Unicode MS"/>
-          <w:rtl w:val="0"/>
-          <w:lang w:val="it-IT"/>
-        </w:rPr>
-        <w:t>gale pr</w:t>
-      </w:r>
-      <w:r>
-        <w:rPr>
-          <w:rFonts w:cs="Arial Unicode MS" w:eastAsia="Arial Unicode MS" w:hint="default"/>
-          <w:rtl w:val="0"/>
-          <w:lang w:val="fr-FR"/>
-        </w:rPr>
-        <w:t>é</w:t>
-      </w:r>
-      <w:r>
-        <w:rPr>
-          <w:rFonts w:cs="Arial Unicode MS" w:eastAsia="Arial Unicode MS"/>
-          <w:rtl w:val="0"/>
-          <w:lang w:val="fr-FR"/>
-        </w:rPr>
-        <w:t>vue par l</w:t>
-      </w:r>
-      <w:r>
-        <w:rPr>
-          <w:rFonts w:cs="Arial Unicode MS" w:eastAsia="Arial Unicode MS" w:hint="default"/>
-          <w:rtl w:val="0"/>
-        </w:rPr>
-        <w:t>’</w:t>
-      </w:r>
-      <w:r>
-        <w:rPr>
-          <w:rFonts w:cs="Arial Unicode MS" w:eastAsia="Arial Unicode MS"/>
-          <w:rtl w:val="0"/>
-          <w:lang w:val="fr-FR"/>
-        </w:rPr>
-        <w:t xml:space="preserve">article L. 3123-14-1 du Code du travail. </w:t>
+        </w:rPr>
+        <w:t>à </w:t>
+      </w:r>
+      <w:r>
+        <w:rPr>
+          <w:rFonts w:cs="Arial Unicode MS" w:eastAsia="Arial Unicode MS"/>
+          <w:rtl w:val="0"/>
+        </w:rPr>
+        <w:t>:</w:t>
       </w:r>
     </w:p>
     <w:p>
@@ -837,31 +781,47 @@
       <w:pPr>
         <w:pStyle w:val="Corps A"/>
         <w:rPr>
+          <w:rStyle w:val="Aucune"/>
           <w:color w:val="525252"/>
           <w:u w:color="525252"/>
         </w:rPr>
       </w:pPr>
       <w:r>
         <w:rPr>
-          <w:rFonts w:cs="Arial Unicode MS" w:eastAsia="Arial Unicode MS"/>
-          <w:color w:val="525252"/>
-          <w:u w:color="525252"/>
-          <w:rtl w:val="0"/>
-          <w:lang w:val="fr-FR"/>
-        </w:rPr>
-        <w:t xml:space="preserve">(Option 1: </w:t>
-      </w:r>
-      <w:r>
-        <w:rPr>
-          <w:rFonts w:cs="Arial Unicode MS" w:eastAsia="Arial Unicode MS"/>
-          <w:color w:val="525252"/>
-          <w:u w:color="525252"/>
-          <w:rtl w:val="0"/>
-        </w:rPr>
-        <w:t>D</w:t>
-      </w:r>
-      <w:r>
-        <w:rPr>
+          <w:rStyle w:val="Aucune"/>
+          <w:rFonts w:cs="Arial Unicode MS" w:eastAsia="Arial Unicode MS"/>
+          <w:color w:val="525252"/>
+          <w:u w:color="525252"/>
+          <w:rtl w:val="0"/>
+          <w:lang w:val="fr-FR"/>
+        </w:rPr>
+        <w:t>(soit</w:t>
+      </w:r>
+      <w:r>
+        <w:rPr>
+          <w:rStyle w:val="Aucune"/>
+          <w:rFonts w:cs="Arial Unicode MS" w:eastAsia="Arial Unicode MS" w:hint="default"/>
+          <w:color w:val="525252"/>
+          <w:u w:color="525252"/>
+          <w:rtl w:val="0"/>
+          <w:lang w:val="fr-FR"/>
+        </w:rPr>
+        <w:t> </w:t>
+      </w:r>
+      <w:r>
+        <w:rPr>
+          <w:rStyle w:val="Aucune"/>
+          <w:rFonts w:cs="Arial Unicode MS" w:eastAsia="Arial Unicode MS"/>
+          <w:color w:val="525252"/>
+          <w:u w:color="525252"/>
+          <w:rtl w:val="0"/>
+          <w:lang w:val="fr-FR"/>
+        </w:rPr>
+        <w:t>: dur</w:t>
+      </w:r>
+      <w:r>
+        <w:rPr>
+          <w:rStyle w:val="Aucune"/>
           <w:rFonts w:cs="Arial Unicode MS" w:eastAsia="Arial Unicode MS" w:hint="default"/>
           <w:color w:val="525252"/>
           <w:u w:color="525252"/>
@@ -872,13 +832,36 @@
       </w:r>
       <w:r>
         <w:rPr>
-          <w:rFonts w:cs="Arial Unicode MS" w:eastAsia="Arial Unicode MS"/>
-          <w:color w:val="525252"/>
-          <w:u w:color="525252"/>
-          <w:rtl w:val="0"/>
-          <w:lang w:val="fr-FR"/>
-        </w:rPr>
-        <w:t>rogation afin de cumuler plusieurs emplois)</w:t>
+          <w:rStyle w:val="Aucune"/>
+          <w:rFonts w:cs="Arial Unicode MS" w:eastAsia="Arial Unicode MS"/>
+          <w:color w:val="525252"/>
+          <w:u w:color="525252"/>
+          <w:rtl w:val="0"/>
+          <w:lang w:val="fr-FR"/>
+        </w:rPr>
+        <w:t>e minimale pr</w:t>
+      </w:r>
+      <w:r>
+        <w:rPr>
+          <w:rStyle w:val="Aucune"/>
+          <w:rFonts w:cs="Arial Unicode MS" w:eastAsia="Arial Unicode MS" w:hint="default"/>
+          <w:color w:val="525252"/>
+          <w:u w:color="525252"/>
+          <w:rtl w:val="0"/>
+          <w:lang w:val="fr-FR"/>
+        </w:rPr>
+        <w:t>é</w:t>
+      </w:r>
+      <w:r>
+        <w:rPr>
+          <w:rStyle w:val="Aucune"/>
+          <w:rFonts w:cs="Arial Unicode MS" w:eastAsia="Arial Unicode MS"/>
+          <w:color w:val="525252"/>
+          <w:u w:color="525252"/>
+          <w:rtl w:val="0"/>
+          <w:lang w:val="fr-FR"/>
+        </w:rPr>
+        <w:t>vue par la loi)</w:t>
       </w:r>
     </w:p>
     <w:p>
@@ -887,262 +870,131 @@
       </w:pPr>
       <w:r>
         <w:rPr>
-          <w:rFonts w:cs="Arial Unicode MS" w:eastAsia="Arial Unicode MS"/>
-          <w:rtl w:val="0"/>
-          <w:lang w:val="fr-FR"/>
-        </w:rPr>
-        <w:t>En effet, compte-tenu de mon autre engagement contractuel salari</w:t>
-      </w:r>
-      <w:r>
-        <w:rPr>
-          <w:rFonts w:cs="Arial Unicode MS" w:eastAsia="Arial Unicode MS" w:hint="default"/>
-          <w:rtl w:val="0"/>
-          <w:lang w:val="fr-FR"/>
-        </w:rPr>
-        <w:t xml:space="preserve">é à </w:t>
-      </w:r>
-      <w:r>
-        <w:rPr>
-          <w:rFonts w:cs="Arial Unicode MS" w:eastAsia="Arial Unicode MS"/>
-          <w:rtl w:val="0"/>
-          <w:lang w:val="fr-FR"/>
-        </w:rPr>
-        <w:t xml:space="preserve">hauteur de </w:t>
-      </w:r>
-      <w:r>
-        <w:rPr>
-          <w:rFonts w:cs="Arial Unicode MS" w:eastAsia="Arial Unicode MS" w:hint="default"/>
-          <w:i w:val="1"/>
-          <w:iCs w:val="1"/>
-          <w:color w:val="3f6797"/>
-          <w:u w:color="3f6797"/>
-          <w:rtl w:val="0"/>
-          <w:lang w:val="fr-FR"/>
-        </w:rPr>
-        <w:t>« </w:t>
-      </w:r>
-      <w:r>
-        <w:rPr>
-          <w:rFonts w:cs="Arial Unicode MS" w:eastAsia="Arial Unicode MS"/>
-          <w:i w:val="1"/>
-          <w:iCs w:val="1"/>
-          <w:color w:val="3f6797"/>
-          <w:u w:color="3f6797"/>
-          <w:rtl w:val="0"/>
-          <w:lang w:val="fr-FR"/>
-        </w:rPr>
-        <w:t>nombre d</w:t>
-      </w:r>
-      <w:r>
-        <w:rPr>
-          <w:rFonts w:cs="Arial Unicode MS" w:eastAsia="Arial Unicode MS" w:hint="default"/>
-          <w:i w:val="1"/>
-          <w:iCs w:val="1"/>
-          <w:color w:val="3f6797"/>
-          <w:u w:color="3f6797"/>
-          <w:rtl w:val="0"/>
-          <w:lang w:val="fr-FR"/>
+          <w:rStyle w:val="Aucune"/>
+          <w:rtl w:val="0"/>
+          <w:lang w:val="es-ES_tradnl"/>
+        </w:rPr>
+        <w:t>la dur</w:t>
+      </w:r>
+      <w:r>
+        <w:rPr>
+          <w:rStyle w:val="Aucune"/>
+          <w:rtl w:val="0"/>
+          <w:lang w:val="fr-FR"/>
+        </w:rPr>
+        <w:t>é</w:t>
+      </w:r>
+      <w:r>
+        <w:rPr>
+          <w:rStyle w:val="Aucune"/>
+          <w:rtl w:val="0"/>
+          <w:lang w:val="it-IT"/>
+        </w:rPr>
+        <w:t>e minimale l</w:t>
+      </w:r>
+      <w:r>
+        <w:rPr>
+          <w:rStyle w:val="Aucune"/>
+          <w:rtl w:val="0"/>
+          <w:lang w:val="it-IT"/>
+        </w:rPr>
+        <w:t>é</w:t>
+      </w:r>
+      <w:r>
+        <w:rPr>
+          <w:rStyle w:val="Aucune"/>
+          <w:rtl w:val="0"/>
+          <w:lang w:val="it-IT"/>
+        </w:rPr>
+        <w:t>gale de travail hebdomadaire applicable au salari</w:t>
+      </w:r>
+      <w:r>
+        <w:rPr>
+          <w:rStyle w:val="Aucune"/>
+          <w:rtl w:val="0"/>
+          <w:lang w:val="it-IT"/>
+        </w:rPr>
+        <w:t>é</w:t>
+      </w:r>
+      <w:r>
+        <w:rPr>
+          <w:rStyle w:val="Aucune"/>
+          <w:rtl w:val="0"/>
+          <w:lang w:val="it-IT"/>
+        </w:rPr>
+        <w:t xml:space="preserve">s </w:t>
+      </w:r>
+      <w:r>
+        <w:rPr>
+          <w:rStyle w:val="Aucune"/>
+          <w:rtl w:val="0"/>
+          <w:lang w:val="it-IT"/>
+        </w:rPr>
+        <w:t xml:space="preserve">à </w:t>
+      </w:r>
+      <w:r>
+        <w:rPr>
+          <w:rStyle w:val="Aucune"/>
+          <w:rtl w:val="0"/>
+          <w:lang w:val="it-IT"/>
+        </w:rPr>
+        <w:t>temps partielle comme le pr</w:t>
+      </w:r>
+      <w:r>
+        <w:rPr>
+          <w:rStyle w:val="Aucune"/>
+          <w:rtl w:val="0"/>
+          <w:lang w:val="it-IT"/>
+        </w:rPr>
+        <w:t>é</w:t>
+      </w:r>
+      <w:r>
+        <w:rPr>
+          <w:rStyle w:val="Aucune"/>
+          <w:rtl w:val="0"/>
+          <w:lang w:val="it-IT"/>
+        </w:rPr>
+        <w:t xml:space="preserve">voit la loi </w:t>
+      </w:r>
+      <w:r>
+        <w:rPr>
+          <w:rStyle w:val="Aucune"/>
+          <w:rtl w:val="0"/>
+          <w:lang w:val="it-IT"/>
+        </w:rPr>
+        <w:t xml:space="preserve">à </w:t>
+      </w:r>
+      <w:r>
+        <w:rPr>
+          <w:rStyle w:val="Aucune"/>
+          <w:rtl w:val="0"/>
+          <w:lang w:val="it-IT"/>
+        </w:rPr>
+        <w:t>l</w:t>
+      </w:r>
+      <w:r>
+        <w:rPr>
+          <w:rStyle w:val="Aucune"/>
+          <w:rtl w:val="0"/>
+          <w:lang w:val="it-IT"/>
         </w:rPr>
         <w:t>’</w:t>
       </w:r>
       <w:r>
         <w:rPr>
-          <w:rFonts w:cs="Arial Unicode MS" w:eastAsia="Arial Unicode MS"/>
-          <w:i w:val="1"/>
-          <w:iCs w:val="1"/>
-          <w:color w:val="3f6797"/>
-          <w:u w:color="3f6797"/>
-          <w:rtl w:val="0"/>
-          <w:lang w:val="fr-FR"/>
-        </w:rPr>
-        <w:t>heure</w:t>
-      </w:r>
-      <w:r>
-        <w:rPr>
-          <w:rFonts w:cs="Arial Unicode MS" w:eastAsia="Arial Unicode MS" w:hint="default"/>
-          <w:i w:val="1"/>
-          <w:iCs w:val="1"/>
-          <w:color w:val="3f6797"/>
-          <w:u w:color="3f6797"/>
-          <w:rtl w:val="0"/>
-          <w:lang w:val="fr-FR"/>
-        </w:rPr>
-        <w:t> »</w:t>
-      </w:r>
-      <w:r>
-        <w:rPr>
-          <w:rFonts w:cs="Arial Unicode MS" w:eastAsia="Arial Unicode MS"/>
-          <w:rtl w:val="0"/>
-          <w:lang w:val="fr-FR"/>
-        </w:rPr>
-        <w:t xml:space="preserve"> heures de travail hebdomadaires, il m</w:t>
-      </w:r>
-      <w:r>
-        <w:rPr>
-          <w:rFonts w:cs="Arial Unicode MS" w:eastAsia="Arial Unicode MS" w:hint="default"/>
-          <w:rtl w:val="0"/>
-        </w:rPr>
-        <w:t>’</w:t>
-      </w:r>
-      <w:r>
-        <w:rPr>
-          <w:rFonts w:cs="Arial Unicode MS" w:eastAsia="Arial Unicode MS"/>
-          <w:rtl w:val="0"/>
-          <w:lang w:val="fr-FR"/>
-        </w:rPr>
-        <w:t>est impossible d</w:t>
-      </w:r>
-      <w:r>
-        <w:rPr>
-          <w:rFonts w:cs="Arial Unicode MS" w:eastAsia="Arial Unicode MS" w:hint="default"/>
-          <w:rtl w:val="0"/>
-        </w:rPr>
-        <w:t>’</w:t>
-      </w:r>
-      <w:r>
-        <w:rPr>
-          <w:rFonts w:cs="Arial Unicode MS" w:eastAsia="Arial Unicode MS"/>
-          <w:rtl w:val="0"/>
-          <w:lang w:val="fr-FR"/>
-        </w:rPr>
-        <w:t xml:space="preserve">effectuer plus de </w:t>
-      </w:r>
-      <w:r>
-        <w:rPr>
-          <w:rFonts w:cs="Arial Unicode MS" w:eastAsia="Arial Unicode MS" w:hint="default"/>
-          <w:rtl w:val="0"/>
-          <w:lang w:val="fr-FR"/>
-        </w:rPr>
-        <w:t>« </w:t>
-      </w:r>
-      <w:r>
-        <w:rPr>
-          <w:rFonts w:cs="Arial Unicode MS" w:eastAsia="Arial Unicode MS"/>
-          <w:rtl w:val="0"/>
-          <w:lang w:val="fr-FR"/>
-        </w:rPr>
-        <w:t>nombre d</w:t>
-      </w:r>
-      <w:r>
-        <w:rPr>
-          <w:rFonts w:cs="Arial Unicode MS" w:eastAsia="Arial Unicode MS" w:hint="default"/>
-          <w:rtl w:val="0"/>
-          <w:lang w:val="fr-FR"/>
-        </w:rPr>
-        <w:t>’</w:t>
-      </w:r>
-      <w:r>
-        <w:rPr>
-          <w:rFonts w:cs="Arial Unicode MS" w:eastAsia="Arial Unicode MS"/>
-          <w:rtl w:val="0"/>
-          <w:lang w:val="fr-FR"/>
-        </w:rPr>
-        <w:t>heures</w:t>
-      </w:r>
-      <w:r>
-        <w:rPr>
-          <w:rFonts w:cs="Arial Unicode MS" w:eastAsia="Arial Unicode MS" w:hint="default"/>
-          <w:rtl w:val="0"/>
-          <w:lang w:val="fr-FR"/>
-        </w:rPr>
-        <w:t xml:space="preserve"> » </w:t>
-      </w:r>
-      <w:r>
-        <w:rPr>
-          <w:rFonts w:cs="Arial Unicode MS" w:eastAsia="Arial Unicode MS"/>
-          <w:rtl w:val="0"/>
-          <w:lang w:val="fr-FR"/>
-        </w:rPr>
-        <w:t xml:space="preserve">heures de travail  hebdomadaires (ou le cas </w:t>
-      </w:r>
-      <w:r>
-        <w:rPr>
-          <w:rFonts w:cs="Arial Unicode MS" w:eastAsia="Arial Unicode MS" w:hint="default"/>
-          <w:rtl w:val="0"/>
-          <w:lang w:val="fr-FR"/>
-        </w:rPr>
-        <w:t>é</w:t>
-      </w:r>
-      <w:r>
-        <w:rPr>
-          <w:rFonts w:cs="Arial Unicode MS" w:eastAsia="Arial Unicode MS"/>
-          <w:rtl w:val="0"/>
-        </w:rPr>
-        <w:t>ch</w:t>
-      </w:r>
-      <w:r>
-        <w:rPr>
-          <w:rFonts w:cs="Arial Unicode MS" w:eastAsia="Arial Unicode MS" w:hint="default"/>
-          <w:rtl w:val="0"/>
-          <w:lang w:val="fr-FR"/>
-        </w:rPr>
-        <w:t>é</w:t>
-      </w:r>
-      <w:r>
-        <w:rPr>
-          <w:rFonts w:cs="Arial Unicode MS" w:eastAsia="Arial Unicode MS"/>
-          <w:rtl w:val="0"/>
-          <w:lang w:val="fr-FR"/>
-        </w:rPr>
-        <w:t xml:space="preserve">ant mensuelles ou annuelles) au sein de </w:t>
-      </w:r>
-      <w:r>
-        <w:rPr>
-          <w:rFonts w:cs="Arial Unicode MS" w:eastAsia="Arial Unicode MS" w:hint="default"/>
-          <w:color w:val="3f6797"/>
-          <w:u w:color="3f6797"/>
-          <w:rtl w:val="0"/>
-          <w:lang w:val="fr-FR"/>
-        </w:rPr>
-        <w:t>« </w:t>
-      </w:r>
-      <w:r>
-        <w:rPr>
-          <w:rFonts w:cs="Arial Unicode MS" w:eastAsia="Arial Unicode MS"/>
-          <w:color w:val="3f6797"/>
-          <w:u w:color="3f6797"/>
-          <w:rtl w:val="0"/>
-          <w:lang w:val="fr-FR"/>
-        </w:rPr>
-        <w:t>nom de l</w:t>
-      </w:r>
-      <w:r>
-        <w:rPr>
-          <w:rFonts w:cs="Arial Unicode MS" w:eastAsia="Arial Unicode MS" w:hint="default"/>
-          <w:color w:val="3f6797"/>
-          <w:u w:color="3f6797"/>
-          <w:rtl w:val="0"/>
-          <w:lang w:val="fr-FR"/>
-        </w:rPr>
-        <w:t>’</w:t>
-      </w:r>
-      <w:r>
-        <w:rPr>
-          <w:rFonts w:cs="Arial Unicode MS" w:eastAsia="Arial Unicode MS"/>
-          <w:color w:val="3f6797"/>
-          <w:u w:color="3f6797"/>
-          <w:rtl w:val="0"/>
-          <w:lang w:val="fr-FR"/>
-        </w:rPr>
-        <w:t>entreprise</w:t>
-      </w:r>
-      <w:r>
-        <w:rPr>
-          <w:rFonts w:cs="Arial Unicode MS" w:eastAsia="Arial Unicode MS" w:hint="default"/>
-          <w:color w:val="3f6797"/>
-          <w:u w:color="3f6797"/>
-          <w:rtl w:val="0"/>
-          <w:lang w:val="fr-FR"/>
-        </w:rPr>
-        <w:t> »</w:t>
-      </w:r>
-      <w:r>
-        <w:rPr>
-          <w:rFonts w:cs="Arial Unicode MS" w:eastAsia="Arial Unicode MS"/>
-          <w:rtl w:val="0"/>
-          <w:lang w:val="fr-FR"/>
-        </w:rPr>
-        <w:t>.</w:t>
+          <w:rStyle w:val="Aucune"/>
+          <w:rtl w:val="0"/>
+          <w:lang w:val="it-IT"/>
+        </w:rPr>
+        <w:t>article L3123-27 du code du travail,</w:t>
+      </w:r>
+      <w:r>
+        <w:rPr>
+          <w:rStyle w:val="Aucune"/>
+          <w:rtl w:val="0"/>
+          <w:lang w:val="fr-FR"/>
+        </w:rPr>
+        <w:t xml:space="preserve"> </w:t>
       </w:r>
     </w:p>
     <w:p>
@@ -1154,31 +1006,47 @@
       <w:pPr>
         <w:pStyle w:val="Corps A"/>
         <w:rPr>
+          <w:rStyle w:val="Aucune"/>
           <w:color w:val="525252"/>
           <w:u w:color="525252"/>
         </w:rPr>
       </w:pPr>
       <w:r>
         <w:rPr>
-          <w:rFonts w:cs="Arial Unicode MS" w:eastAsia="Arial Unicode MS"/>
-          <w:color w:val="525252"/>
-          <w:u w:color="525252"/>
-          <w:rtl w:val="0"/>
-          <w:lang w:val="fr-FR"/>
-        </w:rPr>
-        <w:t xml:space="preserve">(Option 2: </w:t>
-      </w:r>
-      <w:r>
-        <w:rPr>
-          <w:rFonts w:cs="Arial Unicode MS" w:eastAsia="Arial Unicode MS"/>
-          <w:color w:val="525252"/>
-          <w:u w:color="525252"/>
-          <w:rtl w:val="0"/>
-        </w:rPr>
-        <w:t>D</w:t>
-      </w:r>
-      <w:r>
-        <w:rPr>
+          <w:rStyle w:val="Aucune"/>
+          <w:rFonts w:cs="Arial Unicode MS" w:eastAsia="Arial Unicode MS"/>
+          <w:color w:val="525252"/>
+          <w:u w:color="525252"/>
+          <w:rtl w:val="0"/>
+          <w:lang w:val="fr-FR"/>
+        </w:rPr>
+        <w:t>(soit</w:t>
+      </w:r>
+      <w:r>
+        <w:rPr>
+          <w:rStyle w:val="Aucune"/>
+          <w:rFonts w:cs="Arial Unicode MS" w:eastAsia="Arial Unicode MS" w:hint="default"/>
+          <w:color w:val="525252"/>
+          <w:u w:color="525252"/>
+          <w:rtl w:val="0"/>
+          <w:lang w:val="fr-FR"/>
+        </w:rPr>
+        <w:t> </w:t>
+      </w:r>
+      <w:r>
+        <w:rPr>
+          <w:rStyle w:val="Aucune"/>
+          <w:rFonts w:cs="Arial Unicode MS" w:eastAsia="Arial Unicode MS"/>
+          <w:color w:val="525252"/>
+          <w:u w:color="525252"/>
+          <w:rtl w:val="0"/>
+          <w:lang w:val="fr-FR"/>
+        </w:rPr>
+        <w:t>: dur</w:t>
+      </w:r>
+      <w:r>
+        <w:rPr>
+          <w:rStyle w:val="Aucune"/>
           <w:rFonts w:cs="Arial Unicode MS" w:eastAsia="Arial Unicode MS" w:hint="default"/>
           <w:color w:val="525252"/>
           <w:u w:color="525252"/>
@@ -1189,271 +1057,206 @@
       </w:r>
       <w:r>
         <w:rPr>
-          <w:rFonts w:cs="Arial Unicode MS" w:eastAsia="Arial Unicode MS"/>
-          <w:color w:val="525252"/>
-          <w:u w:color="525252"/>
-          <w:rtl w:val="0"/>
-          <w:lang w:val="fr-FR"/>
-        </w:rPr>
-        <w:t>rogation en raison de contraintes personnelles)</w:t>
+          <w:rStyle w:val="Aucune"/>
+          <w:rFonts w:cs="Arial Unicode MS" w:eastAsia="Arial Unicode MS"/>
+          <w:color w:val="525252"/>
+          <w:u w:color="525252"/>
+          <w:rtl w:val="0"/>
+          <w:lang w:val="fr-FR"/>
+        </w:rPr>
+        <w:t>e minimale pr</w:t>
+      </w:r>
+      <w:r>
+        <w:rPr>
+          <w:rStyle w:val="Aucune"/>
+          <w:rFonts w:cs="Arial Unicode MS" w:eastAsia="Arial Unicode MS" w:hint="default"/>
+          <w:color w:val="525252"/>
+          <w:u w:color="525252"/>
+          <w:rtl w:val="0"/>
+          <w:lang w:val="fr-FR"/>
+        </w:rPr>
+        <w:t>é</w:t>
+      </w:r>
+      <w:r>
+        <w:rPr>
+          <w:rStyle w:val="Aucune"/>
+          <w:rFonts w:cs="Arial Unicode MS" w:eastAsia="Arial Unicode MS"/>
+          <w:color w:val="525252"/>
+          <w:u w:color="525252"/>
+          <w:rtl w:val="0"/>
+          <w:lang w:val="fr-FR"/>
+        </w:rPr>
+        <w:t xml:space="preserve">vue par un accord de branche </w:t>
+      </w:r>
+      <w:r>
+        <w:rPr>
+          <w:rStyle w:val="Aucune"/>
+          <w:rFonts w:cs="Arial Unicode MS" w:eastAsia="Arial Unicode MS" w:hint="default"/>
+          <w:color w:val="525252"/>
+          <w:u w:color="525252"/>
+          <w:rtl w:val="0"/>
+          <w:lang w:val="fr-FR"/>
+        </w:rPr>
+        <w:t>é</w:t>
+      </w:r>
+      <w:r>
+        <w:rPr>
+          <w:rStyle w:val="Aucune"/>
+          <w:rFonts w:cs="Arial Unicode MS" w:eastAsia="Arial Unicode MS"/>
+          <w:color w:val="525252"/>
+          <w:u w:color="525252"/>
+          <w:rtl w:val="0"/>
+          <w:lang w:val="fr-FR"/>
+        </w:rPr>
+        <w:t>tendu)</w:t>
       </w:r>
     </w:p>
     <w:p>
       <w:pPr>
         <w:pStyle w:val="Corps A"/>
-        <w:rPr>
-          <w:i w:val="1"/>
-          <w:iCs w:val="1"/>
-        </w:rPr>
       </w:pPr>
       <w:r>
         <w:rPr>
-          <w:rFonts w:cs="Arial Unicode MS" w:eastAsia="Arial Unicode MS"/>
-          <w:rtl w:val="0"/>
-          <w:lang w:val="fr-FR"/>
-        </w:rPr>
-        <w:t>En effet, des contraintes personnelles ne me permettent pas d</w:t>
-      </w:r>
-      <w:r>
-        <w:rPr>
-          <w:rFonts w:cs="Arial Unicode MS" w:eastAsia="Arial Unicode MS" w:hint="default"/>
-          <w:rtl w:val="0"/>
+          <w:rStyle w:val="Aucune"/>
+          <w:rtl w:val="0"/>
+          <w:lang w:val="es-ES_tradnl"/>
+        </w:rPr>
+        <w:t>la dur</w:t>
+      </w:r>
+      <w:r>
+        <w:rPr>
+          <w:rStyle w:val="Aucune"/>
+          <w:rtl w:val="0"/>
+          <w:lang w:val="fr-FR"/>
+        </w:rPr>
+        <w:t>é</w:t>
+      </w:r>
+      <w:r>
+        <w:rPr>
+          <w:rStyle w:val="Aucune"/>
+          <w:rtl w:val="0"/>
+          <w:lang w:val="it-IT"/>
+        </w:rPr>
+        <w:t>e minimale conv</w:t>
+      </w:r>
+      <w:r>
+        <w:rPr>
+          <w:rStyle w:val="Aucune"/>
+          <w:rtl w:val="0"/>
+          <w:lang w:val="it-IT"/>
+        </w:rPr>
+        <w:t>en</w:t>
+      </w:r>
+      <w:r>
+        <w:rPr>
+          <w:rStyle w:val="Aucune"/>
+          <w:rtl w:val="0"/>
+          <w:lang w:val="it-IT"/>
+        </w:rPr>
+        <w:t>tionnelle de travail hebdomadaire applicable au salari</w:t>
+      </w:r>
+      <w:r>
+        <w:rPr>
+          <w:rStyle w:val="Aucune"/>
+          <w:rtl w:val="0"/>
+          <w:lang w:val="it-IT"/>
+        </w:rPr>
+        <w:t>é</w:t>
+      </w:r>
+      <w:r>
+        <w:rPr>
+          <w:rStyle w:val="Aucune"/>
+          <w:rtl w:val="0"/>
+          <w:lang w:val="it-IT"/>
+        </w:rPr>
+        <w:t xml:space="preserve">s </w:t>
+      </w:r>
+      <w:r>
+        <w:rPr>
+          <w:rStyle w:val="Aucune"/>
+          <w:rtl w:val="0"/>
+          <w:lang w:val="it-IT"/>
+        </w:rPr>
+        <w:t xml:space="preserve">à </w:t>
+      </w:r>
+      <w:r>
+        <w:rPr>
+          <w:rStyle w:val="Aucune"/>
+          <w:rtl w:val="0"/>
+          <w:lang w:val="it-IT"/>
+        </w:rPr>
+        <w:t>temps partielle comme le pr</w:t>
+      </w:r>
+      <w:r>
+        <w:rPr>
+          <w:rStyle w:val="Aucune"/>
+          <w:rtl w:val="0"/>
+          <w:lang w:val="it-IT"/>
+        </w:rPr>
+        <w:t>é</w:t>
+      </w:r>
+      <w:r>
+        <w:rPr>
+          <w:rStyle w:val="Aucune"/>
+          <w:rtl w:val="0"/>
+          <w:lang w:val="it-IT"/>
+        </w:rPr>
+        <w:t>voit l</w:t>
+      </w:r>
+      <w:r>
+        <w:rPr>
+          <w:rStyle w:val="Aucune"/>
+          <w:rtl w:val="0"/>
+          <w:lang w:val="it-IT"/>
         </w:rPr>
         <w:t>’</w:t>
       </w:r>
       <w:r>
         <w:rPr>
-          <w:rFonts w:cs="Arial Unicode MS" w:eastAsia="Arial Unicode MS"/>
-          <w:rtl w:val="0"/>
-          <w:lang w:val="fr-FR"/>
-        </w:rPr>
-        <w:t xml:space="preserve">effectuer plus de </w:t>
-      </w:r>
-      <w:r>
-        <w:rPr>
-          <w:rFonts w:cs="Arial Unicode MS" w:eastAsia="Arial Unicode MS" w:hint="default"/>
-          <w:i w:val="1"/>
-          <w:iCs w:val="1"/>
-          <w:color w:val="3f6797"/>
-          <w:u w:color="3f6797"/>
-          <w:rtl w:val="0"/>
-          <w:lang w:val="fr-FR"/>
-        </w:rPr>
-        <w:t>« </w:t>
-      </w:r>
-      <w:r>
-        <w:rPr>
-          <w:rFonts w:cs="Arial Unicode MS" w:eastAsia="Arial Unicode MS"/>
-          <w:i w:val="1"/>
-          <w:iCs w:val="1"/>
-          <w:color w:val="3f6797"/>
-          <w:u w:color="3f6797"/>
-          <w:rtl w:val="0"/>
-          <w:lang w:val="fr-FR"/>
-        </w:rPr>
-        <w:t>nombre d</w:t>
-      </w:r>
-      <w:r>
-        <w:rPr>
-          <w:rFonts w:cs="Arial Unicode MS" w:eastAsia="Arial Unicode MS" w:hint="default"/>
-          <w:i w:val="1"/>
-          <w:iCs w:val="1"/>
-          <w:color w:val="3f6797"/>
-          <w:u w:color="3f6797"/>
-          <w:rtl w:val="0"/>
-          <w:lang w:val="fr-FR"/>
-        </w:rPr>
-        <w:t>’</w:t>
-      </w:r>
-      <w:r>
-        <w:rPr>
-          <w:rFonts w:cs="Arial Unicode MS" w:eastAsia="Arial Unicode MS"/>
-          <w:i w:val="1"/>
-          <w:iCs w:val="1"/>
-          <w:color w:val="3f6797"/>
-          <w:u w:color="3f6797"/>
-          <w:rtl w:val="0"/>
-          <w:lang w:val="fr-FR"/>
-        </w:rPr>
-        <w:t>heures</w:t>
-      </w:r>
-      <w:r>
-        <w:rPr>
-          <w:rFonts w:cs="Arial Unicode MS" w:eastAsia="Arial Unicode MS" w:hint="default"/>
-          <w:i w:val="1"/>
-          <w:iCs w:val="1"/>
-          <w:color w:val="3f6797"/>
-          <w:u w:color="3f6797"/>
-          <w:rtl w:val="0"/>
-          <w:lang w:val="fr-FR"/>
-        </w:rPr>
-        <w:t> »</w:t>
-      </w:r>
-      <w:r>
-        <w:rPr>
-          <w:rFonts w:cs="Arial Unicode MS" w:eastAsia="Arial Unicode MS"/>
-          <w:rtl w:val="0"/>
-          <w:lang w:val="fr-FR"/>
-        </w:rPr>
-        <w:t xml:space="preserve"> heures de travail hebdomadaires (ou le cas </w:t>
-      </w:r>
-      <w:r>
-        <w:rPr>
-          <w:rFonts w:cs="Arial Unicode MS" w:eastAsia="Arial Unicode MS" w:hint="default"/>
-          <w:rtl w:val="0"/>
-          <w:lang w:val="fr-FR"/>
-        </w:rPr>
-        <w:t>é</w:t>
-      </w:r>
-      <w:r>
-        <w:rPr>
-          <w:rFonts w:cs="Arial Unicode MS" w:eastAsia="Arial Unicode MS"/>
-          <w:rtl w:val="0"/>
-        </w:rPr>
-        <w:t>ch</w:t>
-      </w:r>
-      <w:r>
-        <w:rPr>
-          <w:rFonts w:cs="Arial Unicode MS" w:eastAsia="Arial Unicode MS" w:hint="default"/>
-          <w:rtl w:val="0"/>
-          <w:lang w:val="fr-FR"/>
-        </w:rPr>
-        <w:t>é</w:t>
-      </w:r>
-      <w:r>
-        <w:rPr>
-          <w:rFonts w:cs="Arial Unicode MS" w:eastAsia="Arial Unicode MS"/>
-          <w:rtl w:val="0"/>
-          <w:lang w:val="fr-FR"/>
-        </w:rPr>
-        <w:t xml:space="preserve">ant mensuelles ou annuelles) au sein de </w:t>
-      </w:r>
-      <w:r>
-        <w:rPr>
-          <w:rFonts w:cs="Arial Unicode MS" w:eastAsia="Arial Unicode MS" w:hint="default"/>
-          <w:i w:val="1"/>
-          <w:iCs w:val="1"/>
-          <w:color w:val="3f6797"/>
-          <w:u w:color="3f6797"/>
-          <w:rtl w:val="0"/>
-        </w:rPr>
-        <w:t>« </w:t>
-      </w:r>
-      <w:r>
-        <w:rPr>
-          <w:rFonts w:cs="Arial Unicode MS" w:eastAsia="Arial Unicode MS"/>
-          <w:i w:val="1"/>
-          <w:iCs w:val="1"/>
-          <w:color w:val="3f6797"/>
-          <w:u w:color="3f6797"/>
-          <w:rtl w:val="0"/>
-          <w:lang w:val="fr-FR"/>
-        </w:rPr>
-        <w:t>nom de l</w:t>
-      </w:r>
-      <w:r>
-        <w:rPr>
-          <w:rFonts w:cs="Arial Unicode MS" w:eastAsia="Arial Unicode MS" w:hint="default"/>
-          <w:i w:val="1"/>
-          <w:iCs w:val="1"/>
-          <w:color w:val="3f6797"/>
-          <w:u w:color="3f6797"/>
-          <w:rtl w:val="0"/>
-        </w:rPr>
-        <w:t>’</w:t>
-      </w:r>
-      <w:r>
-        <w:rPr>
-          <w:rFonts w:cs="Arial Unicode MS" w:eastAsia="Arial Unicode MS"/>
-          <w:i w:val="1"/>
-          <w:iCs w:val="1"/>
-          <w:color w:val="3f6797"/>
-          <w:u w:color="3f6797"/>
-          <w:rtl w:val="0"/>
-          <w:lang w:val="fr-FR"/>
-        </w:rPr>
-        <w:t>entreprise</w:t>
-      </w:r>
-      <w:r>
-        <w:rPr>
-          <w:rFonts w:cs="Arial Unicode MS" w:eastAsia="Arial Unicode MS" w:hint="default"/>
-          <w:i w:val="1"/>
-          <w:iCs w:val="1"/>
-          <w:color w:val="3f6797"/>
-          <w:u w:color="3f6797"/>
-          <w:rtl w:val="0"/>
-        </w:rPr>
-        <w:t> »</w:t>
-      </w:r>
-      <w:r>
-        <w:rPr>
-          <w:rFonts w:cs="Arial Unicode MS" w:eastAsia="Arial Unicode MS"/>
-          <w:i w:val="1"/>
-          <w:iCs w:val="1"/>
-          <w:rtl w:val="0"/>
-          <w:lang w:val="fr-FR"/>
-        </w:rPr>
-        <w:t>.</w:t>
+          <w:rStyle w:val="Aucune"/>
+          <w:rtl w:val="0"/>
+          <w:lang w:val="it-IT"/>
+        </w:rPr>
+        <w:t>article L3123-19 du code du travail,</w:t>
+      </w:r>
+      <w:r>
+        <w:rPr>
+          <w:rStyle w:val="Aucune"/>
+          <w:rtl w:val="0"/>
+          <w:lang w:val="fr-FR"/>
+        </w:rPr>
+        <w:t xml:space="preserve"> et notre convention collective.</w:t>
       </w:r>
     </w:p>
     <w:p>
       <w:pPr>
         <w:pStyle w:val="Corps A"/>
-        <w:rPr>
-          <w:i w:val="1"/>
-          <w:iCs w:val="1"/>
-        </w:rPr>
       </w:pPr>
     </w:p>
     <w:p>
       <w:pPr>
         <w:pStyle w:val="Corps A"/>
         <w:rPr>
-          <w:i w:val="1"/>
-          <w:iCs w:val="1"/>
+          <w:rStyle w:val="Aucune"/>
           <w:color w:val="525252"/>
           <w:u w:color="525252"/>
         </w:rPr>
       </w:pPr>
       <w:r>
         <w:rPr>
-          <w:rFonts w:cs="Arial Unicode MS" w:eastAsia="Arial Unicode MS"/>
-          <w:i w:val="1"/>
-          <w:iCs w:val="1"/>
-          <w:color w:val="525252"/>
-          <w:u w:color="525252"/>
-          <w:rtl w:val="0"/>
-        </w:rPr>
-        <w:t>(</w:t>
-      </w:r>
-      <w:r>
-        <w:rPr>
-          <w:rFonts w:cs="Arial Unicode MS" w:eastAsia="Arial Unicode MS"/>
-          <w:i w:val="1"/>
-          <w:iCs w:val="1"/>
-          <w:color w:val="525252"/>
-          <w:u w:color="525252"/>
-          <w:rtl w:val="0"/>
-          <w:lang w:val="fr-FR"/>
-        </w:rPr>
-        <w:t xml:space="preserve">Note: </w:t>
-      </w:r>
-      <w:r>
-        <w:rPr>
-          <w:rFonts w:cs="Arial Unicode MS" w:eastAsia="Arial Unicode MS"/>
-          <w:i w:val="1"/>
-          <w:iCs w:val="1"/>
-          <w:color w:val="525252"/>
-          <w:u w:color="525252"/>
-          <w:rtl w:val="0"/>
-        </w:rPr>
-        <w:t>Pr</w:t>
-      </w:r>
-      <w:r>
-        <w:rPr>
-          <w:rFonts w:cs="Arial Unicode MS" w:eastAsia="Arial Unicode MS" w:hint="default"/>
-          <w:i w:val="1"/>
-          <w:iCs w:val="1"/>
+          <w:rStyle w:val="Aucune"/>
+          <w:rFonts w:cs="Arial Unicode MS" w:eastAsia="Arial Unicode MS"/>
+          <w:color w:val="525252"/>
+          <w:u w:color="525252"/>
+          <w:rtl w:val="0"/>
+          <w:lang w:val="fr-FR"/>
+        </w:rPr>
+        <w:t>(Option 1: D</w:t>
+      </w:r>
+      <w:r>
+        <w:rPr>
+          <w:rStyle w:val="Aucune"/>
+          <w:rFonts w:cs="Arial Unicode MS" w:eastAsia="Arial Unicode MS" w:hint="default"/>
           <w:color w:val="525252"/>
           <w:u w:color="525252"/>
           <w:rtl w:val="0"/>
@@ -1463,99 +1266,680 @@
       </w:r>
       <w:r>
         <w:rPr>
-          <w:rFonts w:cs="Arial Unicode MS" w:eastAsia="Arial Unicode MS"/>
-          <w:i w:val="1"/>
-          <w:iCs w:val="1"/>
-          <w:color w:val="525252"/>
-          <w:u w:color="525252"/>
-          <w:rtl w:val="0"/>
-          <w:lang w:val="fr-FR"/>
-        </w:rPr>
-        <w:t>ciser la nature de l</w:t>
-      </w:r>
-      <w:r>
-        <w:rPr>
-          <w:rFonts w:cs="Arial Unicode MS" w:eastAsia="Arial Unicode MS" w:hint="default"/>
-          <w:i w:val="1"/>
-          <w:iCs w:val="1"/>
-          <w:color w:val="525252"/>
-          <w:u w:color="525252"/>
-          <w:rtl w:val="0"/>
-        </w:rPr>
-        <w:t>’</w:t>
-      </w:r>
-      <w:r>
-        <w:rPr>
-          <w:rFonts w:cs="Arial Unicode MS" w:eastAsia="Arial Unicode MS"/>
-          <w:i w:val="1"/>
-          <w:iCs w:val="1"/>
-          <w:color w:val="525252"/>
-          <w:u w:color="525252"/>
-          <w:rtl w:val="0"/>
-          <w:lang w:val="fr-FR"/>
-        </w:rPr>
-        <w:t>emp</w:t>
-      </w:r>
-      <w:r>
-        <w:rPr>
-          <w:rFonts w:cs="Arial Unicode MS" w:eastAsia="Arial Unicode MS" w:hint="default"/>
-          <w:i w:val="1"/>
-          <w:iCs w:val="1"/>
-          <w:color w:val="525252"/>
-          <w:u w:color="525252"/>
-          <w:rtl w:val="0"/>
-          <w:lang w:val="fr-FR"/>
-        </w:rPr>
-        <w:t>ê</w:t>
-      </w:r>
-      <w:r>
-        <w:rPr>
-          <w:rFonts w:cs="Arial Unicode MS" w:eastAsia="Arial Unicode MS"/>
-          <w:i w:val="1"/>
-          <w:iCs w:val="1"/>
-          <w:color w:val="525252"/>
-          <w:u w:color="525252"/>
-          <w:rtl w:val="0"/>
-          <w:lang w:val="fr-FR"/>
-        </w:rPr>
-        <w:t>chement : par exemple : raisons familiales imp</w:t>
-      </w:r>
-      <w:r>
-        <w:rPr>
-          <w:rFonts w:cs="Arial Unicode MS" w:eastAsia="Arial Unicode MS" w:hint="default"/>
-          <w:i w:val="1"/>
-          <w:iCs w:val="1"/>
-          <w:color w:val="525252"/>
-          <w:u w:color="525252"/>
-          <w:rtl w:val="0"/>
-          <w:lang w:val="fr-FR"/>
-        </w:rPr>
-        <w:t>é</w:t>
-      </w:r>
-      <w:r>
-        <w:rPr>
-          <w:rFonts w:cs="Arial Unicode MS" w:eastAsia="Arial Unicode MS"/>
-          <w:i w:val="1"/>
-          <w:iCs w:val="1"/>
-          <w:color w:val="525252"/>
-          <w:u w:color="525252"/>
-          <w:rtl w:val="0"/>
-          <w:lang w:val="fr-FR"/>
-        </w:rPr>
-        <w:t xml:space="preserve">rieuses, </w:t>
+          <w:rStyle w:val="Aucune"/>
+          <w:rFonts w:cs="Arial Unicode MS" w:eastAsia="Arial Unicode MS"/>
+          <w:color w:val="525252"/>
+          <w:u w:color="525252"/>
+          <w:rtl w:val="0"/>
+          <w:lang w:val="fr-FR"/>
+        </w:rPr>
+        <w:t>rogation afin de cumuler plusieurs emplois)</w:t>
       </w:r>
     </w:p>
     <w:p>
       <w:pPr>
         <w:pStyle w:val="Corps A"/>
-        <w:rPr>
-          <w:color w:val="525252"/>
-          <w:u w:color="525252"/>
-        </w:rPr>
       </w:pPr>
       <w:r>
         <w:rPr>
           <w:rFonts w:cs="Arial Unicode MS" w:eastAsia="Arial Unicode MS"/>
+          <w:rtl w:val="0"/>
+        </w:rPr>
+        <w:t>En effet, compte-tenu de mon autre engagement contractuel salari</w:t>
+      </w:r>
+      <w:r>
+        <w:rPr>
+          <w:rFonts w:cs="Arial Unicode MS" w:eastAsia="Arial Unicode MS" w:hint="default"/>
+          <w:rtl w:val="0"/>
+        </w:rPr>
+        <w:t xml:space="preserve">é à </w:t>
+      </w:r>
+      <w:r>
+        <w:rPr>
+          <w:rFonts w:cs="Arial Unicode MS" w:eastAsia="Arial Unicode MS"/>
+          <w:rtl w:val="0"/>
+        </w:rPr>
+        <w:t xml:space="preserve">hauteur de </w:t>
+      </w:r>
+      <w:r>
+        <w:rPr>
+          <w:rStyle w:val="Aucune"/>
+          <w:rFonts w:cs="Arial Unicode MS" w:eastAsia="Arial Unicode MS" w:hint="default"/>
+          <w:i w:val="1"/>
+          <w:iCs w:val="1"/>
+          <w:color w:val="3f6797"/>
+          <w:u w:color="3f6797"/>
+          <w:rtl w:val="0"/>
+          <w:lang w:val="fr-FR"/>
+        </w:rPr>
+        <w:t>« </w:t>
+      </w:r>
+      <w:r>
+        <w:rPr>
+          <w:rStyle w:val="Aucune"/>
+          <w:rFonts w:cs="Arial Unicode MS" w:eastAsia="Arial Unicode MS"/>
+          <w:i w:val="1"/>
+          <w:iCs w:val="1"/>
+          <w:color w:val="3f6797"/>
+          <w:u w:color="3f6797"/>
+          <w:rtl w:val="0"/>
+          <w:lang w:val="fr-FR"/>
+        </w:rPr>
+        <w:t>nombre d</w:t>
+      </w:r>
+      <w:r>
+        <w:rPr>
+          <w:rStyle w:val="Aucune"/>
+          <w:rFonts w:cs="Arial Unicode MS" w:eastAsia="Arial Unicode MS" w:hint="default"/>
+          <w:i w:val="1"/>
+          <w:iCs w:val="1"/>
+          <w:color w:val="3f6797"/>
+          <w:u w:color="3f6797"/>
+          <w:rtl w:val="0"/>
+          <w:lang w:val="fr-FR"/>
+        </w:rPr>
+        <w:t>’</w:t>
+      </w:r>
+      <w:r>
+        <w:rPr>
+          <w:rStyle w:val="Aucune"/>
+          <w:rFonts w:cs="Arial Unicode MS" w:eastAsia="Arial Unicode MS"/>
+          <w:i w:val="1"/>
+          <w:iCs w:val="1"/>
+          <w:color w:val="3f6797"/>
+          <w:u w:color="3f6797"/>
+          <w:rtl w:val="0"/>
+          <w:lang w:val="fr-FR"/>
+        </w:rPr>
+        <w:t>heure</w:t>
+      </w:r>
+      <w:r>
+        <w:rPr>
+          <w:rStyle w:val="Aucune"/>
+          <w:rFonts w:cs="Arial Unicode MS" w:eastAsia="Arial Unicode MS" w:hint="default"/>
+          <w:i w:val="1"/>
+          <w:iCs w:val="1"/>
+          <w:color w:val="3f6797"/>
+          <w:u w:color="3f6797"/>
+          <w:rtl w:val="0"/>
+          <w:lang w:val="fr-FR"/>
+        </w:rPr>
+        <w:t> »</w:t>
+      </w:r>
+      <w:r>
+        <w:rPr>
+          <w:rFonts w:cs="Arial Unicode MS" w:eastAsia="Arial Unicode MS"/>
+          <w:rtl w:val="0"/>
+        </w:rPr>
+        <w:t xml:space="preserve"> heures de travail hebdomadaires, il m</w:t>
+      </w:r>
+      <w:r>
+        <w:rPr>
+          <w:rFonts w:cs="Arial Unicode MS" w:eastAsia="Arial Unicode MS" w:hint="default"/>
+          <w:rtl w:val="0"/>
+        </w:rPr>
+        <w:t>’</w:t>
+      </w:r>
+      <w:r>
+        <w:rPr>
+          <w:rFonts w:cs="Arial Unicode MS" w:eastAsia="Arial Unicode MS"/>
+          <w:rtl w:val="0"/>
+        </w:rPr>
+        <w:t>est impossible d</w:t>
+      </w:r>
+      <w:r>
+        <w:rPr>
+          <w:rFonts w:cs="Arial Unicode MS" w:eastAsia="Arial Unicode MS" w:hint="default"/>
+          <w:rtl w:val="0"/>
+        </w:rPr>
+        <w:t>’</w:t>
+      </w:r>
+      <w:r>
+        <w:rPr>
+          <w:rFonts w:cs="Arial Unicode MS" w:eastAsia="Arial Unicode MS"/>
+          <w:rtl w:val="0"/>
+        </w:rPr>
+        <w:t xml:space="preserve">effectuer plus de </w:t>
+      </w:r>
+      <w:r>
+        <w:rPr>
+          <w:rFonts w:cs="Arial Unicode MS" w:eastAsia="Arial Unicode MS" w:hint="default"/>
+          <w:rtl w:val="0"/>
+        </w:rPr>
+        <w:t>« </w:t>
+      </w:r>
+      <w:r>
+        <w:rPr>
+          <w:rFonts w:cs="Arial Unicode MS" w:eastAsia="Arial Unicode MS"/>
+          <w:rtl w:val="0"/>
+        </w:rPr>
+        <w:t>nombre d</w:t>
+      </w:r>
+      <w:r>
+        <w:rPr>
+          <w:rFonts w:cs="Arial Unicode MS" w:eastAsia="Arial Unicode MS" w:hint="default"/>
+          <w:rtl w:val="0"/>
+        </w:rPr>
+        <w:t>’</w:t>
+      </w:r>
+      <w:r>
+        <w:rPr>
+          <w:rFonts w:cs="Arial Unicode MS" w:eastAsia="Arial Unicode MS"/>
+          <w:rtl w:val="0"/>
+        </w:rPr>
+        <w:t>heures</w:t>
+      </w:r>
+      <w:r>
+        <w:rPr>
+          <w:rFonts w:cs="Arial Unicode MS" w:eastAsia="Arial Unicode MS" w:hint="default"/>
+          <w:rtl w:val="0"/>
+        </w:rPr>
+        <w:t xml:space="preserve"> » </w:t>
+      </w:r>
+      <w:r>
+        <w:rPr>
+          <w:rFonts w:cs="Arial Unicode MS" w:eastAsia="Arial Unicode MS"/>
+          <w:rtl w:val="0"/>
+        </w:rPr>
+        <w:t xml:space="preserve">heures de travail  hebdomadaires (ou le cas </w:t>
+      </w:r>
+      <w:r>
+        <w:rPr>
+          <w:rFonts w:cs="Arial Unicode MS" w:eastAsia="Arial Unicode MS" w:hint="default"/>
+          <w:rtl w:val="0"/>
+        </w:rPr>
+        <w:t>é</w:t>
+      </w:r>
+      <w:r>
+        <w:rPr>
+          <w:rFonts w:cs="Arial Unicode MS" w:eastAsia="Arial Unicode MS"/>
+          <w:rtl w:val="0"/>
+        </w:rPr>
+        <w:t>ch</w:t>
+      </w:r>
+      <w:r>
+        <w:rPr>
+          <w:rFonts w:cs="Arial Unicode MS" w:eastAsia="Arial Unicode MS" w:hint="default"/>
+          <w:rtl w:val="0"/>
+        </w:rPr>
+        <w:t>é</w:t>
+      </w:r>
+      <w:r>
+        <w:rPr>
+          <w:rFonts w:cs="Arial Unicode MS" w:eastAsia="Arial Unicode MS"/>
+          <w:rtl w:val="0"/>
+        </w:rPr>
+        <w:t xml:space="preserve">ant mensuelles ou annuelles) au sein de </w:t>
+      </w:r>
+      <w:r>
+        <w:rPr>
+          <w:rStyle w:val="Aucune"/>
+          <w:rFonts w:cs="Arial Unicode MS" w:eastAsia="Arial Unicode MS" w:hint="default"/>
+          <w:color w:val="3f6797"/>
+          <w:u w:color="3f6797"/>
+          <w:rtl w:val="0"/>
+          <w:lang w:val="fr-FR"/>
+        </w:rPr>
+        <w:t>« </w:t>
+      </w:r>
+      <w:r>
+        <w:rPr>
+          <w:rStyle w:val="Aucune"/>
+          <w:rFonts w:cs="Arial Unicode MS" w:eastAsia="Arial Unicode MS"/>
+          <w:color w:val="3f6797"/>
+          <w:u w:color="3f6797"/>
+          <w:rtl w:val="0"/>
+          <w:lang w:val="fr-FR"/>
+        </w:rPr>
+        <w:t>nom de l</w:t>
+      </w:r>
+      <w:r>
+        <w:rPr>
+          <w:rStyle w:val="Aucune"/>
+          <w:rFonts w:cs="Arial Unicode MS" w:eastAsia="Arial Unicode MS" w:hint="default"/>
+          <w:color w:val="3f6797"/>
+          <w:u w:color="3f6797"/>
+          <w:rtl w:val="0"/>
+          <w:lang w:val="fr-FR"/>
+        </w:rPr>
+        <w:t>’</w:t>
+      </w:r>
+      <w:r>
+        <w:rPr>
+          <w:rStyle w:val="Aucune"/>
+          <w:rFonts w:cs="Arial Unicode MS" w:eastAsia="Arial Unicode MS"/>
+          <w:color w:val="3f6797"/>
+          <w:u w:color="3f6797"/>
+          <w:rtl w:val="0"/>
+          <w:lang w:val="fr-FR"/>
+        </w:rPr>
+        <w:t>entreprise</w:t>
+      </w:r>
+      <w:r>
+        <w:rPr>
+          <w:rStyle w:val="Aucune"/>
+          <w:rFonts w:cs="Arial Unicode MS" w:eastAsia="Arial Unicode MS" w:hint="default"/>
+          <w:color w:val="3f6797"/>
+          <w:u w:color="3f6797"/>
+          <w:rtl w:val="0"/>
+          <w:lang w:val="fr-FR"/>
+        </w:rPr>
+        <w:t> »</w:t>
+      </w:r>
+      <w:r>
+        <w:rPr>
+          <w:rFonts w:cs="Arial Unicode MS" w:eastAsia="Arial Unicode MS"/>
+          <w:rtl w:val="0"/>
+        </w:rPr>
+        <w:t>.</w:t>
+      </w:r>
+    </w:p>
+    <w:p>
+      <w:pPr>
+        <w:pStyle w:val="Corps A"/>
+      </w:pPr>
+    </w:p>
+    <w:p>
+      <w:pPr>
+        <w:pStyle w:val="Corps A"/>
+        <w:rPr>
+          <w:rStyle w:val="Aucune"/>
+          <w:color w:val="525252"/>
+          <w:u w:color="525252"/>
+        </w:rPr>
+      </w:pPr>
+      <w:r>
+        <w:rPr>
+          <w:rStyle w:val="Aucune"/>
+          <w:rFonts w:cs="Arial Unicode MS" w:eastAsia="Arial Unicode MS"/>
+          <w:color w:val="525252"/>
+          <w:u w:color="525252"/>
+          <w:rtl w:val="0"/>
+          <w:lang w:val="fr-FR"/>
+        </w:rPr>
+        <w:t>(Option 2: D</w:t>
+      </w:r>
+      <w:r>
+        <w:rPr>
+          <w:rStyle w:val="Aucune"/>
+          <w:rFonts w:cs="Arial Unicode MS" w:eastAsia="Arial Unicode MS" w:hint="default"/>
+          <w:color w:val="525252"/>
+          <w:u w:color="525252"/>
+          <w:rtl w:val="0"/>
+          <w:lang w:val="fr-FR"/>
+        </w:rPr>
+        <w:t>é</w:t>
+      </w:r>
+      <w:r>
+        <w:rPr>
+          <w:rStyle w:val="Aucune"/>
+          <w:rFonts w:cs="Arial Unicode MS" w:eastAsia="Arial Unicode MS"/>
+          <w:color w:val="525252"/>
+          <w:u w:color="525252"/>
+          <w:rtl w:val="0"/>
+          <w:lang w:val="fr-FR"/>
+        </w:rPr>
+        <w:t>rogation en raison de contraintes personnelles)</w:t>
+      </w:r>
+    </w:p>
+    <w:p>
+      <w:pPr>
+        <w:pStyle w:val="Corps A"/>
+        <w:rPr>
+          <w:rStyle w:val="Aucune"/>
+          <w:i w:val="1"/>
+          <w:iCs w:val="1"/>
+        </w:rPr>
+      </w:pPr>
+      <w:r>
+        <w:rPr>
+          <w:rFonts w:cs="Arial Unicode MS" w:eastAsia="Arial Unicode MS"/>
+          <w:rtl w:val="0"/>
+        </w:rPr>
+        <w:t>En effet, des contraintes personnelles ne me permettent pas d</w:t>
+      </w:r>
+      <w:r>
+        <w:rPr>
+          <w:rFonts w:cs="Arial Unicode MS" w:eastAsia="Arial Unicode MS" w:hint="default"/>
+          <w:rtl w:val="0"/>
+        </w:rPr>
+        <w:t>’</w:t>
+      </w:r>
+      <w:r>
+        <w:rPr>
+          <w:rFonts w:cs="Arial Unicode MS" w:eastAsia="Arial Unicode MS"/>
+          <w:rtl w:val="0"/>
+        </w:rPr>
+        <w:t xml:space="preserve">effectuer plus de </w:t>
+      </w:r>
+      <w:r>
+        <w:rPr>
+          <w:rStyle w:val="Aucune"/>
+          <w:rFonts w:cs="Arial Unicode MS" w:eastAsia="Arial Unicode MS" w:hint="default"/>
+          <w:i w:val="1"/>
+          <w:iCs w:val="1"/>
+          <w:color w:val="3f6797"/>
+          <w:u w:color="3f6797"/>
+          <w:rtl w:val="0"/>
+          <w:lang w:val="fr-FR"/>
+        </w:rPr>
+        <w:t>« </w:t>
+      </w:r>
+      <w:r>
+        <w:rPr>
+          <w:rStyle w:val="Aucune"/>
+          <w:rFonts w:cs="Arial Unicode MS" w:eastAsia="Arial Unicode MS"/>
+          <w:i w:val="1"/>
+          <w:iCs w:val="1"/>
+          <w:color w:val="3f6797"/>
+          <w:u w:color="3f6797"/>
+          <w:rtl w:val="0"/>
+          <w:lang w:val="fr-FR"/>
+        </w:rPr>
+        <w:t>nombre d</w:t>
+      </w:r>
+      <w:r>
+        <w:rPr>
+          <w:rStyle w:val="Aucune"/>
+          <w:rFonts w:cs="Arial Unicode MS" w:eastAsia="Arial Unicode MS" w:hint="default"/>
+          <w:i w:val="1"/>
+          <w:iCs w:val="1"/>
+          <w:color w:val="3f6797"/>
+          <w:u w:color="3f6797"/>
+          <w:rtl w:val="0"/>
+          <w:lang w:val="fr-FR"/>
+        </w:rPr>
+        <w:t>’</w:t>
+      </w:r>
+      <w:r>
+        <w:rPr>
+          <w:rStyle w:val="Aucune"/>
+          <w:rFonts w:cs="Arial Unicode MS" w:eastAsia="Arial Unicode MS"/>
+          <w:i w:val="1"/>
+          <w:iCs w:val="1"/>
+          <w:color w:val="3f6797"/>
+          <w:u w:color="3f6797"/>
+          <w:rtl w:val="0"/>
+          <w:lang w:val="fr-FR"/>
+        </w:rPr>
+        <w:t>heures</w:t>
+      </w:r>
+      <w:r>
+        <w:rPr>
+          <w:rStyle w:val="Aucune"/>
+          <w:rFonts w:cs="Arial Unicode MS" w:eastAsia="Arial Unicode MS" w:hint="default"/>
+          <w:i w:val="1"/>
+          <w:iCs w:val="1"/>
+          <w:color w:val="3f6797"/>
+          <w:u w:color="3f6797"/>
+          <w:rtl w:val="0"/>
+          <w:lang w:val="fr-FR"/>
+        </w:rPr>
+        <w:t> »</w:t>
+      </w:r>
+      <w:r>
+        <w:rPr>
+          <w:rFonts w:cs="Arial Unicode MS" w:eastAsia="Arial Unicode MS"/>
+          <w:rtl w:val="0"/>
+        </w:rPr>
+        <w:t xml:space="preserve"> heures de travail hebdomadaires (ou le cas </w:t>
+      </w:r>
+      <w:r>
+        <w:rPr>
+          <w:rFonts w:cs="Arial Unicode MS" w:eastAsia="Arial Unicode MS" w:hint="default"/>
+          <w:rtl w:val="0"/>
+        </w:rPr>
+        <w:t>é</w:t>
+      </w:r>
+      <w:r>
+        <w:rPr>
+          <w:rFonts w:cs="Arial Unicode MS" w:eastAsia="Arial Unicode MS"/>
+          <w:rtl w:val="0"/>
+        </w:rPr>
+        <w:t>ch</w:t>
+      </w:r>
+      <w:r>
+        <w:rPr>
+          <w:rFonts w:cs="Arial Unicode MS" w:eastAsia="Arial Unicode MS" w:hint="default"/>
+          <w:rtl w:val="0"/>
+        </w:rPr>
+        <w:t>é</w:t>
+      </w:r>
+      <w:r>
+        <w:rPr>
+          <w:rFonts w:cs="Arial Unicode MS" w:eastAsia="Arial Unicode MS"/>
+          <w:rtl w:val="0"/>
+        </w:rPr>
+        <w:t xml:space="preserve">ant mensuelles ou annuelles) au sein de </w:t>
+      </w:r>
+      <w:r>
+        <w:rPr>
+          <w:rStyle w:val="Aucune"/>
+          <w:rFonts w:cs="Arial Unicode MS" w:eastAsia="Arial Unicode MS" w:hint="default"/>
+          <w:i w:val="1"/>
+          <w:iCs w:val="1"/>
+          <w:color w:val="3f6797"/>
+          <w:u w:color="3f6797"/>
+          <w:rtl w:val="0"/>
+          <w:lang w:val="fr-FR"/>
+        </w:rPr>
+        <w:t>« </w:t>
+      </w:r>
+      <w:r>
+        <w:rPr>
+          <w:rStyle w:val="Aucune"/>
+          <w:rFonts w:cs="Arial Unicode MS" w:eastAsia="Arial Unicode MS"/>
+          <w:i w:val="1"/>
+          <w:iCs w:val="1"/>
+          <w:color w:val="3f6797"/>
+          <w:u w:color="3f6797"/>
+          <w:rtl w:val="0"/>
+          <w:lang w:val="fr-FR"/>
+        </w:rPr>
+        <w:t>nom de l</w:t>
+      </w:r>
+      <w:r>
+        <w:rPr>
+          <w:rStyle w:val="Aucune"/>
+          <w:rFonts w:cs="Arial Unicode MS" w:eastAsia="Arial Unicode MS" w:hint="default"/>
+          <w:i w:val="1"/>
+          <w:iCs w:val="1"/>
+          <w:color w:val="3f6797"/>
+          <w:u w:color="3f6797"/>
+          <w:rtl w:val="0"/>
+          <w:lang w:val="fr-FR"/>
+        </w:rPr>
+        <w:t>’</w:t>
+      </w:r>
+      <w:r>
+        <w:rPr>
+          <w:rStyle w:val="Aucune"/>
+          <w:rFonts w:cs="Arial Unicode MS" w:eastAsia="Arial Unicode MS"/>
+          <w:i w:val="1"/>
+          <w:iCs w:val="1"/>
+          <w:color w:val="3f6797"/>
+          <w:u w:color="3f6797"/>
+          <w:rtl w:val="0"/>
+          <w:lang w:val="fr-FR"/>
+        </w:rPr>
+        <w:t>entreprise</w:t>
+      </w:r>
+      <w:r>
+        <w:rPr>
+          <w:rStyle w:val="Aucune"/>
+          <w:rFonts w:cs="Arial Unicode MS" w:eastAsia="Arial Unicode MS" w:hint="default"/>
+          <w:i w:val="1"/>
+          <w:iCs w:val="1"/>
+          <w:color w:val="3f6797"/>
+          <w:u w:color="3f6797"/>
+          <w:rtl w:val="0"/>
+          <w:lang w:val="fr-FR"/>
+        </w:rPr>
+        <w:t> »</w:t>
+      </w:r>
+      <w:r>
+        <w:rPr>
+          <w:rStyle w:val="Aucune"/>
+          <w:rFonts w:cs="Arial Unicode MS" w:eastAsia="Arial Unicode MS"/>
+          <w:i w:val="1"/>
+          <w:iCs w:val="1"/>
+          <w:rtl w:val="0"/>
+          <w:lang w:val="fr-FR"/>
+        </w:rPr>
+        <w:t>.</w:t>
+      </w:r>
+    </w:p>
+    <w:p>
+      <w:pPr>
+        <w:pStyle w:val="Corps A"/>
+        <w:rPr>
+          <w:rStyle w:val="Aucune"/>
+          <w:i w:val="1"/>
+          <w:iCs w:val="1"/>
+        </w:rPr>
+      </w:pPr>
+    </w:p>
+    <w:p>
+      <w:pPr>
+        <w:pStyle w:val="Corps A"/>
+        <w:rPr>
+          <w:rStyle w:val="Aucune"/>
+          <w:i w:val="1"/>
+          <w:iCs w:val="1"/>
+          <w:color w:val="525252"/>
+          <w:u w:color="525252"/>
+        </w:rPr>
+      </w:pPr>
+      <w:r>
+        <w:rPr>
+          <w:rStyle w:val="Aucune"/>
+          <w:rFonts w:cs="Arial Unicode MS" w:eastAsia="Arial Unicode MS"/>
+          <w:i w:val="1"/>
+          <w:iCs w:val="1"/>
+          <w:color w:val="525252"/>
+          <w:u w:color="525252"/>
+          <w:rtl w:val="0"/>
+          <w:lang w:val="fr-FR"/>
+        </w:rPr>
+        <w:t>(Note: Pr</w:t>
+      </w:r>
+      <w:r>
+        <w:rPr>
+          <w:rStyle w:val="Aucune"/>
+          <w:rFonts w:cs="Arial Unicode MS" w:eastAsia="Arial Unicode MS" w:hint="default"/>
+          <w:i w:val="1"/>
+          <w:iCs w:val="1"/>
+          <w:color w:val="525252"/>
+          <w:u w:color="525252"/>
+          <w:rtl w:val="0"/>
+          <w:lang w:val="fr-FR"/>
+        </w:rPr>
+        <w:t>é</w:t>
+      </w:r>
+      <w:r>
+        <w:rPr>
+          <w:rStyle w:val="Aucune"/>
+          <w:rFonts w:cs="Arial Unicode MS" w:eastAsia="Arial Unicode MS"/>
+          <w:i w:val="1"/>
+          <w:iCs w:val="1"/>
+          <w:color w:val="525252"/>
+          <w:u w:color="525252"/>
+          <w:rtl w:val="0"/>
+          <w:lang w:val="fr-FR"/>
+        </w:rPr>
+        <w:t>ciser la nature de l</w:t>
+      </w:r>
+      <w:r>
+        <w:rPr>
+          <w:rStyle w:val="Aucune"/>
+          <w:rFonts w:cs="Arial Unicode MS" w:eastAsia="Arial Unicode MS" w:hint="default"/>
+          <w:i w:val="1"/>
+          <w:iCs w:val="1"/>
+          <w:color w:val="525252"/>
+          <w:u w:color="525252"/>
+          <w:rtl w:val="0"/>
+          <w:lang w:val="fr-FR"/>
+        </w:rPr>
+        <w:t>’</w:t>
+      </w:r>
+      <w:r>
+        <w:rPr>
+          <w:rStyle w:val="Aucune"/>
+          <w:rFonts w:cs="Arial Unicode MS" w:eastAsia="Arial Unicode MS"/>
+          <w:i w:val="1"/>
+          <w:iCs w:val="1"/>
+          <w:color w:val="525252"/>
+          <w:u w:color="525252"/>
+          <w:rtl w:val="0"/>
+          <w:lang w:val="fr-FR"/>
+        </w:rPr>
+        <w:t>emp</w:t>
+      </w:r>
+      <w:r>
+        <w:rPr>
+          <w:rStyle w:val="Aucune"/>
+          <w:rFonts w:cs="Arial Unicode MS" w:eastAsia="Arial Unicode MS" w:hint="default"/>
+          <w:i w:val="1"/>
+          <w:iCs w:val="1"/>
+          <w:color w:val="525252"/>
+          <w:u w:color="525252"/>
+          <w:rtl w:val="0"/>
+          <w:lang w:val="fr-FR"/>
+        </w:rPr>
+        <w:t>ê</w:t>
+      </w:r>
+      <w:r>
+        <w:rPr>
+          <w:rStyle w:val="Aucune"/>
+          <w:rFonts w:cs="Arial Unicode MS" w:eastAsia="Arial Unicode MS"/>
+          <w:i w:val="1"/>
+          <w:iCs w:val="1"/>
+          <w:color w:val="525252"/>
+          <w:u w:color="525252"/>
+          <w:rtl w:val="0"/>
+          <w:lang w:val="fr-FR"/>
+        </w:rPr>
+        <w:t>chement : par exemple : raisons familiales imp</w:t>
+      </w:r>
+      <w:r>
+        <w:rPr>
+          <w:rStyle w:val="Aucune"/>
+          <w:rFonts w:cs="Arial Unicode MS" w:eastAsia="Arial Unicode MS" w:hint="default"/>
+          <w:i w:val="1"/>
+          <w:iCs w:val="1"/>
+          <w:color w:val="525252"/>
+          <w:u w:color="525252"/>
+          <w:rtl w:val="0"/>
+          <w:lang w:val="fr-FR"/>
+        </w:rPr>
+        <w:t>é</w:t>
+      </w:r>
+      <w:r>
+        <w:rPr>
+          <w:rStyle w:val="Aucune"/>
+          <w:rFonts w:cs="Arial Unicode MS" w:eastAsia="Arial Unicode MS"/>
+          <w:i w:val="1"/>
+          <w:iCs w:val="1"/>
+          <w:color w:val="525252"/>
+          <w:u w:color="525252"/>
+          <w:rtl w:val="0"/>
+          <w:lang w:val="fr-FR"/>
+        </w:rPr>
+        <w:t xml:space="preserve">rieuses, </w:t>
+      </w:r>
+    </w:p>
+    <w:p>
+      <w:pPr>
+        <w:pStyle w:val="Corps A"/>
+        <w:rPr>
+          <w:rStyle w:val="Aucune"/>
+          <w:color w:val="525252"/>
+          <w:u w:color="525252"/>
+        </w:rPr>
+      </w:pPr>
+      <w:r>
+        <w:rPr>
+          <w:rStyle w:val="Aucune"/>
           <w:i w:val="1"/>
           <w:iCs w:val="1"/>
           <w:color w:val="525252"/>
@@ -1567,18 +1951,19 @@
       </w:r>
       <w:r>
         <w:rPr>
-          <w:rFonts w:cs="Arial Unicode MS" w:eastAsia="Arial Unicode MS" w:hint="default"/>
-          <w:i w:val="1"/>
-          <w:iCs w:val="1"/>
-          <w:color w:val="525252"/>
-          <w:u w:color="525252"/>
-          <w:rtl w:val="0"/>
+          <w:rStyle w:val="Aucune"/>
+          <w:i w:val="1"/>
+          <w:iCs w:val="1"/>
+          <w:color w:val="525252"/>
+          <w:u w:color="525252"/>
+          <w:rtl w:val="0"/>
+          <w:lang w:val="fr-FR"/>
         </w:rPr>
         <w:t xml:space="preserve">é  </w:t>
       </w:r>
       <w:r>
         <w:rPr>
-          <w:rFonts w:cs="Arial Unicode MS" w:eastAsia="Arial Unicode MS"/>
+          <w:rStyle w:val="Aucune"/>
           <w:i w:val="1"/>
           <w:iCs w:val="1"/>
           <w:color w:val="525252"/>
@@ -1590,18 +1975,19 @@
       </w:r>
       <w:r>
         <w:rPr>
-          <w:rFonts w:cs="Arial Unicode MS" w:eastAsia="Arial Unicode MS" w:hint="default"/>
-          <w:i w:val="1"/>
-          <w:iCs w:val="1"/>
-          <w:color w:val="525252"/>
-          <w:u w:color="525252"/>
-          <w:rtl w:val="0"/>
+          <w:rStyle w:val="Aucune"/>
+          <w:i w:val="1"/>
+          <w:iCs w:val="1"/>
+          <w:color w:val="525252"/>
+          <w:u w:color="525252"/>
+          <w:rtl w:val="0"/>
+          <w:lang w:val="fr-FR"/>
         </w:rPr>
         <w:t>’</w:t>
       </w:r>
       <w:r>
         <w:rPr>
-          <w:rFonts w:cs="Arial Unicode MS" w:eastAsia="Arial Unicode MS"/>
+          <w:rStyle w:val="Aucune"/>
           <w:i w:val="1"/>
           <w:iCs w:val="1"/>
           <w:color w:val="525252"/>
@@ -1613,18 +1999,19 @@
       </w:r>
       <w:r>
         <w:rPr>
-          <w:rFonts w:cs="Arial Unicode MS" w:eastAsia="Arial Unicode MS" w:hint="default"/>
-          <w:i w:val="1"/>
-          <w:iCs w:val="1"/>
-          <w:color w:val="525252"/>
-          <w:u w:color="525252"/>
-          <w:rtl w:val="0"/>
+          <w:rStyle w:val="Aucune"/>
+          <w:i w:val="1"/>
+          <w:iCs w:val="1"/>
+          <w:color w:val="525252"/>
+          <w:u w:color="525252"/>
+          <w:rtl w:val="0"/>
+          <w:lang w:val="fr-FR"/>
         </w:rPr>
         <w:t>’</w:t>
       </w:r>
       <w:r>
         <w:rPr>
-          <w:rFonts w:cs="Arial Unicode MS" w:eastAsia="Arial Unicode MS"/>
+          <w:rStyle w:val="Aucune"/>
           <w:i w:val="1"/>
           <w:iCs w:val="1"/>
           <w:color w:val="525252"/>
@@ -1636,7 +2023,7 @@
       </w:r>
       <w:r>
         <w:rPr>
-          <w:rFonts w:cs="Arial Unicode MS" w:eastAsia="Arial Unicode MS" w:hint="default"/>
+          <w:rStyle w:val="Aucune"/>
           <w:i w:val="1"/>
           <w:iCs w:val="1"/>
           <w:color w:val="525252"/>
@@ -1648,7 +2035,7 @@
       </w:r>
       <w:r>
         <w:rPr>
-          <w:rFonts w:cs="Arial Unicode MS" w:eastAsia="Arial Unicode MS"/>
+          <w:rStyle w:val="Aucune"/>
           <w:i w:val="1"/>
           <w:iCs w:val="1"/>
           <w:color w:val="525252"/>
@@ -1660,7 +2047,7 @@
       </w:r>
       <w:r>
         <w:rPr>
-          <w:rFonts w:cs="Arial Unicode MS" w:eastAsia="Arial Unicode MS" w:hint="default"/>
+          <w:rStyle w:val="Aucune"/>
           <w:i w:val="1"/>
           <w:iCs w:val="1"/>
           <w:color w:val="525252"/>
@@ -1672,7 +2059,7 @@
       </w:r>
       <w:r>
         <w:rPr>
-          <w:rFonts w:cs="Arial Unicode MS" w:eastAsia="Arial Unicode MS"/>
+          <w:rStyle w:val="Aucune"/>
           <w:i w:val="1"/>
           <w:iCs w:val="1"/>
           <w:color w:val="525252"/>
@@ -1684,18 +2071,19 @@
       </w:r>
       <w:r>
         <w:rPr>
-          <w:rFonts w:cs="Arial Unicode MS" w:eastAsia="Arial Unicode MS" w:hint="default"/>
-          <w:i w:val="1"/>
-          <w:iCs w:val="1"/>
-          <w:color w:val="525252"/>
-          <w:u w:color="525252"/>
-          <w:rtl w:val="0"/>
+          <w:rStyle w:val="Aucune"/>
+          <w:i w:val="1"/>
+          <w:iCs w:val="1"/>
+          <w:color w:val="525252"/>
+          <w:u w:color="525252"/>
+          <w:rtl w:val="0"/>
+          <w:lang w:val="fr-FR"/>
         </w:rPr>
         <w:t>’</w:t>
       </w:r>
       <w:r>
         <w:rPr>
-          <w:rFonts w:cs="Arial Unicode MS" w:eastAsia="Arial Unicode MS"/>
+          <w:rStyle w:val="Aucune"/>
           <w:i w:val="1"/>
           <w:iCs w:val="1"/>
           <w:color w:val="525252"/>
@@ -1707,18 +2095,19 @@
       </w:r>
       <w:r>
         <w:rPr>
-          <w:rFonts w:cs="Arial Unicode MS" w:eastAsia="Arial Unicode MS" w:hint="default"/>
-          <w:i w:val="1"/>
-          <w:iCs w:val="1"/>
-          <w:color w:val="525252"/>
-          <w:u w:color="525252"/>
-          <w:rtl w:val="0"/>
+          <w:rStyle w:val="Aucune"/>
+          <w:i w:val="1"/>
+          <w:iCs w:val="1"/>
+          <w:color w:val="525252"/>
+          <w:u w:color="525252"/>
+          <w:rtl w:val="0"/>
+          <w:lang w:val="fr-FR"/>
         </w:rPr>
         <w:t>’</w:t>
       </w:r>
       <w:r>
         <w:rPr>
-          <w:rFonts w:cs="Arial Unicode MS" w:eastAsia="Arial Unicode MS"/>
+          <w:rStyle w:val="Aucune"/>
           <w:i w:val="1"/>
           <w:iCs w:val="1"/>
           <w:color w:val="525252"/>
@@ -1730,7 +2119,7 @@
       </w:r>
       <w:r>
         <w:rPr>
-          <w:rFonts w:cs="Arial Unicode MS" w:eastAsia="Arial Unicode MS" w:hint="default"/>
+          <w:rStyle w:val="Aucune"/>
           <w:i w:val="1"/>
           <w:iCs w:val="1"/>
           <w:color w:val="525252"/>
@@ -1742,7 +2131,7 @@
       </w:r>
       <w:r>
         <w:rPr>
-          <w:rFonts w:cs="Arial Unicode MS" w:eastAsia="Arial Unicode MS"/>
+          <w:rStyle w:val="Aucune"/>
           <w:i w:val="1"/>
           <w:iCs w:val="1"/>
           <w:color w:val="525252"/>
@@ -1754,23 +2143,25 @@
       </w:r>
       <w:r>
         <w:rPr>
-          <w:rFonts w:cs="Arial Unicode MS" w:eastAsia="Arial Unicode MS" w:hint="default"/>
-          <w:i w:val="1"/>
-          <w:iCs w:val="1"/>
-          <w:color w:val="525252"/>
-          <w:u w:color="525252"/>
-          <w:rtl w:val="0"/>
+          <w:rStyle w:val="Aucune"/>
+          <w:i w:val="1"/>
+          <w:iCs w:val="1"/>
+          <w:color w:val="525252"/>
+          <w:u w:color="525252"/>
+          <w:rtl w:val="0"/>
+          <w:lang w:val="fr-FR"/>
         </w:rPr>
         <w:t>…</w:t>
       </w:r>
       <w:r>
         <w:rPr>
-          <w:rFonts w:cs="Arial Unicode MS" w:eastAsia="Arial Unicode MS"/>
-          <w:i w:val="1"/>
-          <w:iCs w:val="1"/>
-          <w:color w:val="525252"/>
-          <w:u w:color="525252"/>
-          <w:rtl w:val="0"/>
+          <w:rStyle w:val="Aucune"/>
+          <w:i w:val="1"/>
+          <w:iCs w:val="1"/>
+          <w:color w:val="525252"/>
+          <w:u w:color="525252"/>
+          <w:rtl w:val="0"/>
+          <w:lang w:val="fr-FR"/>
         </w:rPr>
         <w:t>)</w:t>
       </w:r>
@@ -1786,7 +2177,7 @@
       </w:pPr>
       <w:r>
         <w:rPr>
-          <w:rFonts w:cs="Arial Unicode MS" w:eastAsia="Arial Unicode MS"/>
+          <w:rStyle w:val="Aucune"/>
           <w:rtl w:val="0"/>
           <w:lang w:val="fr-FR"/>
         </w:rPr>
@@ -1794,7 +2185,7 @@
       </w:r>
       <w:r>
         <w:rPr>
-          <w:rFonts w:cs="Arial Unicode MS" w:eastAsia="Arial Unicode MS" w:hint="default"/>
+          <w:rStyle w:val="Aucune"/>
           <w:rtl w:val="0"/>
           <w:lang w:val="fr-FR"/>
         </w:rPr>
@@ -1802,7 +2193,7 @@
       </w:r>
       <w:r>
         <w:rPr>
-          <w:rFonts w:cs="Arial Unicode MS" w:eastAsia="Arial Unicode MS"/>
+          <w:rStyle w:val="Aucune"/>
           <w:rtl w:val="0"/>
           <w:lang w:val="fr-FR"/>
         </w:rPr>
@@ -1810,7 +2201,7 @@
       </w:r>
       <w:r>
         <w:rPr>
-          <w:rFonts w:cs="Arial Unicode MS" w:eastAsia="Arial Unicode MS" w:hint="default"/>
+          <w:rStyle w:val="Aucune"/>
           <w:rtl w:val="0"/>
           <w:lang w:val="fr-FR"/>
         </w:rPr>
@@ -1818,7 +2209,7 @@
       </w:r>
       <w:r>
         <w:rPr>
-          <w:rFonts w:cs="Arial Unicode MS" w:eastAsia="Arial Unicode MS"/>
+          <w:rStyle w:val="Aucune"/>
           <w:rtl w:val="0"/>
           <w:lang w:val="fr-FR"/>
         </w:rPr>
@@ -1826,7 +2217,7 @@
       </w:r>
       <w:r>
         <w:rPr>
-          <w:rFonts w:cs="Arial Unicode MS" w:eastAsia="Arial Unicode MS" w:hint="default"/>
+          <w:rStyle w:val="Aucune"/>
           <w:rtl w:val="0"/>
           <w:lang w:val="fr-FR"/>
         </w:rPr>
@@ -1834,7 +2225,7 @@
       </w:r>
       <w:r>
         <w:rPr>
-          <w:rFonts w:cs="Arial Unicode MS" w:eastAsia="Arial Unicode MS"/>
+          <w:rStyle w:val="Aucune"/>
           <w:rtl w:val="0"/>
           <w:lang w:val="it-IT"/>
         </w:rPr>
@@ -1843,12 +2234,12 @@
     </w:p>
     <w:p>
       <w:pPr>
-        <w:pStyle w:val="signature"/>
+        <w:pStyle w:val="Signature"/>
       </w:pPr>
     </w:p>
     <w:p>
       <w:pPr>
-        <w:pStyle w:val="signature"/>
+        <w:pStyle w:val="Signature"/>
       </w:pPr>
       <w:r>
         <w:rPr>
@@ -1860,10 +2251,11 @@
     </w:p>
     <w:p>
       <w:pPr>
-        <w:pStyle w:val="signature"/>
+        <w:pStyle w:val="Signature"/>
       </w:pPr>
       <w:r>
         <w:rPr>
+          <w:rStyle w:val="Aucune"/>
           <w:color w:val="3f6797"/>
           <w:u w:color="3f6797"/>
           <w:rtl w:val="0"/>
@@ -1873,6 +2265,7 @@
       </w:r>
       <w:r>
         <w:rPr>
+          <w:rStyle w:val="Aucune"/>
           <w:color w:val="3f6797"/>
           <w:u w:color="3f6797"/>
           <w:rtl w:val="0"/>
@@ -1882,6 +2275,7 @@
       </w:r>
       <w:r>
         <w:rPr>
+          <w:rStyle w:val="Aucune"/>
           <w:color w:val="3f6797"/>
           <w:u w:color="3f6797"/>
           <w:rtl w:val="0"/>
@@ -1891,6 +2285,7 @@
       </w:r>
       <w:r>
         <w:rPr>
+          <w:rStyle w:val="Aucune"/>
           <w:color w:val="3f6797"/>
           <w:u w:color="3f6797"/>
           <w:rtl w:val="0"/>
@@ -1900,6 +2295,7 @@
       </w:r>
       <w:r>
         <w:rPr>
+          <w:rStyle w:val="Aucune"/>
           <w:color w:val="3f6797"/>
           <w:u w:color="3f6797"/>
           <w:rtl w:val="0"/>
@@ -1909,6 +2305,7 @@
       </w:r>
       <w:r>
         <w:rPr>
+          <w:rStyle w:val="Aucune"/>
           <w:color w:val="3f6797"/>
           <w:u w:color="3f6797"/>
           <w:rtl w:val="0"/>
@@ -1918,6 +2315,7 @@
       </w:r>
       <w:r>
         <w:rPr>
+          <w:rStyle w:val="Aucune"/>
           <w:color w:val="3f6797"/>
           <w:u w:color="3f6797"/>
           <w:rtl w:val="0"/>
@@ -1927,6 +2325,7 @@
       </w:r>
       <w:r>
         <w:rPr>
+          <w:rStyle w:val="Aucune"/>
           <w:rtl w:val="0"/>
           <w:lang w:val="en-US"/>
         </w:rPr>
@@ -1934,6 +2333,7 @@
       </w:r>
       <w:r>
         <w:rPr>
+          <w:rStyle w:val="Aucune"/>
           <w:color w:val="3f6797"/>
           <w:u w:color="3f6797"/>
           <w:rtl w:val="0"/>
@@ -1943,6 +2343,7 @@
       </w:r>
       <w:r>
         <w:rPr>
+          <w:rStyle w:val="Aucune"/>
           <w:color w:val="3f6797"/>
           <w:u w:color="3f6797"/>
           <w:rtl w:val="0"/>
@@ -1952,6 +2353,7 @@
       </w:r>
       <w:r>
         <w:rPr>
+          <w:rStyle w:val="Aucune"/>
           <w:color w:val="3f6797"/>
           <w:u w:color="3f6797"/>
           <w:rtl w:val="0"/>
@@ -1961,6 +2363,7 @@
       </w:r>
       <w:r>
         <w:rPr>
+          <w:rStyle w:val="Aucune"/>
           <w:color w:val="3f6797"/>
           <w:u w:color="3f6797"/>
           <w:rtl w:val="0"/>
@@ -1970,6 +2373,7 @@
       </w:r>
       <w:r>
         <w:rPr>
+          <w:rStyle w:val="Aucune"/>
           <w:color w:val="3f6797"/>
           <w:u w:color="3f6797"/>
           <w:rtl w:val="0"/>
@@ -1979,6 +2383,7 @@
       </w:r>
       <w:r>
         <w:rPr>
+          <w:rStyle w:val="Aucune"/>
           <w:color w:val="3f6797"/>
           <w:u w:color="3f6797"/>
           <w:rtl w:val="0"/>
@@ -2002,7 +2407,7 @@
 <w:ftr xmlns:r="http://schemas.openxmlformats.org/officeDocument/2006/relationships" xmlns:wp="http://schemas.openxmlformats.org/drawingml/2006/wordprocessingDrawing" xmlns:w="http://schemas.openxmlformats.org/wordprocessingml/2006/main" xmlns:w10="urn:schemas-microsoft-com:office:word" xmlns:w14="http://schemas.microsoft.com/office/word/2010/wordml" xmlns:wps="http://schemas.microsoft.com/office/word/2010/wordprocessingShape" xmlns:wpg="http://schemas.microsoft.com/office/word/2010/wordprocessingGroup" xmlns:mc="http://schemas.openxmlformats.org/markup-compatibility/2006" xmlns:v="urn:schemas-microsoft-com:vml" xmlns:o="urn:schemas-microsoft-com:office:office" xmlns:m="http://schemas.openxmlformats.org/officeDocument/2006/math" mc:Ignorable="w14">
   <w:p>
     <w:pPr>
-      <w:pStyle w:val="En-tête, bas de page"/>
+      <w:pStyle w:val="En-tête, pied de page"/>
       <w:bidi w:val="0"/>
     </w:pPr>
     <w:r/>
@@ -2014,7 +2419,7 @@
 <w:hdr xmlns:r="http://schemas.openxmlformats.org/officeDocument/2006/relationships" xmlns:wp="http://schemas.openxmlformats.org/drawingml/2006/wordprocessingDrawing" xmlns:w="http://schemas.openxmlformats.org/wordprocessingml/2006/main" xmlns:w10="urn:schemas-microsoft-com:office:word" xmlns:w14="http://schemas.microsoft.com/office/word/2010/wordml" xmlns:wps="http://schemas.microsoft.com/office/word/2010/wordprocessingShape" xmlns:wpg="http://schemas.microsoft.com/office/word/2010/wordprocessingGroup" xmlns:mc="http://schemas.openxmlformats.org/markup-compatibility/2006" xmlns:v="urn:schemas-microsoft-com:vml" xmlns:o="urn:schemas-microsoft-com:office:office" xmlns:m="http://schemas.openxmlformats.org/officeDocument/2006/math" mc:Ignorable="w14">
   <w:p>
     <w:pPr>
-      <w:pStyle w:val="En-tête, bas de page"/>
+      <w:pStyle w:val="En-tête, pied de page"/>
       <w:bidi w:val="0"/>
     </w:pPr>
     <w:r/>
@@ -2129,9 +2534,9 @@
     <w:next w:val="No List"/>
     <w:pPr/>
   </w:style>
-  <w:style w:type="paragraph" w:styleId="En-tête, bas de page">
+  <w:style w:type="paragraph" w:styleId="En-tête, pied de page">
     <w:name w:val="En-tête"/>
-    <w:next w:val="En-tête, bas de page"/>
+    <w:next w:val="En-tête, pied de page"/>
     <w:pPr>
       <w:keepNext w:val="0"/>
       <w:keepLines w:val="0"/>
@@ -2204,6 +2609,13 @@
       <w:szCs w:val="22"/>
       <w:u w:val="none" w:color="000000"/>
       <w:vertAlign w:val="baseline"/>
+      <w:lang w:val="fr-FR"/>
+    </w:rPr>
+  </w:style>
+  <w:style w:type="character" w:styleId="Aucune">
+    <w:name w:val="Aucune"/>
+    <w:rPr>
+      <w:lang w:val="fr-FR"/>
     </w:rPr>
   </w:style>
   <w:style w:type="paragraph" w:styleId="Corps A">
@@ -2241,6 +2653,7 @@
       <w:szCs w:val="24"/>
       <w:u w:val="none" w:color="000000"/>
       <w:vertAlign w:val="baseline"/>
+      <w:lang w:val="fr-FR"/>
     </w:rPr>
   </w:style>
   <w:style w:type="paragraph" w:styleId="destinataire">
@@ -2281,35 +2694,21 @@
       <w:lang w:val="fr-FR"/>
     </w:rPr>
   </w:style>
-  <w:style w:type="paragraph" w:styleId="Titre A">
-    <w:name w:val="Titre A"/>
-    <w:next w:val="Corps A"/>
+  <w:style w:type="paragraph" w:styleId="Titre">
+    <w:name w:val="Titre"/>
+    <w:next w:val="Corps"/>
     <w:pPr>
       <w:keepNext w:val="1"/>
       <w:keepLines w:val="0"/>
       <w:pageBreakBefore w:val="0"/>
       <w:widowControl w:val="1"/>
       <w:shd w:val="clear" w:color="auto" w:fill="auto"/>
-      <w:tabs>
-        <w:tab w:val="left" w:pos="720"/>
-        <w:tab w:val="left" w:pos="1440"/>
-        <w:tab w:val="left" w:pos="2160"/>
-        <w:tab w:val="left" w:pos="2880"/>
-        <w:tab w:val="left" w:pos="3600"/>
-        <w:tab w:val="left" w:pos="4320"/>
-        <w:tab w:val="left" w:pos="5040"/>
-        <w:tab w:val="left" w:pos="5760"/>
-        <w:tab w:val="left" w:pos="6480"/>
-        <w:tab w:val="left" w:pos="7200"/>
-        <w:tab w:val="left" w:pos="7920"/>
-        <w:tab w:val="left" w:pos="8566"/>
-      </w:tabs>
       <w:suppressAutoHyphens w:val="0"/>
       <w:bidi w:val="0"/>
       <w:spacing w:before="0" w:after="0" w:line="240" w:lineRule="auto"/>
       <w:ind w:left="0" w:right="0" w:firstLine="0"/>
       <w:jc w:val="left"/>
-      <w:outlineLvl w:val="1"/>
+      <w:outlineLvl w:val="0"/>
     </w:pPr>
     <w:rPr>
       <w:rFonts w:ascii="Helvetica Neue" w:cs="Arial Unicode MS" w:hAnsi="Helvetica Neue" w:eastAsia="Arial Unicode MS"/>
@@ -2326,16 +2725,54 @@
       <w:spacing w:val="0"/>
       <w:kern w:val="0"/>
       <w:position w:val="0"/>
-      <w:sz w:val="32"/>
-      <w:szCs w:val="32"/>
+      <w:sz w:val="36"/>
+      <w:szCs w:val="36"/>
+      <w:u w:val="none"/>
+      <w:vertAlign w:val="baseline"/>
+      <w:lang w:val="fr-FR"/>
+    </w:rPr>
+  </w:style>
+  <w:style w:type="paragraph" w:styleId="Corps">
+    <w:name w:val="Corps"/>
+    <w:next w:val="Corps"/>
+    <w:pPr>
+      <w:keepNext w:val="0"/>
+      <w:keepLines w:val="0"/>
+      <w:pageBreakBefore w:val="0"/>
+      <w:widowControl w:val="1"/>
+      <w:shd w:val="clear" w:color="auto" w:fill="auto"/>
+      <w:suppressAutoHyphens w:val="0"/>
+      <w:bidi w:val="0"/>
+      <w:spacing w:before="0" w:after="0" w:line="240" w:lineRule="auto"/>
+      <w:ind w:left="0" w:right="0" w:firstLine="0"/>
+      <w:jc w:val="left"/>
+      <w:outlineLvl w:val="9"/>
+    </w:pPr>
+    <w:rPr>
+      <w:rFonts w:ascii="Times New Roman" w:cs="Arial Unicode MS" w:hAnsi="Times New Roman" w:eastAsia="Arial Unicode MS"/>
+      <w:b w:val="0"/>
+      <w:bCs w:val="0"/>
+      <w:i w:val="0"/>
+      <w:iCs w:val="0"/>
+      <w:caps w:val="0"/>
+      <w:smallCaps w:val="0"/>
+      <w:strike w:val="0"/>
+      <w:dstrike w:val="0"/>
+      <w:outline w:val="0"/>
+      <w:color w:val="000000"/>
+      <w:spacing w:val="0"/>
+      <w:kern w:val="0"/>
+      <w:position w:val="0"/>
+      <w:sz w:val="24"/>
+      <w:szCs w:val="24"/>
       <w:u w:val="none" w:color="000000"/>
       <w:vertAlign w:val="baseline"/>
       <w:lang w:val="fr-FR"/>
     </w:rPr>
   </w:style>
-  <w:style w:type="paragraph" w:styleId="signature">
-    <w:name w:val="signature"/>
-    <w:next w:val="signature"/>
+  <w:style w:type="paragraph" w:styleId="Signature">
+    <w:name w:val="Signature"/>
+    <w:next w:val="Signature"/>
     <w:pPr>
       <w:keepNext w:val="0"/>
       <w:keepLines w:val="0"/>
@@ -2629,10 +3066,10 @@
             </a:solidFill>
             <a:effectLst/>
             <a:uFillTx/>
-            <a:latin typeface="Arial"/>
-            <a:ea typeface="Arial"/>
-            <a:cs typeface="Arial"/>
-            <a:sym typeface="Arial"/>
+            <a:latin typeface="+mn-lt"/>
+            <a:ea typeface="+mn-ea"/>
+            <a:cs typeface="+mn-cs"/>
+            <a:sym typeface="Helvetica Neue"/>
           </a:defRPr>
         </a:defPPr>
         <a:lvl1pPr marL="0" marR="0" indent="0" algn="l" defTabSz="914400" rtl="0" fontAlgn="auto" latinLnBrk="1" hangingPunct="0">
@@ -3206,10 +3643,10 @@
             </a:solidFill>
             <a:effectLst/>
             <a:uFillTx/>
-            <a:latin typeface="Arial"/>
-            <a:ea typeface="Arial"/>
-            <a:cs typeface="Arial"/>
-            <a:sym typeface="Arial"/>
+            <a:latin typeface="+mn-lt"/>
+            <a:ea typeface="+mn-ea"/>
+            <a:cs typeface="+mn-cs"/>
+            <a:sym typeface="Helvetica Neue"/>
           </a:defRPr>
         </a:defPPr>
         <a:lvl1pPr marL="0" marR="0" indent="0" algn="l" defTabSz="914400" rtl="0" fontAlgn="auto" latinLnBrk="1" hangingPunct="0">

</xml_diff>

<commit_message>
fix(data): update courrier type (#862)
udpate of the file temps-partiel-demande-de-derogation-du-salarie.docx
</commit_message>
<xml_diff>
--- a/packages/code-du-travail-data/dataset/courrier-type/docx/temps-partiel-demande-de-derogation-du-salarie.docx
+++ b/packages/code-du-travail-data/dataset/courrier-type/docx/temps-partiel-demande-de-derogation-du-salarie.docx
@@ -1,7 +1,6 @@
 
 <file path=word/document.xml><?xml version="1.0" encoding="utf-8"?>
 <w:document xmlns:r="http://schemas.openxmlformats.org/officeDocument/2006/relationships" xmlns:wp="http://schemas.openxmlformats.org/drawingml/2006/wordprocessingDrawing" xmlns:w="http://schemas.openxmlformats.org/wordprocessingml/2006/main" xmlns:w10="urn:schemas-microsoft-com:office:word" xmlns:w14="http://schemas.microsoft.com/office/word/2010/wordml" xmlns:wps="http://schemas.microsoft.com/office/word/2010/wordprocessingShape" xmlns:wpg="http://schemas.microsoft.com/office/word/2010/wordprocessingGroup" xmlns:mc="http://schemas.openxmlformats.org/markup-compatibility/2006" xmlns:v="urn:schemas-microsoft-com:vml" xmlns:o="urn:schemas-microsoft-com:office:office" xmlns:m="http://schemas.openxmlformats.org/officeDocument/2006/math" mc:Ignorable="w14">
-  <w:background w:color="FFFFFF"/>
   <w:body>
     <w:p>
       <w:pPr>
@@ -10,31 +9,27 @@
       </w:pPr>
       <w:r>
         <w:rPr>
-          <w:color w:val="3f6797"/>
-          <w:u w:color="3f6797"/>
-          <w:rtl w:val="0"/>
+          <w:rStyle w:val="Aucune"/>
+          <w:color w:val="3f6797"/>
+          <w:u w:color="3f6797"/>
+          <w:rtl w:val="0"/>
+          <w:lang w:val="fr-FR"/>
         </w:rPr>
         <w:t>« </w:t>
       </w:r>
       <w:r>
         <w:rPr>
-          <w:color w:val="3f6797"/>
-          <w:u w:color="3f6797"/>
-          <w:rtl w:val="0"/>
-          <w:lang w:val="fr-FR"/>
-        </w:rPr>
-        <w:t>P</w:t>
-      </w:r>
-      <w:r>
-        <w:rPr>
-          <w:color w:val="3f6797"/>
-          <w:u w:color="3f6797"/>
-          <w:rtl w:val="0"/>
-        </w:rPr>
-        <w:t>r</w:t>
-      </w:r>
-      <w:r>
-        <w:rPr>
+          <w:rStyle w:val="Aucune"/>
+          <w:color w:val="3f6797"/>
+          <w:u w:color="3f6797"/>
+          <w:rtl w:val="0"/>
+          <w:lang w:val="fr-FR"/>
+        </w:rPr>
+        <w:t>Pr</w:t>
+      </w:r>
+      <w:r>
+        <w:rPr>
+          <w:rStyle w:val="Aucune"/>
           <w:color w:val="3f6797"/>
           <w:u w:color="3f6797"/>
           <w:rtl w:val="0"/>
@@ -44,23 +39,17 @@
       </w:r>
       <w:r>
         <w:rPr>
-          <w:color w:val="3f6797"/>
-          <w:u w:color="3f6797"/>
-          <w:rtl w:val="0"/>
-        </w:rPr>
-        <w:t xml:space="preserve">nom </w:t>
-      </w:r>
-      <w:r>
-        <w:rPr>
-          <w:color w:val="3f6797"/>
-          <w:u w:color="3f6797"/>
-          <w:rtl w:val="0"/>
-          <w:lang w:val="fr-FR"/>
-        </w:rPr>
-        <w:t>du salari</w:t>
-      </w:r>
-      <w:r>
-        <w:rPr>
+          <w:rStyle w:val="Aucune"/>
+          <w:color w:val="3f6797"/>
+          <w:u w:color="3f6797"/>
+          <w:rtl w:val="0"/>
+          <w:lang w:val="fr-FR"/>
+        </w:rPr>
+        <w:t>nom du salari</w:t>
+      </w:r>
+      <w:r>
+        <w:rPr>
+          <w:rStyle w:val="Aucune"/>
           <w:color w:val="3f6797"/>
           <w:u w:color="3f6797"/>
           <w:rtl w:val="0"/>
@@ -71,59 +60,39 @@
       <w:r>
         <w:rPr>
           <w:rtl w:val="0"/>
+          <w:lang w:val="fr-FR"/>
         </w:rPr>
         <w:t xml:space="preserve"> </w:t>
       </w:r>
       <w:r>
         <w:rPr>
-          <w:color w:val="3f6797"/>
-          <w:u w:color="3f6797"/>
-          <w:rtl w:val="0"/>
+          <w:rStyle w:val="Aucune"/>
+          <w:color w:val="3f6797"/>
+          <w:u w:color="3f6797"/>
+          <w:rtl w:val="0"/>
+          <w:lang w:val="fr-FR"/>
         </w:rPr>
         <w:t>« </w:t>
       </w:r>
       <w:r>
         <w:rPr>
-          <w:color w:val="3f6797"/>
-          <w:u w:color="3f6797"/>
-          <w:rtl w:val="0"/>
-          <w:lang w:val="fr-FR"/>
-        </w:rPr>
-        <w:t>N</w:t>
-      </w:r>
-      <w:r>
-        <w:rPr>
-          <w:color w:val="3f6797"/>
-          <w:u w:color="3f6797"/>
-          <w:rtl w:val="0"/>
-        </w:rPr>
-        <w:t xml:space="preserve">om </w:t>
-      </w:r>
-      <w:r>
-        <w:rPr>
-          <w:color w:val="3f6797"/>
-          <w:u w:color="3f6797"/>
-          <w:rtl w:val="0"/>
-          <w:lang w:val="fr-FR"/>
-        </w:rPr>
-        <w:t>du salari</w:t>
-      </w:r>
-      <w:r>
-        <w:rPr>
-          <w:color w:val="3f6797"/>
-          <w:u w:color="3f6797"/>
-          <w:rtl w:val="0"/>
-          <w:lang w:val="fr-FR"/>
-        </w:rPr>
-        <w:t>é</w:t>
-      </w:r>
-      <w:r>
-        <w:rPr>
-          <w:color w:val="3f6797"/>
-          <w:u w:color="3f6797"/>
-          <w:rtl w:val="0"/>
-        </w:rPr>
-        <w:t> »</w:t>
+          <w:rStyle w:val="Aucune"/>
+          <w:color w:val="3f6797"/>
+          <w:u w:color="3f6797"/>
+          <w:rtl w:val="0"/>
+          <w:lang w:val="fr-FR"/>
+        </w:rPr>
+        <w:t>Nom du salari</w:t>
+      </w:r>
+      <w:r>
+        <w:rPr>
+          <w:rStyle w:val="Aucune"/>
+          <w:color w:val="3f6797"/>
+          <w:u w:color="3f6797"/>
+          <w:rtl w:val="0"/>
+          <w:lang w:val="fr-FR"/>
+        </w:rPr>
+        <w:t>é »</w:t>
       </w:r>
     </w:p>
     <w:p>
@@ -131,20 +100,25 @@
         <w:pStyle w:val="expediteur"/>
         <w:spacing w:after="100" w:line="240" w:lineRule="auto"/>
         <w:rPr>
-          <w:color w:val="3f6797"/>
-          <w:u w:color="3f6797"/>
+          <w:rStyle w:val="Aucune"/>
+          <w:color w:val="3f6797"/>
+          <w:u w:color="3f6797"/>
+          <w:lang w:val="fr-FR"/>
         </w:rPr>
       </w:pPr>
       <w:r>
         <w:rPr>
-          <w:color w:val="3f6797"/>
-          <w:u w:color="3f6797"/>
-          <w:rtl w:val="0"/>
+          <w:rStyle w:val="Aucune"/>
+          <w:color w:val="3f6797"/>
+          <w:u w:color="3f6797"/>
+          <w:rtl w:val="0"/>
+          <w:lang w:val="fr-FR"/>
         </w:rPr>
         <w:t>« </w:t>
       </w:r>
       <w:r>
         <w:rPr>
+          <w:rStyle w:val="Aucune"/>
           <w:color w:val="3f6797"/>
           <w:u w:color="3f6797"/>
           <w:rtl w:val="0"/>
@@ -154,6 +128,7 @@
       </w:r>
       <w:r>
         <w:rPr>
+          <w:rStyle w:val="Aucune"/>
           <w:color w:val="3f6797"/>
           <w:u w:color="3f6797"/>
           <w:rtl w:val="0"/>
@@ -163,26 +138,21 @@
       </w:r>
       <w:r>
         <w:rPr>
-          <w:color w:val="3f6797"/>
-          <w:u w:color="3f6797"/>
-          <w:rtl w:val="0"/>
-          <w:lang w:val="fr-FR"/>
-        </w:rPr>
-        <w:t>é</w:t>
-      </w:r>
-      <w:r>
-        <w:rPr>
-          <w:color w:val="3f6797"/>
-          <w:u w:color="3f6797"/>
-          <w:rtl w:val="0"/>
-        </w:rPr>
-        <w:t> »</w:t>
+          <w:rStyle w:val="Aucune"/>
+          <w:color w:val="3f6797"/>
+          <w:u w:color="3f6797"/>
+          <w:rtl w:val="0"/>
+          <w:lang w:val="fr-FR"/>
+        </w:rPr>
+        <w:t>é »</w:t>
       </w:r>
     </w:p>
     <w:p>
       <w:pPr>
-        <w:pStyle w:val="Corps A"/>
-        <w:rPr>
+        <w:pStyle w:val="expediteur"/>
+        <w:spacing w:after="100" w:line="240" w:lineRule="auto"/>
+        <w:rPr>
+          <w:rStyle w:val="Aucune"/>
           <w:color w:val="3f6797"/>
           <w:u w:color="3f6797"/>
         </w:rPr>
@@ -223,6 +193,7 @@
       </w:r>
       <w:r>
         <w:rPr>
+          <w:rStyle w:val="Aucune"/>
           <w:color w:val="3f6797"/>
           <w:u w:color="3f6797"/>
           <w:rtl w:val="0"/>
@@ -232,6 +203,7 @@
       </w:r>
       <w:r>
         <w:rPr>
+          <w:rStyle w:val="Aucune"/>
           <w:color w:val="3f6797"/>
           <w:u w:color="3f6797"/>
           <w:rtl w:val="0"/>
@@ -241,6 +213,7 @@
       </w:r>
       <w:r>
         <w:rPr>
+          <w:rStyle w:val="Aucune"/>
           <w:color w:val="3f6797"/>
           <w:u w:color="3f6797"/>
           <w:rtl w:val="0"/>
@@ -250,6 +223,7 @@
       </w:r>
       <w:r>
         <w:rPr>
+          <w:rStyle w:val="Aucune"/>
           <w:color w:val="3f6797"/>
           <w:u w:color="3f6797"/>
           <w:rtl w:val="0"/>
@@ -259,6 +233,7 @@
       </w:r>
       <w:r>
         <w:rPr>
+          <w:rStyle w:val="Aucune"/>
           <w:color w:val="3f6797"/>
           <w:u w:color="3f6797"/>
           <w:rtl w:val="0"/>
@@ -273,6 +248,7 @@
       </w:pPr>
       <w:r>
         <w:rPr>
+          <w:rStyle w:val="Aucune"/>
           <w:color w:val="3f6797"/>
           <w:u w:color="3f6797"/>
           <w:rtl w:val="0"/>
@@ -282,6 +258,7 @@
       </w:r>
       <w:r>
         <w:rPr>
+          <w:rStyle w:val="Aucune"/>
           <w:color w:val="3f6797"/>
           <w:u w:color="3f6797"/>
           <w:rtl w:val="0"/>
@@ -291,6 +268,7 @@
       </w:r>
       <w:r>
         <w:rPr>
+          <w:rStyle w:val="Aucune"/>
           <w:color w:val="3f6797"/>
           <w:u w:color="3f6797"/>
           <w:rtl w:val="0"/>
@@ -306,6 +284,7 @@
       </w:r>
       <w:r>
         <w:rPr>
+          <w:rStyle w:val="Aucune"/>
           <w:color w:val="3f6797"/>
           <w:u w:color="3f6797"/>
           <w:rtl w:val="0"/>
@@ -315,6 +294,7 @@
       </w:r>
       <w:r>
         <w:rPr>
+          <w:rStyle w:val="Aucune"/>
           <w:color w:val="3f6797"/>
           <w:u w:color="3f6797"/>
           <w:rtl w:val="0"/>
@@ -324,6 +304,7 @@
       </w:r>
       <w:r>
         <w:rPr>
+          <w:rStyle w:val="Aucune"/>
           <w:color w:val="3f6797"/>
           <w:u w:color="3f6797"/>
           <w:rtl w:val="0"/>
@@ -333,6 +314,7 @@
       </w:r>
       <w:r>
         <w:rPr>
+          <w:rStyle w:val="Aucune"/>
           <w:color w:val="3f6797"/>
           <w:u w:color="3f6797"/>
           <w:rtl w:val="0"/>
@@ -342,6 +324,7 @@
       </w:r>
       <w:r>
         <w:rPr>
+          <w:rStyle w:val="Aucune"/>
           <w:color w:val="3f6797"/>
           <w:u w:color="3f6797"/>
           <w:rtl w:val="0"/>
@@ -351,6 +334,7 @@
       </w:r>
       <w:r>
         <w:rPr>
+          <w:rStyle w:val="Aucune"/>
           <w:color w:val="3f6797"/>
           <w:u w:color="3f6797"/>
           <w:rtl w:val="0"/>
@@ -360,6 +344,7 @@
       </w:r>
       <w:r>
         <w:rPr>
+          <w:rStyle w:val="Aucune"/>
           <w:color w:val="3f6797"/>
           <w:u w:color="3f6797"/>
           <w:rtl w:val="0"/>
@@ -375,6 +360,7 @@
       </w:r>
       <w:r>
         <w:rPr>
+          <w:rStyle w:val="Aucune"/>
           <w:color w:val="3f6797"/>
           <w:u w:color="3f6797"/>
           <w:rtl w:val="0"/>
@@ -384,6 +370,7 @@
       </w:r>
       <w:r>
         <w:rPr>
+          <w:rStyle w:val="Aucune"/>
           <w:color w:val="3f6797"/>
           <w:u w:color="3f6797"/>
           <w:rtl w:val="0"/>
@@ -393,6 +380,7 @@
       </w:r>
       <w:r>
         <w:rPr>
+          <w:rStyle w:val="Aucune"/>
           <w:color w:val="3f6797"/>
           <w:u w:color="3f6797"/>
           <w:rtl w:val="0"/>
@@ -402,6 +390,7 @@
       </w:r>
       <w:r>
         <w:rPr>
+          <w:rStyle w:val="Aucune"/>
           <w:color w:val="3f6797"/>
           <w:u w:color="3f6797"/>
           <w:rtl w:val="0"/>
@@ -411,6 +400,7 @@
       </w:r>
       <w:r>
         <w:rPr>
+          <w:rStyle w:val="Aucune"/>
           <w:color w:val="3f6797"/>
           <w:u w:color="3f6797"/>
           <w:rtl w:val="0"/>
@@ -423,12 +413,14 @@
       <w:pPr>
         <w:pStyle w:val="destinataire"/>
         <w:rPr>
+          <w:rStyle w:val="Aucune"/>
           <w:color w:val="3f6797"/>
           <w:u w:color="3f6797"/>
         </w:rPr>
       </w:pPr>
       <w:r>
         <w:rPr>
+          <w:rStyle w:val="Aucune"/>
           <w:color w:val="3f6797"/>
           <w:u w:color="3f6797"/>
           <w:rtl w:val="0"/>
@@ -438,6 +430,7 @@
       </w:r>
       <w:r>
         <w:rPr>
+          <w:rStyle w:val="Aucune"/>
           <w:color w:val="3f6797"/>
           <w:u w:color="3f6797"/>
           <w:rtl w:val="0"/>
@@ -447,6 +440,7 @@
       </w:r>
       <w:r>
         <w:rPr>
+          <w:rStyle w:val="Aucune"/>
           <w:color w:val="3f6797"/>
           <w:u w:color="3f6797"/>
           <w:rtl w:val="0"/>
@@ -456,6 +450,7 @@
       </w:r>
       <w:r>
         <w:rPr>
+          <w:rStyle w:val="Aucune"/>
           <w:color w:val="3f6797"/>
           <w:u w:color="3f6797"/>
           <w:rtl w:val="0"/>
@@ -465,6 +460,7 @@
       </w:r>
       <w:r>
         <w:rPr>
+          <w:rStyle w:val="Aucune"/>
           <w:color w:val="3f6797"/>
           <w:u w:color="3f6797"/>
           <w:rtl w:val="0"/>
@@ -477,6 +473,7 @@
       <w:pPr>
         <w:pStyle w:val="destinataire"/>
         <w:rPr>
+          <w:rStyle w:val="Aucune"/>
           <w:color w:val="1f497d"/>
           <w:u w:color="1f497d"/>
         </w:rPr>
@@ -486,12 +483,14 @@
       <w:pPr>
         <w:pStyle w:val="destinataire"/>
         <w:rPr>
+          <w:rStyle w:val="Aucune"/>
           <w:color w:val="3f6797"/>
           <w:u w:color="3f6797"/>
         </w:rPr>
       </w:pPr>
       <w:r>
         <w:rPr>
+          <w:rStyle w:val="Aucune"/>
           <w:i w:val="1"/>
           <w:iCs w:val="1"/>
           <w:color w:val="3f6797"/>
@@ -503,6 +502,7 @@
       </w:r>
       <w:r>
         <w:rPr>
+          <w:rStyle w:val="Aucune"/>
           <w:i w:val="1"/>
           <w:iCs w:val="1"/>
           <w:color w:val="3f6797"/>
@@ -514,6 +514,7 @@
       </w:r>
       <w:r>
         <w:rPr>
+          <w:rStyle w:val="Aucune"/>
           <w:i w:val="1"/>
           <w:iCs w:val="1"/>
           <w:color w:val="3f6797"/>
@@ -525,6 +526,7 @@
       </w:r>
       <w:r>
         <w:rPr>
+          <w:rStyle w:val="Aucune"/>
           <w:i w:val="1"/>
           <w:iCs w:val="1"/>
           <w:color w:val="3f6797"/>
@@ -536,6 +538,7 @@
       </w:r>
       <w:r>
         <w:rPr>
+          <w:rStyle w:val="Aucune"/>
           <w:i w:val="1"/>
           <w:iCs w:val="1"/>
           <w:color w:val="3f6797"/>
@@ -547,6 +550,7 @@
       </w:r>
       <w:r>
         <w:rPr>
+          <w:rStyle w:val="Aucune"/>
           <w:i w:val="1"/>
           <w:iCs w:val="1"/>
           <w:color w:val="3f6797"/>
@@ -558,6 +562,7 @@
       </w:r>
       <w:r>
         <w:rPr>
+          <w:rStyle w:val="Aucune"/>
           <w:i w:val="1"/>
           <w:iCs w:val="1"/>
           <w:color w:val="3f6797"/>
@@ -575,50 +580,37 @@
     </w:p>
     <w:p>
       <w:pPr>
-        <w:pStyle w:val="Titre A"/>
-        <w:rPr>
+        <w:pStyle w:val="Titre"/>
+        <w:bidi w:val="0"/>
+        <w:rPr>
+          <w:rStyle w:val="Aucune"/>
           <w:sz w:val="28"/>
           <w:szCs w:val="28"/>
         </w:rPr>
       </w:pPr>
       <w:r>
         <w:rPr>
+          <w:rStyle w:val="Aucune"/>
           <w:sz w:val="28"/>
           <w:szCs w:val="28"/>
           <w:rtl w:val="0"/>
           <w:lang w:val="fr-FR"/>
         </w:rPr>
-        <w:t xml:space="preserve">Objet : </w:t>
-      </w:r>
-      <w:r>
-        <w:rPr>
+        <w:t>Objet : Demande de d</w:t>
+      </w:r>
+      <w:r>
+        <w:rPr>
+          <w:rStyle w:val="Aucune"/>
           <w:sz w:val="28"/>
           <w:szCs w:val="28"/>
           <w:rtl w:val="0"/>
           <w:lang w:val="fr-FR"/>
         </w:rPr>
-        <w:t>D</w:t>
-      </w:r>
-      <w:r>
-        <w:rPr>
-          <w:sz w:val="28"/>
-          <w:szCs w:val="28"/>
-          <w:rtl w:val="0"/>
-          <w:lang w:val="fr-FR"/>
-        </w:rPr>
-        <w:t>emande de d</w:t>
-      </w:r>
-      <w:r>
-        <w:rPr>
-          <w:sz w:val="28"/>
-          <w:szCs w:val="28"/>
-          <w:rtl w:val="0"/>
-          <w:lang w:val="fr-FR"/>
-        </w:rPr>
         <w:t>é</w:t>
       </w:r>
       <w:r>
         <w:rPr>
+          <w:rStyle w:val="Aucune"/>
           <w:sz w:val="28"/>
           <w:szCs w:val="28"/>
           <w:rtl w:val="0"/>
@@ -640,7 +632,6 @@
         <w:rPr>
           <w:rFonts w:cs="Arial Unicode MS" w:eastAsia="Arial Unicode MS"/>
           <w:rtl w:val="0"/>
-          <w:lang w:val="fr-FR"/>
         </w:rPr>
         <w:t>Madame / Monsieur,</w:t>
       </w:r>
@@ -653,7 +644,6 @@
         <w:rPr>
           <w:rFonts w:cs="Arial Unicode MS" w:eastAsia="Arial Unicode MS"/>
           <w:rtl w:val="0"/>
-          <w:lang w:val="fr-FR"/>
         </w:rPr>
         <w:t xml:space="preserve"> </w:t>
       </w:r>
@@ -666,7 +656,6 @@
         <w:rPr>
           <w:rFonts w:cs="Arial Unicode MS" w:eastAsia="Arial Unicode MS"/>
           <w:rtl w:val="0"/>
-          <w:lang w:val="fr-FR"/>
         </w:rPr>
         <w:t>Par la pr</w:t>
       </w:r>
@@ -674,7 +663,6 @@
         <w:rPr>
           <w:rFonts w:cs="Arial Unicode MS" w:eastAsia="Arial Unicode MS" w:hint="default"/>
           <w:rtl w:val="0"/>
-          <w:lang w:val="fr-FR"/>
         </w:rPr>
         <w:t>é</w:t>
       </w:r>
@@ -682,15 +670,13 @@
         <w:rPr>
           <w:rFonts w:cs="Arial Unicode MS" w:eastAsia="Arial Unicode MS"/>
           <w:rtl w:val="0"/>
-          <w:lang w:val="fr-FR"/>
-        </w:rPr>
-        <w:t>sente, je vous fais part de mon souhait de b</w:t>
-      </w:r>
-      <w:r>
-        <w:rPr>
-          <w:rFonts w:cs="Arial Unicode MS" w:eastAsia="Arial Unicode MS" w:hint="default"/>
-          <w:rtl w:val="0"/>
-          <w:lang w:val="fr-FR"/>
+        </w:rPr>
+        <w:t>sente, comme le pr</w:t>
+      </w:r>
+      <w:r>
+        <w:rPr>
+          <w:rFonts w:cs="Arial Unicode MS" w:eastAsia="Arial Unicode MS" w:hint="default"/>
+          <w:rtl w:val="0"/>
         </w:rPr>
         <w:t>é</w:t>
       </w:r>
@@ -699,13 +685,40 @@
           <w:rFonts w:cs="Arial Unicode MS" w:eastAsia="Arial Unicode MS"/>
           <w:rtl w:val="0"/>
         </w:rPr>
+        <w:t>voit l</w:t>
+      </w:r>
+      <w:r>
+        <w:rPr>
+          <w:rFonts w:cs="Arial Unicode MS" w:eastAsia="Arial Unicode MS" w:hint="default"/>
+          <w:rtl w:val="0"/>
+        </w:rPr>
+        <w:t>’</w:t>
+      </w:r>
+      <w:r>
+        <w:rPr>
+          <w:rFonts w:cs="Arial Unicode MS" w:eastAsia="Arial Unicode MS"/>
+          <w:rtl w:val="0"/>
+        </w:rPr>
+        <w:t>article L3123-7 du code du travail je vous fais part de mon souhait de b</w:t>
+      </w:r>
+      <w:r>
+        <w:rPr>
+          <w:rFonts w:cs="Arial Unicode MS" w:eastAsia="Arial Unicode MS" w:hint="default"/>
+          <w:rtl w:val="0"/>
+        </w:rPr>
+        <w:t>é</w:t>
+      </w:r>
+      <w:r>
+        <w:rPr>
+          <w:rFonts w:cs="Arial Unicode MS" w:eastAsia="Arial Unicode MS"/>
+          <w:rtl w:val="0"/>
+        </w:rPr>
         <w:t>n</w:t>
       </w:r>
       <w:r>
         <w:rPr>
           <w:rFonts w:cs="Arial Unicode MS" w:eastAsia="Arial Unicode MS" w:hint="default"/>
           <w:rtl w:val="0"/>
-          <w:lang w:val="fr-FR"/>
         </w:rPr>
         <w:t>é</w:t>
       </w:r>
@@ -713,7 +726,6 @@
         <w:rPr>
           <w:rFonts w:cs="Arial Unicode MS" w:eastAsia="Arial Unicode MS"/>
           <w:rtl w:val="0"/>
-          <w:lang w:val="fr-FR"/>
         </w:rPr>
         <w:t>ficier d</w:t>
       </w:r>
@@ -728,7 +740,6 @@
         <w:rPr>
           <w:rFonts w:cs="Arial Unicode MS" w:eastAsia="Arial Unicode MS"/>
           <w:rtl w:val="0"/>
-          <w:lang w:val="fr-FR"/>
         </w:rPr>
         <w:t>une d</w:t>
       </w:r>
@@ -736,7 +747,6 @@
         <w:rPr>
           <w:rFonts w:cs="Arial Unicode MS" w:eastAsia="Arial Unicode MS" w:hint="default"/>
           <w:rtl w:val="0"/>
-          <w:lang w:val="fr-FR"/>
         </w:rPr>
         <w:t>é</w:t>
       </w:r>
@@ -744,7 +754,6 @@
         <w:rPr>
           <w:rFonts w:cs="Arial Unicode MS" w:eastAsia="Arial Unicode MS"/>
           <w:rtl w:val="0"/>
-          <w:lang w:val="fr-FR"/>
         </w:rPr>
         <w:t xml:space="preserve">rogation </w:t>
       </w:r>
@@ -752,80 +761,15 @@
         <w:rPr>
           <w:rFonts w:cs="Arial Unicode MS" w:eastAsia="Arial Unicode MS" w:hint="default"/>
           <w:rtl w:val="0"/>
-          <w:lang w:val="fr-FR"/>
-        </w:rPr>
-        <w:t xml:space="preserve">à </w:t>
-      </w:r>
-      <w:r>
-        <w:rPr>
-          <w:rFonts w:cs="Arial Unicode MS" w:eastAsia="Arial Unicode MS"/>
-          <w:rtl w:val="0"/>
-          <w:lang w:val="es-ES_tradnl"/>
-        </w:rPr>
-        <w:t>la dur</w:t>
-      </w:r>
-      <w:r>
-        <w:rPr>
-          <w:rFonts w:cs="Arial Unicode MS" w:eastAsia="Arial Unicode MS" w:hint="default"/>
-          <w:rtl w:val="0"/>
-          <w:lang w:val="fr-FR"/>
-        </w:rPr>
-        <w:t>é</w:t>
-      </w:r>
-      <w:r>
-        <w:rPr>
-          <w:rFonts w:cs="Arial Unicode MS" w:eastAsia="Arial Unicode MS"/>
-          <w:rtl w:val="0"/>
-          <w:lang w:val="it-IT"/>
-        </w:rPr>
-        <w:t>e minimale l</w:t>
-      </w:r>
-      <w:r>
-        <w:rPr>
-          <w:rFonts w:cs="Arial Unicode MS" w:eastAsia="Arial Unicode MS" w:hint="default"/>
-          <w:rtl w:val="0"/>
-          <w:lang w:val="fr-FR"/>
-        </w:rPr>
-        <w:t>é</w:t>
-      </w:r>
-      <w:r>
-        <w:rPr>
-          <w:rFonts w:cs="Arial Unicode MS" w:eastAsia="Arial Unicode MS"/>
-          <w:rtl w:val="0"/>
-          <w:lang w:val="it-IT"/>
-        </w:rPr>
-        <w:t>gale pr</w:t>
-      </w:r>
-      <w:r>
-        <w:rPr>
-          <w:rFonts w:cs="Arial Unicode MS" w:eastAsia="Arial Unicode MS" w:hint="default"/>
-          <w:rtl w:val="0"/>
-          <w:lang w:val="fr-FR"/>
-        </w:rPr>
-        <w:t>é</w:t>
-      </w:r>
-      <w:r>
-        <w:rPr>
-          <w:rFonts w:cs="Arial Unicode MS" w:eastAsia="Arial Unicode MS"/>
-          <w:rtl w:val="0"/>
-          <w:lang w:val="fr-FR"/>
-        </w:rPr>
-        <w:t>vue par l</w:t>
-      </w:r>
-      <w:r>
-        <w:rPr>
-          <w:rFonts w:cs="Arial Unicode MS" w:eastAsia="Arial Unicode MS" w:hint="default"/>
-          <w:rtl w:val="0"/>
-        </w:rPr>
-        <w:t>’</w:t>
-      </w:r>
-      <w:r>
-        <w:rPr>
-          <w:rFonts w:cs="Arial Unicode MS" w:eastAsia="Arial Unicode MS"/>
-          <w:rtl w:val="0"/>
-          <w:lang w:val="fr-FR"/>
-        </w:rPr>
-        <w:t xml:space="preserve">article L. 3123-14-1 du Code du travail. </w:t>
+        </w:rPr>
+        <w:t>à </w:t>
+      </w:r>
+      <w:r>
+        <w:rPr>
+          <w:rFonts w:cs="Arial Unicode MS" w:eastAsia="Arial Unicode MS"/>
+          <w:rtl w:val="0"/>
+        </w:rPr>
+        <w:t>:</w:t>
       </w:r>
     </w:p>
     <w:p>
@@ -837,31 +781,47 @@
       <w:pPr>
         <w:pStyle w:val="Corps A"/>
         <w:rPr>
+          <w:rStyle w:val="Aucune"/>
           <w:color w:val="525252"/>
           <w:u w:color="525252"/>
         </w:rPr>
       </w:pPr>
       <w:r>
         <w:rPr>
-          <w:rFonts w:cs="Arial Unicode MS" w:eastAsia="Arial Unicode MS"/>
-          <w:color w:val="525252"/>
-          <w:u w:color="525252"/>
-          <w:rtl w:val="0"/>
-          <w:lang w:val="fr-FR"/>
-        </w:rPr>
-        <w:t xml:space="preserve">(Option 1: </w:t>
-      </w:r>
-      <w:r>
-        <w:rPr>
-          <w:rFonts w:cs="Arial Unicode MS" w:eastAsia="Arial Unicode MS"/>
-          <w:color w:val="525252"/>
-          <w:u w:color="525252"/>
-          <w:rtl w:val="0"/>
-        </w:rPr>
-        <w:t>D</w:t>
-      </w:r>
-      <w:r>
-        <w:rPr>
+          <w:rStyle w:val="Aucune"/>
+          <w:rFonts w:cs="Arial Unicode MS" w:eastAsia="Arial Unicode MS"/>
+          <w:color w:val="525252"/>
+          <w:u w:color="525252"/>
+          <w:rtl w:val="0"/>
+          <w:lang w:val="fr-FR"/>
+        </w:rPr>
+        <w:t>(soit</w:t>
+      </w:r>
+      <w:r>
+        <w:rPr>
+          <w:rStyle w:val="Aucune"/>
+          <w:rFonts w:cs="Arial Unicode MS" w:eastAsia="Arial Unicode MS" w:hint="default"/>
+          <w:color w:val="525252"/>
+          <w:u w:color="525252"/>
+          <w:rtl w:val="0"/>
+          <w:lang w:val="fr-FR"/>
+        </w:rPr>
+        <w:t> </w:t>
+      </w:r>
+      <w:r>
+        <w:rPr>
+          <w:rStyle w:val="Aucune"/>
+          <w:rFonts w:cs="Arial Unicode MS" w:eastAsia="Arial Unicode MS"/>
+          <w:color w:val="525252"/>
+          <w:u w:color="525252"/>
+          <w:rtl w:val="0"/>
+          <w:lang w:val="fr-FR"/>
+        </w:rPr>
+        <w:t>: dur</w:t>
+      </w:r>
+      <w:r>
+        <w:rPr>
+          <w:rStyle w:val="Aucune"/>
           <w:rFonts w:cs="Arial Unicode MS" w:eastAsia="Arial Unicode MS" w:hint="default"/>
           <w:color w:val="525252"/>
           <w:u w:color="525252"/>
@@ -872,13 +832,36 @@
       </w:r>
       <w:r>
         <w:rPr>
-          <w:rFonts w:cs="Arial Unicode MS" w:eastAsia="Arial Unicode MS"/>
-          <w:color w:val="525252"/>
-          <w:u w:color="525252"/>
-          <w:rtl w:val="0"/>
-          <w:lang w:val="fr-FR"/>
-        </w:rPr>
-        <w:t>rogation afin de cumuler plusieurs emplois)</w:t>
+          <w:rStyle w:val="Aucune"/>
+          <w:rFonts w:cs="Arial Unicode MS" w:eastAsia="Arial Unicode MS"/>
+          <w:color w:val="525252"/>
+          <w:u w:color="525252"/>
+          <w:rtl w:val="0"/>
+          <w:lang w:val="fr-FR"/>
+        </w:rPr>
+        <w:t>e minimale pr</w:t>
+      </w:r>
+      <w:r>
+        <w:rPr>
+          <w:rStyle w:val="Aucune"/>
+          <w:rFonts w:cs="Arial Unicode MS" w:eastAsia="Arial Unicode MS" w:hint="default"/>
+          <w:color w:val="525252"/>
+          <w:u w:color="525252"/>
+          <w:rtl w:val="0"/>
+          <w:lang w:val="fr-FR"/>
+        </w:rPr>
+        <w:t>é</w:t>
+      </w:r>
+      <w:r>
+        <w:rPr>
+          <w:rStyle w:val="Aucune"/>
+          <w:rFonts w:cs="Arial Unicode MS" w:eastAsia="Arial Unicode MS"/>
+          <w:color w:val="525252"/>
+          <w:u w:color="525252"/>
+          <w:rtl w:val="0"/>
+          <w:lang w:val="fr-FR"/>
+        </w:rPr>
+        <w:t>vue par la loi)</w:t>
       </w:r>
     </w:p>
     <w:p>
@@ -887,262 +870,131 @@
       </w:pPr>
       <w:r>
         <w:rPr>
-          <w:rFonts w:cs="Arial Unicode MS" w:eastAsia="Arial Unicode MS"/>
-          <w:rtl w:val="0"/>
-          <w:lang w:val="fr-FR"/>
-        </w:rPr>
-        <w:t>En effet, compte-tenu de mon autre engagement contractuel salari</w:t>
-      </w:r>
-      <w:r>
-        <w:rPr>
-          <w:rFonts w:cs="Arial Unicode MS" w:eastAsia="Arial Unicode MS" w:hint="default"/>
-          <w:rtl w:val="0"/>
-          <w:lang w:val="fr-FR"/>
-        </w:rPr>
-        <w:t xml:space="preserve">é à </w:t>
-      </w:r>
-      <w:r>
-        <w:rPr>
-          <w:rFonts w:cs="Arial Unicode MS" w:eastAsia="Arial Unicode MS"/>
-          <w:rtl w:val="0"/>
-          <w:lang w:val="fr-FR"/>
-        </w:rPr>
-        <w:t xml:space="preserve">hauteur de </w:t>
-      </w:r>
-      <w:r>
-        <w:rPr>
-          <w:rFonts w:cs="Arial Unicode MS" w:eastAsia="Arial Unicode MS" w:hint="default"/>
-          <w:i w:val="1"/>
-          <w:iCs w:val="1"/>
-          <w:color w:val="3f6797"/>
-          <w:u w:color="3f6797"/>
-          <w:rtl w:val="0"/>
-          <w:lang w:val="fr-FR"/>
-        </w:rPr>
-        <w:t>« </w:t>
-      </w:r>
-      <w:r>
-        <w:rPr>
-          <w:rFonts w:cs="Arial Unicode MS" w:eastAsia="Arial Unicode MS"/>
-          <w:i w:val="1"/>
-          <w:iCs w:val="1"/>
-          <w:color w:val="3f6797"/>
-          <w:u w:color="3f6797"/>
-          <w:rtl w:val="0"/>
-          <w:lang w:val="fr-FR"/>
-        </w:rPr>
-        <w:t>nombre d</w:t>
-      </w:r>
-      <w:r>
-        <w:rPr>
-          <w:rFonts w:cs="Arial Unicode MS" w:eastAsia="Arial Unicode MS" w:hint="default"/>
-          <w:i w:val="1"/>
-          <w:iCs w:val="1"/>
-          <w:color w:val="3f6797"/>
-          <w:u w:color="3f6797"/>
-          <w:rtl w:val="0"/>
-          <w:lang w:val="fr-FR"/>
+          <w:rStyle w:val="Aucune"/>
+          <w:rtl w:val="0"/>
+          <w:lang w:val="es-ES_tradnl"/>
+        </w:rPr>
+        <w:t>la dur</w:t>
+      </w:r>
+      <w:r>
+        <w:rPr>
+          <w:rStyle w:val="Aucune"/>
+          <w:rtl w:val="0"/>
+          <w:lang w:val="fr-FR"/>
+        </w:rPr>
+        <w:t>é</w:t>
+      </w:r>
+      <w:r>
+        <w:rPr>
+          <w:rStyle w:val="Aucune"/>
+          <w:rtl w:val="0"/>
+          <w:lang w:val="it-IT"/>
+        </w:rPr>
+        <w:t>e minimale l</w:t>
+      </w:r>
+      <w:r>
+        <w:rPr>
+          <w:rStyle w:val="Aucune"/>
+          <w:rtl w:val="0"/>
+          <w:lang w:val="it-IT"/>
+        </w:rPr>
+        <w:t>é</w:t>
+      </w:r>
+      <w:r>
+        <w:rPr>
+          <w:rStyle w:val="Aucune"/>
+          <w:rtl w:val="0"/>
+          <w:lang w:val="it-IT"/>
+        </w:rPr>
+        <w:t>gale de travail hebdomadaire applicable au salari</w:t>
+      </w:r>
+      <w:r>
+        <w:rPr>
+          <w:rStyle w:val="Aucune"/>
+          <w:rtl w:val="0"/>
+          <w:lang w:val="it-IT"/>
+        </w:rPr>
+        <w:t>é</w:t>
+      </w:r>
+      <w:r>
+        <w:rPr>
+          <w:rStyle w:val="Aucune"/>
+          <w:rtl w:val="0"/>
+          <w:lang w:val="it-IT"/>
+        </w:rPr>
+        <w:t xml:space="preserve">s </w:t>
+      </w:r>
+      <w:r>
+        <w:rPr>
+          <w:rStyle w:val="Aucune"/>
+          <w:rtl w:val="0"/>
+          <w:lang w:val="it-IT"/>
+        </w:rPr>
+        <w:t xml:space="preserve">à </w:t>
+      </w:r>
+      <w:r>
+        <w:rPr>
+          <w:rStyle w:val="Aucune"/>
+          <w:rtl w:val="0"/>
+          <w:lang w:val="it-IT"/>
+        </w:rPr>
+        <w:t>temps partielle comme le pr</w:t>
+      </w:r>
+      <w:r>
+        <w:rPr>
+          <w:rStyle w:val="Aucune"/>
+          <w:rtl w:val="0"/>
+          <w:lang w:val="it-IT"/>
+        </w:rPr>
+        <w:t>é</w:t>
+      </w:r>
+      <w:r>
+        <w:rPr>
+          <w:rStyle w:val="Aucune"/>
+          <w:rtl w:val="0"/>
+          <w:lang w:val="it-IT"/>
+        </w:rPr>
+        <w:t xml:space="preserve">voit la loi </w:t>
+      </w:r>
+      <w:r>
+        <w:rPr>
+          <w:rStyle w:val="Aucune"/>
+          <w:rtl w:val="0"/>
+          <w:lang w:val="it-IT"/>
+        </w:rPr>
+        <w:t xml:space="preserve">à </w:t>
+      </w:r>
+      <w:r>
+        <w:rPr>
+          <w:rStyle w:val="Aucune"/>
+          <w:rtl w:val="0"/>
+          <w:lang w:val="it-IT"/>
+        </w:rPr>
+        <w:t>l</w:t>
+      </w:r>
+      <w:r>
+        <w:rPr>
+          <w:rStyle w:val="Aucune"/>
+          <w:rtl w:val="0"/>
+          <w:lang w:val="it-IT"/>
         </w:rPr>
         <w:t>’</w:t>
       </w:r>
       <w:r>
         <w:rPr>
-          <w:rFonts w:cs="Arial Unicode MS" w:eastAsia="Arial Unicode MS"/>
-          <w:i w:val="1"/>
-          <w:iCs w:val="1"/>
-          <w:color w:val="3f6797"/>
-          <w:u w:color="3f6797"/>
-          <w:rtl w:val="0"/>
-          <w:lang w:val="fr-FR"/>
-        </w:rPr>
-        <w:t>heure</w:t>
-      </w:r>
-      <w:r>
-        <w:rPr>
-          <w:rFonts w:cs="Arial Unicode MS" w:eastAsia="Arial Unicode MS" w:hint="default"/>
-          <w:i w:val="1"/>
-          <w:iCs w:val="1"/>
-          <w:color w:val="3f6797"/>
-          <w:u w:color="3f6797"/>
-          <w:rtl w:val="0"/>
-          <w:lang w:val="fr-FR"/>
-        </w:rPr>
-        <w:t> »</w:t>
-      </w:r>
-      <w:r>
-        <w:rPr>
-          <w:rFonts w:cs="Arial Unicode MS" w:eastAsia="Arial Unicode MS"/>
-          <w:rtl w:val="0"/>
-          <w:lang w:val="fr-FR"/>
-        </w:rPr>
-        <w:t xml:space="preserve"> heures de travail hebdomadaires, il m</w:t>
-      </w:r>
-      <w:r>
-        <w:rPr>
-          <w:rFonts w:cs="Arial Unicode MS" w:eastAsia="Arial Unicode MS" w:hint="default"/>
-          <w:rtl w:val="0"/>
-        </w:rPr>
-        <w:t>’</w:t>
-      </w:r>
-      <w:r>
-        <w:rPr>
-          <w:rFonts w:cs="Arial Unicode MS" w:eastAsia="Arial Unicode MS"/>
-          <w:rtl w:val="0"/>
-          <w:lang w:val="fr-FR"/>
-        </w:rPr>
-        <w:t>est impossible d</w:t>
-      </w:r>
-      <w:r>
-        <w:rPr>
-          <w:rFonts w:cs="Arial Unicode MS" w:eastAsia="Arial Unicode MS" w:hint="default"/>
-          <w:rtl w:val="0"/>
-        </w:rPr>
-        <w:t>’</w:t>
-      </w:r>
-      <w:r>
-        <w:rPr>
-          <w:rFonts w:cs="Arial Unicode MS" w:eastAsia="Arial Unicode MS"/>
-          <w:rtl w:val="0"/>
-          <w:lang w:val="fr-FR"/>
-        </w:rPr>
-        <w:t xml:space="preserve">effectuer plus de </w:t>
-      </w:r>
-      <w:r>
-        <w:rPr>
-          <w:rFonts w:cs="Arial Unicode MS" w:eastAsia="Arial Unicode MS" w:hint="default"/>
-          <w:rtl w:val="0"/>
-          <w:lang w:val="fr-FR"/>
-        </w:rPr>
-        <w:t>« </w:t>
-      </w:r>
-      <w:r>
-        <w:rPr>
-          <w:rFonts w:cs="Arial Unicode MS" w:eastAsia="Arial Unicode MS"/>
-          <w:rtl w:val="0"/>
-          <w:lang w:val="fr-FR"/>
-        </w:rPr>
-        <w:t>nombre d</w:t>
-      </w:r>
-      <w:r>
-        <w:rPr>
-          <w:rFonts w:cs="Arial Unicode MS" w:eastAsia="Arial Unicode MS" w:hint="default"/>
-          <w:rtl w:val="0"/>
-          <w:lang w:val="fr-FR"/>
-        </w:rPr>
-        <w:t>’</w:t>
-      </w:r>
-      <w:r>
-        <w:rPr>
-          <w:rFonts w:cs="Arial Unicode MS" w:eastAsia="Arial Unicode MS"/>
-          <w:rtl w:val="0"/>
-          <w:lang w:val="fr-FR"/>
-        </w:rPr>
-        <w:t>heures</w:t>
-      </w:r>
-      <w:r>
-        <w:rPr>
-          <w:rFonts w:cs="Arial Unicode MS" w:eastAsia="Arial Unicode MS" w:hint="default"/>
-          <w:rtl w:val="0"/>
-          <w:lang w:val="fr-FR"/>
-        </w:rPr>
-        <w:t xml:space="preserve"> » </w:t>
-      </w:r>
-      <w:r>
-        <w:rPr>
-          <w:rFonts w:cs="Arial Unicode MS" w:eastAsia="Arial Unicode MS"/>
-          <w:rtl w:val="0"/>
-          <w:lang w:val="fr-FR"/>
-        </w:rPr>
-        <w:t xml:space="preserve">heures de travail  hebdomadaires (ou le cas </w:t>
-      </w:r>
-      <w:r>
-        <w:rPr>
-          <w:rFonts w:cs="Arial Unicode MS" w:eastAsia="Arial Unicode MS" w:hint="default"/>
-          <w:rtl w:val="0"/>
-          <w:lang w:val="fr-FR"/>
-        </w:rPr>
-        <w:t>é</w:t>
-      </w:r>
-      <w:r>
-        <w:rPr>
-          <w:rFonts w:cs="Arial Unicode MS" w:eastAsia="Arial Unicode MS"/>
-          <w:rtl w:val="0"/>
-        </w:rPr>
-        <w:t>ch</w:t>
-      </w:r>
-      <w:r>
-        <w:rPr>
-          <w:rFonts w:cs="Arial Unicode MS" w:eastAsia="Arial Unicode MS" w:hint="default"/>
-          <w:rtl w:val="0"/>
-          <w:lang w:val="fr-FR"/>
-        </w:rPr>
-        <w:t>é</w:t>
-      </w:r>
-      <w:r>
-        <w:rPr>
-          <w:rFonts w:cs="Arial Unicode MS" w:eastAsia="Arial Unicode MS"/>
-          <w:rtl w:val="0"/>
-          <w:lang w:val="fr-FR"/>
-        </w:rPr>
-        <w:t xml:space="preserve">ant mensuelles ou annuelles) au sein de </w:t>
-      </w:r>
-      <w:r>
-        <w:rPr>
-          <w:rFonts w:cs="Arial Unicode MS" w:eastAsia="Arial Unicode MS" w:hint="default"/>
-          <w:color w:val="3f6797"/>
-          <w:u w:color="3f6797"/>
-          <w:rtl w:val="0"/>
-          <w:lang w:val="fr-FR"/>
-        </w:rPr>
-        <w:t>« </w:t>
-      </w:r>
-      <w:r>
-        <w:rPr>
-          <w:rFonts w:cs="Arial Unicode MS" w:eastAsia="Arial Unicode MS"/>
-          <w:color w:val="3f6797"/>
-          <w:u w:color="3f6797"/>
-          <w:rtl w:val="0"/>
-          <w:lang w:val="fr-FR"/>
-        </w:rPr>
-        <w:t>nom de l</w:t>
-      </w:r>
-      <w:r>
-        <w:rPr>
-          <w:rFonts w:cs="Arial Unicode MS" w:eastAsia="Arial Unicode MS" w:hint="default"/>
-          <w:color w:val="3f6797"/>
-          <w:u w:color="3f6797"/>
-          <w:rtl w:val="0"/>
-          <w:lang w:val="fr-FR"/>
-        </w:rPr>
-        <w:t>’</w:t>
-      </w:r>
-      <w:r>
-        <w:rPr>
-          <w:rFonts w:cs="Arial Unicode MS" w:eastAsia="Arial Unicode MS"/>
-          <w:color w:val="3f6797"/>
-          <w:u w:color="3f6797"/>
-          <w:rtl w:val="0"/>
-          <w:lang w:val="fr-FR"/>
-        </w:rPr>
-        <w:t>entreprise</w:t>
-      </w:r>
-      <w:r>
-        <w:rPr>
-          <w:rFonts w:cs="Arial Unicode MS" w:eastAsia="Arial Unicode MS" w:hint="default"/>
-          <w:color w:val="3f6797"/>
-          <w:u w:color="3f6797"/>
-          <w:rtl w:val="0"/>
-          <w:lang w:val="fr-FR"/>
-        </w:rPr>
-        <w:t> »</w:t>
-      </w:r>
-      <w:r>
-        <w:rPr>
-          <w:rFonts w:cs="Arial Unicode MS" w:eastAsia="Arial Unicode MS"/>
-          <w:rtl w:val="0"/>
-          <w:lang w:val="fr-FR"/>
-        </w:rPr>
-        <w:t>.</w:t>
+          <w:rStyle w:val="Aucune"/>
+          <w:rtl w:val="0"/>
+          <w:lang w:val="it-IT"/>
+        </w:rPr>
+        <w:t>article L3123-27 du code du travail,</w:t>
+      </w:r>
+      <w:r>
+        <w:rPr>
+          <w:rStyle w:val="Aucune"/>
+          <w:rtl w:val="0"/>
+          <w:lang w:val="fr-FR"/>
+        </w:rPr>
+        <w:t xml:space="preserve"> </w:t>
       </w:r>
     </w:p>
     <w:p>
@@ -1154,31 +1006,47 @@
       <w:pPr>
         <w:pStyle w:val="Corps A"/>
         <w:rPr>
+          <w:rStyle w:val="Aucune"/>
           <w:color w:val="525252"/>
           <w:u w:color="525252"/>
         </w:rPr>
       </w:pPr>
       <w:r>
         <w:rPr>
-          <w:rFonts w:cs="Arial Unicode MS" w:eastAsia="Arial Unicode MS"/>
-          <w:color w:val="525252"/>
-          <w:u w:color="525252"/>
-          <w:rtl w:val="0"/>
-          <w:lang w:val="fr-FR"/>
-        </w:rPr>
-        <w:t xml:space="preserve">(Option 2: </w:t>
-      </w:r>
-      <w:r>
-        <w:rPr>
-          <w:rFonts w:cs="Arial Unicode MS" w:eastAsia="Arial Unicode MS"/>
-          <w:color w:val="525252"/>
-          <w:u w:color="525252"/>
-          <w:rtl w:val="0"/>
-        </w:rPr>
-        <w:t>D</w:t>
-      </w:r>
-      <w:r>
-        <w:rPr>
+          <w:rStyle w:val="Aucune"/>
+          <w:rFonts w:cs="Arial Unicode MS" w:eastAsia="Arial Unicode MS"/>
+          <w:color w:val="525252"/>
+          <w:u w:color="525252"/>
+          <w:rtl w:val="0"/>
+          <w:lang w:val="fr-FR"/>
+        </w:rPr>
+        <w:t>(soit</w:t>
+      </w:r>
+      <w:r>
+        <w:rPr>
+          <w:rStyle w:val="Aucune"/>
+          <w:rFonts w:cs="Arial Unicode MS" w:eastAsia="Arial Unicode MS" w:hint="default"/>
+          <w:color w:val="525252"/>
+          <w:u w:color="525252"/>
+          <w:rtl w:val="0"/>
+          <w:lang w:val="fr-FR"/>
+        </w:rPr>
+        <w:t> </w:t>
+      </w:r>
+      <w:r>
+        <w:rPr>
+          <w:rStyle w:val="Aucune"/>
+          <w:rFonts w:cs="Arial Unicode MS" w:eastAsia="Arial Unicode MS"/>
+          <w:color w:val="525252"/>
+          <w:u w:color="525252"/>
+          <w:rtl w:val="0"/>
+          <w:lang w:val="fr-FR"/>
+        </w:rPr>
+        <w:t>: dur</w:t>
+      </w:r>
+      <w:r>
+        <w:rPr>
+          <w:rStyle w:val="Aucune"/>
           <w:rFonts w:cs="Arial Unicode MS" w:eastAsia="Arial Unicode MS" w:hint="default"/>
           <w:color w:val="525252"/>
           <w:u w:color="525252"/>
@@ -1189,271 +1057,206 @@
       </w:r>
       <w:r>
         <w:rPr>
-          <w:rFonts w:cs="Arial Unicode MS" w:eastAsia="Arial Unicode MS"/>
-          <w:color w:val="525252"/>
-          <w:u w:color="525252"/>
-          <w:rtl w:val="0"/>
-          <w:lang w:val="fr-FR"/>
-        </w:rPr>
-        <w:t>rogation en raison de contraintes personnelles)</w:t>
+          <w:rStyle w:val="Aucune"/>
+          <w:rFonts w:cs="Arial Unicode MS" w:eastAsia="Arial Unicode MS"/>
+          <w:color w:val="525252"/>
+          <w:u w:color="525252"/>
+          <w:rtl w:val="0"/>
+          <w:lang w:val="fr-FR"/>
+        </w:rPr>
+        <w:t>e minimale pr</w:t>
+      </w:r>
+      <w:r>
+        <w:rPr>
+          <w:rStyle w:val="Aucune"/>
+          <w:rFonts w:cs="Arial Unicode MS" w:eastAsia="Arial Unicode MS" w:hint="default"/>
+          <w:color w:val="525252"/>
+          <w:u w:color="525252"/>
+          <w:rtl w:val="0"/>
+          <w:lang w:val="fr-FR"/>
+        </w:rPr>
+        <w:t>é</w:t>
+      </w:r>
+      <w:r>
+        <w:rPr>
+          <w:rStyle w:val="Aucune"/>
+          <w:rFonts w:cs="Arial Unicode MS" w:eastAsia="Arial Unicode MS"/>
+          <w:color w:val="525252"/>
+          <w:u w:color="525252"/>
+          <w:rtl w:val="0"/>
+          <w:lang w:val="fr-FR"/>
+        </w:rPr>
+        <w:t xml:space="preserve">vue par un accord de branche </w:t>
+      </w:r>
+      <w:r>
+        <w:rPr>
+          <w:rStyle w:val="Aucune"/>
+          <w:rFonts w:cs="Arial Unicode MS" w:eastAsia="Arial Unicode MS" w:hint="default"/>
+          <w:color w:val="525252"/>
+          <w:u w:color="525252"/>
+          <w:rtl w:val="0"/>
+          <w:lang w:val="fr-FR"/>
+        </w:rPr>
+        <w:t>é</w:t>
+      </w:r>
+      <w:r>
+        <w:rPr>
+          <w:rStyle w:val="Aucune"/>
+          <w:rFonts w:cs="Arial Unicode MS" w:eastAsia="Arial Unicode MS"/>
+          <w:color w:val="525252"/>
+          <w:u w:color="525252"/>
+          <w:rtl w:val="0"/>
+          <w:lang w:val="fr-FR"/>
+        </w:rPr>
+        <w:t>tendu)</w:t>
       </w:r>
     </w:p>
     <w:p>
       <w:pPr>
         <w:pStyle w:val="Corps A"/>
-        <w:rPr>
-          <w:i w:val="1"/>
-          <w:iCs w:val="1"/>
-        </w:rPr>
       </w:pPr>
       <w:r>
         <w:rPr>
-          <w:rFonts w:cs="Arial Unicode MS" w:eastAsia="Arial Unicode MS"/>
-          <w:rtl w:val="0"/>
-          <w:lang w:val="fr-FR"/>
-        </w:rPr>
-        <w:t>En effet, des contraintes personnelles ne me permettent pas d</w:t>
-      </w:r>
-      <w:r>
-        <w:rPr>
-          <w:rFonts w:cs="Arial Unicode MS" w:eastAsia="Arial Unicode MS" w:hint="default"/>
-          <w:rtl w:val="0"/>
+          <w:rStyle w:val="Aucune"/>
+          <w:rtl w:val="0"/>
+          <w:lang w:val="es-ES_tradnl"/>
+        </w:rPr>
+        <w:t>la dur</w:t>
+      </w:r>
+      <w:r>
+        <w:rPr>
+          <w:rStyle w:val="Aucune"/>
+          <w:rtl w:val="0"/>
+          <w:lang w:val="fr-FR"/>
+        </w:rPr>
+        <w:t>é</w:t>
+      </w:r>
+      <w:r>
+        <w:rPr>
+          <w:rStyle w:val="Aucune"/>
+          <w:rtl w:val="0"/>
+          <w:lang w:val="it-IT"/>
+        </w:rPr>
+        <w:t>e minimale conv</w:t>
+      </w:r>
+      <w:r>
+        <w:rPr>
+          <w:rStyle w:val="Aucune"/>
+          <w:rtl w:val="0"/>
+          <w:lang w:val="it-IT"/>
+        </w:rPr>
+        <w:t>en</w:t>
+      </w:r>
+      <w:r>
+        <w:rPr>
+          <w:rStyle w:val="Aucune"/>
+          <w:rtl w:val="0"/>
+          <w:lang w:val="it-IT"/>
+        </w:rPr>
+        <w:t>tionnelle de travail hebdomadaire applicable au salari</w:t>
+      </w:r>
+      <w:r>
+        <w:rPr>
+          <w:rStyle w:val="Aucune"/>
+          <w:rtl w:val="0"/>
+          <w:lang w:val="it-IT"/>
+        </w:rPr>
+        <w:t>é</w:t>
+      </w:r>
+      <w:r>
+        <w:rPr>
+          <w:rStyle w:val="Aucune"/>
+          <w:rtl w:val="0"/>
+          <w:lang w:val="it-IT"/>
+        </w:rPr>
+        <w:t xml:space="preserve">s </w:t>
+      </w:r>
+      <w:r>
+        <w:rPr>
+          <w:rStyle w:val="Aucune"/>
+          <w:rtl w:val="0"/>
+          <w:lang w:val="it-IT"/>
+        </w:rPr>
+        <w:t xml:space="preserve">à </w:t>
+      </w:r>
+      <w:r>
+        <w:rPr>
+          <w:rStyle w:val="Aucune"/>
+          <w:rtl w:val="0"/>
+          <w:lang w:val="it-IT"/>
+        </w:rPr>
+        <w:t>temps partielle comme le pr</w:t>
+      </w:r>
+      <w:r>
+        <w:rPr>
+          <w:rStyle w:val="Aucune"/>
+          <w:rtl w:val="0"/>
+          <w:lang w:val="it-IT"/>
+        </w:rPr>
+        <w:t>é</w:t>
+      </w:r>
+      <w:r>
+        <w:rPr>
+          <w:rStyle w:val="Aucune"/>
+          <w:rtl w:val="0"/>
+          <w:lang w:val="it-IT"/>
+        </w:rPr>
+        <w:t>voit l</w:t>
+      </w:r>
+      <w:r>
+        <w:rPr>
+          <w:rStyle w:val="Aucune"/>
+          <w:rtl w:val="0"/>
+          <w:lang w:val="it-IT"/>
         </w:rPr>
         <w:t>’</w:t>
       </w:r>
       <w:r>
         <w:rPr>
-          <w:rFonts w:cs="Arial Unicode MS" w:eastAsia="Arial Unicode MS"/>
-          <w:rtl w:val="0"/>
-          <w:lang w:val="fr-FR"/>
-        </w:rPr>
-        <w:t xml:space="preserve">effectuer plus de </w:t>
-      </w:r>
-      <w:r>
-        <w:rPr>
-          <w:rFonts w:cs="Arial Unicode MS" w:eastAsia="Arial Unicode MS" w:hint="default"/>
-          <w:i w:val="1"/>
-          <w:iCs w:val="1"/>
-          <w:color w:val="3f6797"/>
-          <w:u w:color="3f6797"/>
-          <w:rtl w:val="0"/>
-          <w:lang w:val="fr-FR"/>
-        </w:rPr>
-        <w:t>« </w:t>
-      </w:r>
-      <w:r>
-        <w:rPr>
-          <w:rFonts w:cs="Arial Unicode MS" w:eastAsia="Arial Unicode MS"/>
-          <w:i w:val="1"/>
-          <w:iCs w:val="1"/>
-          <w:color w:val="3f6797"/>
-          <w:u w:color="3f6797"/>
-          <w:rtl w:val="0"/>
-          <w:lang w:val="fr-FR"/>
-        </w:rPr>
-        <w:t>nombre d</w:t>
-      </w:r>
-      <w:r>
-        <w:rPr>
-          <w:rFonts w:cs="Arial Unicode MS" w:eastAsia="Arial Unicode MS" w:hint="default"/>
-          <w:i w:val="1"/>
-          <w:iCs w:val="1"/>
-          <w:color w:val="3f6797"/>
-          <w:u w:color="3f6797"/>
-          <w:rtl w:val="0"/>
-          <w:lang w:val="fr-FR"/>
-        </w:rPr>
-        <w:t>’</w:t>
-      </w:r>
-      <w:r>
-        <w:rPr>
-          <w:rFonts w:cs="Arial Unicode MS" w:eastAsia="Arial Unicode MS"/>
-          <w:i w:val="1"/>
-          <w:iCs w:val="1"/>
-          <w:color w:val="3f6797"/>
-          <w:u w:color="3f6797"/>
-          <w:rtl w:val="0"/>
-          <w:lang w:val="fr-FR"/>
-        </w:rPr>
-        <w:t>heures</w:t>
-      </w:r>
-      <w:r>
-        <w:rPr>
-          <w:rFonts w:cs="Arial Unicode MS" w:eastAsia="Arial Unicode MS" w:hint="default"/>
-          <w:i w:val="1"/>
-          <w:iCs w:val="1"/>
-          <w:color w:val="3f6797"/>
-          <w:u w:color="3f6797"/>
-          <w:rtl w:val="0"/>
-          <w:lang w:val="fr-FR"/>
-        </w:rPr>
-        <w:t> »</w:t>
-      </w:r>
-      <w:r>
-        <w:rPr>
-          <w:rFonts w:cs="Arial Unicode MS" w:eastAsia="Arial Unicode MS"/>
-          <w:rtl w:val="0"/>
-          <w:lang w:val="fr-FR"/>
-        </w:rPr>
-        <w:t xml:space="preserve"> heures de travail hebdomadaires (ou le cas </w:t>
-      </w:r>
-      <w:r>
-        <w:rPr>
-          <w:rFonts w:cs="Arial Unicode MS" w:eastAsia="Arial Unicode MS" w:hint="default"/>
-          <w:rtl w:val="0"/>
-          <w:lang w:val="fr-FR"/>
-        </w:rPr>
-        <w:t>é</w:t>
-      </w:r>
-      <w:r>
-        <w:rPr>
-          <w:rFonts w:cs="Arial Unicode MS" w:eastAsia="Arial Unicode MS"/>
-          <w:rtl w:val="0"/>
-        </w:rPr>
-        <w:t>ch</w:t>
-      </w:r>
-      <w:r>
-        <w:rPr>
-          <w:rFonts w:cs="Arial Unicode MS" w:eastAsia="Arial Unicode MS" w:hint="default"/>
-          <w:rtl w:val="0"/>
-          <w:lang w:val="fr-FR"/>
-        </w:rPr>
-        <w:t>é</w:t>
-      </w:r>
-      <w:r>
-        <w:rPr>
-          <w:rFonts w:cs="Arial Unicode MS" w:eastAsia="Arial Unicode MS"/>
-          <w:rtl w:val="0"/>
-          <w:lang w:val="fr-FR"/>
-        </w:rPr>
-        <w:t xml:space="preserve">ant mensuelles ou annuelles) au sein de </w:t>
-      </w:r>
-      <w:r>
-        <w:rPr>
-          <w:rFonts w:cs="Arial Unicode MS" w:eastAsia="Arial Unicode MS" w:hint="default"/>
-          <w:i w:val="1"/>
-          <w:iCs w:val="1"/>
-          <w:color w:val="3f6797"/>
-          <w:u w:color="3f6797"/>
-          <w:rtl w:val="0"/>
-        </w:rPr>
-        <w:t>« </w:t>
-      </w:r>
-      <w:r>
-        <w:rPr>
-          <w:rFonts w:cs="Arial Unicode MS" w:eastAsia="Arial Unicode MS"/>
-          <w:i w:val="1"/>
-          <w:iCs w:val="1"/>
-          <w:color w:val="3f6797"/>
-          <w:u w:color="3f6797"/>
-          <w:rtl w:val="0"/>
-          <w:lang w:val="fr-FR"/>
-        </w:rPr>
-        <w:t>nom de l</w:t>
-      </w:r>
-      <w:r>
-        <w:rPr>
-          <w:rFonts w:cs="Arial Unicode MS" w:eastAsia="Arial Unicode MS" w:hint="default"/>
-          <w:i w:val="1"/>
-          <w:iCs w:val="1"/>
-          <w:color w:val="3f6797"/>
-          <w:u w:color="3f6797"/>
-          <w:rtl w:val="0"/>
-        </w:rPr>
-        <w:t>’</w:t>
-      </w:r>
-      <w:r>
-        <w:rPr>
-          <w:rFonts w:cs="Arial Unicode MS" w:eastAsia="Arial Unicode MS"/>
-          <w:i w:val="1"/>
-          <w:iCs w:val="1"/>
-          <w:color w:val="3f6797"/>
-          <w:u w:color="3f6797"/>
-          <w:rtl w:val="0"/>
-          <w:lang w:val="fr-FR"/>
-        </w:rPr>
-        <w:t>entreprise</w:t>
-      </w:r>
-      <w:r>
-        <w:rPr>
-          <w:rFonts w:cs="Arial Unicode MS" w:eastAsia="Arial Unicode MS" w:hint="default"/>
-          <w:i w:val="1"/>
-          <w:iCs w:val="1"/>
-          <w:color w:val="3f6797"/>
-          <w:u w:color="3f6797"/>
-          <w:rtl w:val="0"/>
-        </w:rPr>
-        <w:t> »</w:t>
-      </w:r>
-      <w:r>
-        <w:rPr>
-          <w:rFonts w:cs="Arial Unicode MS" w:eastAsia="Arial Unicode MS"/>
-          <w:i w:val="1"/>
-          <w:iCs w:val="1"/>
-          <w:rtl w:val="0"/>
-          <w:lang w:val="fr-FR"/>
-        </w:rPr>
-        <w:t>.</w:t>
+          <w:rStyle w:val="Aucune"/>
+          <w:rtl w:val="0"/>
+          <w:lang w:val="it-IT"/>
+        </w:rPr>
+        <w:t>article L3123-19 du code du travail,</w:t>
+      </w:r>
+      <w:r>
+        <w:rPr>
+          <w:rStyle w:val="Aucune"/>
+          <w:rtl w:val="0"/>
+          <w:lang w:val="fr-FR"/>
+        </w:rPr>
+        <w:t xml:space="preserve"> et notre convention collective.</w:t>
       </w:r>
     </w:p>
     <w:p>
       <w:pPr>
         <w:pStyle w:val="Corps A"/>
-        <w:rPr>
-          <w:i w:val="1"/>
-          <w:iCs w:val="1"/>
-        </w:rPr>
       </w:pPr>
     </w:p>
     <w:p>
       <w:pPr>
         <w:pStyle w:val="Corps A"/>
         <w:rPr>
-          <w:i w:val="1"/>
-          <w:iCs w:val="1"/>
+          <w:rStyle w:val="Aucune"/>
           <w:color w:val="525252"/>
           <w:u w:color="525252"/>
         </w:rPr>
       </w:pPr>
       <w:r>
         <w:rPr>
-          <w:rFonts w:cs="Arial Unicode MS" w:eastAsia="Arial Unicode MS"/>
-          <w:i w:val="1"/>
-          <w:iCs w:val="1"/>
-          <w:color w:val="525252"/>
-          <w:u w:color="525252"/>
-          <w:rtl w:val="0"/>
-        </w:rPr>
-        <w:t>(</w:t>
-      </w:r>
-      <w:r>
-        <w:rPr>
-          <w:rFonts w:cs="Arial Unicode MS" w:eastAsia="Arial Unicode MS"/>
-          <w:i w:val="1"/>
-          <w:iCs w:val="1"/>
-          <w:color w:val="525252"/>
-          <w:u w:color="525252"/>
-          <w:rtl w:val="0"/>
-          <w:lang w:val="fr-FR"/>
-        </w:rPr>
-        <w:t xml:space="preserve">Note: </w:t>
-      </w:r>
-      <w:r>
-        <w:rPr>
-          <w:rFonts w:cs="Arial Unicode MS" w:eastAsia="Arial Unicode MS"/>
-          <w:i w:val="1"/>
-          <w:iCs w:val="1"/>
-          <w:color w:val="525252"/>
-          <w:u w:color="525252"/>
-          <w:rtl w:val="0"/>
-        </w:rPr>
-        <w:t>Pr</w:t>
-      </w:r>
-      <w:r>
-        <w:rPr>
-          <w:rFonts w:cs="Arial Unicode MS" w:eastAsia="Arial Unicode MS" w:hint="default"/>
-          <w:i w:val="1"/>
-          <w:iCs w:val="1"/>
+          <w:rStyle w:val="Aucune"/>
+          <w:rFonts w:cs="Arial Unicode MS" w:eastAsia="Arial Unicode MS"/>
+          <w:color w:val="525252"/>
+          <w:u w:color="525252"/>
+          <w:rtl w:val="0"/>
+          <w:lang w:val="fr-FR"/>
+        </w:rPr>
+        <w:t>(Option 1: D</w:t>
+      </w:r>
+      <w:r>
+        <w:rPr>
+          <w:rStyle w:val="Aucune"/>
+          <w:rFonts w:cs="Arial Unicode MS" w:eastAsia="Arial Unicode MS" w:hint="default"/>
           <w:color w:val="525252"/>
           <w:u w:color="525252"/>
           <w:rtl w:val="0"/>
@@ -1463,99 +1266,680 @@
       </w:r>
       <w:r>
         <w:rPr>
-          <w:rFonts w:cs="Arial Unicode MS" w:eastAsia="Arial Unicode MS"/>
-          <w:i w:val="1"/>
-          <w:iCs w:val="1"/>
-          <w:color w:val="525252"/>
-          <w:u w:color="525252"/>
-          <w:rtl w:val="0"/>
-          <w:lang w:val="fr-FR"/>
-        </w:rPr>
-        <w:t>ciser la nature de l</w:t>
-      </w:r>
-      <w:r>
-        <w:rPr>
-          <w:rFonts w:cs="Arial Unicode MS" w:eastAsia="Arial Unicode MS" w:hint="default"/>
-          <w:i w:val="1"/>
-          <w:iCs w:val="1"/>
-          <w:color w:val="525252"/>
-          <w:u w:color="525252"/>
-          <w:rtl w:val="0"/>
-        </w:rPr>
-        <w:t>’</w:t>
-      </w:r>
-      <w:r>
-        <w:rPr>
-          <w:rFonts w:cs="Arial Unicode MS" w:eastAsia="Arial Unicode MS"/>
-          <w:i w:val="1"/>
-          <w:iCs w:val="1"/>
-          <w:color w:val="525252"/>
-          <w:u w:color="525252"/>
-          <w:rtl w:val="0"/>
-          <w:lang w:val="fr-FR"/>
-        </w:rPr>
-        <w:t>emp</w:t>
-      </w:r>
-      <w:r>
-        <w:rPr>
-          <w:rFonts w:cs="Arial Unicode MS" w:eastAsia="Arial Unicode MS" w:hint="default"/>
-          <w:i w:val="1"/>
-          <w:iCs w:val="1"/>
-          <w:color w:val="525252"/>
-          <w:u w:color="525252"/>
-          <w:rtl w:val="0"/>
-          <w:lang w:val="fr-FR"/>
-        </w:rPr>
-        <w:t>ê</w:t>
-      </w:r>
-      <w:r>
-        <w:rPr>
-          <w:rFonts w:cs="Arial Unicode MS" w:eastAsia="Arial Unicode MS"/>
-          <w:i w:val="1"/>
-          <w:iCs w:val="1"/>
-          <w:color w:val="525252"/>
-          <w:u w:color="525252"/>
-          <w:rtl w:val="0"/>
-          <w:lang w:val="fr-FR"/>
-        </w:rPr>
-        <w:t>chement : par exemple : raisons familiales imp</w:t>
-      </w:r>
-      <w:r>
-        <w:rPr>
-          <w:rFonts w:cs="Arial Unicode MS" w:eastAsia="Arial Unicode MS" w:hint="default"/>
-          <w:i w:val="1"/>
-          <w:iCs w:val="1"/>
-          <w:color w:val="525252"/>
-          <w:u w:color="525252"/>
-          <w:rtl w:val="0"/>
-          <w:lang w:val="fr-FR"/>
-        </w:rPr>
-        <w:t>é</w:t>
-      </w:r>
-      <w:r>
-        <w:rPr>
-          <w:rFonts w:cs="Arial Unicode MS" w:eastAsia="Arial Unicode MS"/>
-          <w:i w:val="1"/>
-          <w:iCs w:val="1"/>
-          <w:color w:val="525252"/>
-          <w:u w:color="525252"/>
-          <w:rtl w:val="0"/>
-          <w:lang w:val="fr-FR"/>
-        </w:rPr>
-        <w:t xml:space="preserve">rieuses, </w:t>
+          <w:rStyle w:val="Aucune"/>
+          <w:rFonts w:cs="Arial Unicode MS" w:eastAsia="Arial Unicode MS"/>
+          <w:color w:val="525252"/>
+          <w:u w:color="525252"/>
+          <w:rtl w:val="0"/>
+          <w:lang w:val="fr-FR"/>
+        </w:rPr>
+        <w:t>rogation afin de cumuler plusieurs emplois)</w:t>
       </w:r>
     </w:p>
     <w:p>
       <w:pPr>
         <w:pStyle w:val="Corps A"/>
-        <w:rPr>
-          <w:color w:val="525252"/>
-          <w:u w:color="525252"/>
-        </w:rPr>
       </w:pPr>
       <w:r>
         <w:rPr>
           <w:rFonts w:cs="Arial Unicode MS" w:eastAsia="Arial Unicode MS"/>
+          <w:rtl w:val="0"/>
+        </w:rPr>
+        <w:t>En effet, compte-tenu de mon autre engagement contractuel salari</w:t>
+      </w:r>
+      <w:r>
+        <w:rPr>
+          <w:rFonts w:cs="Arial Unicode MS" w:eastAsia="Arial Unicode MS" w:hint="default"/>
+          <w:rtl w:val="0"/>
+        </w:rPr>
+        <w:t xml:space="preserve">é à </w:t>
+      </w:r>
+      <w:r>
+        <w:rPr>
+          <w:rFonts w:cs="Arial Unicode MS" w:eastAsia="Arial Unicode MS"/>
+          <w:rtl w:val="0"/>
+        </w:rPr>
+        <w:t xml:space="preserve">hauteur de </w:t>
+      </w:r>
+      <w:r>
+        <w:rPr>
+          <w:rStyle w:val="Aucune"/>
+          <w:rFonts w:cs="Arial Unicode MS" w:eastAsia="Arial Unicode MS" w:hint="default"/>
+          <w:i w:val="1"/>
+          <w:iCs w:val="1"/>
+          <w:color w:val="3f6797"/>
+          <w:u w:color="3f6797"/>
+          <w:rtl w:val="0"/>
+          <w:lang w:val="fr-FR"/>
+        </w:rPr>
+        <w:t>« </w:t>
+      </w:r>
+      <w:r>
+        <w:rPr>
+          <w:rStyle w:val="Aucune"/>
+          <w:rFonts w:cs="Arial Unicode MS" w:eastAsia="Arial Unicode MS"/>
+          <w:i w:val="1"/>
+          <w:iCs w:val="1"/>
+          <w:color w:val="3f6797"/>
+          <w:u w:color="3f6797"/>
+          <w:rtl w:val="0"/>
+          <w:lang w:val="fr-FR"/>
+        </w:rPr>
+        <w:t>nombre d</w:t>
+      </w:r>
+      <w:r>
+        <w:rPr>
+          <w:rStyle w:val="Aucune"/>
+          <w:rFonts w:cs="Arial Unicode MS" w:eastAsia="Arial Unicode MS" w:hint="default"/>
+          <w:i w:val="1"/>
+          <w:iCs w:val="1"/>
+          <w:color w:val="3f6797"/>
+          <w:u w:color="3f6797"/>
+          <w:rtl w:val="0"/>
+          <w:lang w:val="fr-FR"/>
+        </w:rPr>
+        <w:t>’</w:t>
+      </w:r>
+      <w:r>
+        <w:rPr>
+          <w:rStyle w:val="Aucune"/>
+          <w:rFonts w:cs="Arial Unicode MS" w:eastAsia="Arial Unicode MS"/>
+          <w:i w:val="1"/>
+          <w:iCs w:val="1"/>
+          <w:color w:val="3f6797"/>
+          <w:u w:color="3f6797"/>
+          <w:rtl w:val="0"/>
+          <w:lang w:val="fr-FR"/>
+        </w:rPr>
+        <w:t>heure</w:t>
+      </w:r>
+      <w:r>
+        <w:rPr>
+          <w:rStyle w:val="Aucune"/>
+          <w:rFonts w:cs="Arial Unicode MS" w:eastAsia="Arial Unicode MS" w:hint="default"/>
+          <w:i w:val="1"/>
+          <w:iCs w:val="1"/>
+          <w:color w:val="3f6797"/>
+          <w:u w:color="3f6797"/>
+          <w:rtl w:val="0"/>
+          <w:lang w:val="fr-FR"/>
+        </w:rPr>
+        <w:t> »</w:t>
+      </w:r>
+      <w:r>
+        <w:rPr>
+          <w:rFonts w:cs="Arial Unicode MS" w:eastAsia="Arial Unicode MS"/>
+          <w:rtl w:val="0"/>
+        </w:rPr>
+        <w:t xml:space="preserve"> heures de travail hebdomadaires, il m</w:t>
+      </w:r>
+      <w:r>
+        <w:rPr>
+          <w:rFonts w:cs="Arial Unicode MS" w:eastAsia="Arial Unicode MS" w:hint="default"/>
+          <w:rtl w:val="0"/>
+        </w:rPr>
+        <w:t>’</w:t>
+      </w:r>
+      <w:r>
+        <w:rPr>
+          <w:rFonts w:cs="Arial Unicode MS" w:eastAsia="Arial Unicode MS"/>
+          <w:rtl w:val="0"/>
+        </w:rPr>
+        <w:t>est impossible d</w:t>
+      </w:r>
+      <w:r>
+        <w:rPr>
+          <w:rFonts w:cs="Arial Unicode MS" w:eastAsia="Arial Unicode MS" w:hint="default"/>
+          <w:rtl w:val="0"/>
+        </w:rPr>
+        <w:t>’</w:t>
+      </w:r>
+      <w:r>
+        <w:rPr>
+          <w:rFonts w:cs="Arial Unicode MS" w:eastAsia="Arial Unicode MS"/>
+          <w:rtl w:val="0"/>
+        </w:rPr>
+        <w:t xml:space="preserve">effectuer plus de </w:t>
+      </w:r>
+      <w:r>
+        <w:rPr>
+          <w:rFonts w:cs="Arial Unicode MS" w:eastAsia="Arial Unicode MS" w:hint="default"/>
+          <w:rtl w:val="0"/>
+        </w:rPr>
+        <w:t>« </w:t>
+      </w:r>
+      <w:r>
+        <w:rPr>
+          <w:rFonts w:cs="Arial Unicode MS" w:eastAsia="Arial Unicode MS"/>
+          <w:rtl w:val="0"/>
+        </w:rPr>
+        <w:t>nombre d</w:t>
+      </w:r>
+      <w:r>
+        <w:rPr>
+          <w:rFonts w:cs="Arial Unicode MS" w:eastAsia="Arial Unicode MS" w:hint="default"/>
+          <w:rtl w:val="0"/>
+        </w:rPr>
+        <w:t>’</w:t>
+      </w:r>
+      <w:r>
+        <w:rPr>
+          <w:rFonts w:cs="Arial Unicode MS" w:eastAsia="Arial Unicode MS"/>
+          <w:rtl w:val="0"/>
+        </w:rPr>
+        <w:t>heures</w:t>
+      </w:r>
+      <w:r>
+        <w:rPr>
+          <w:rFonts w:cs="Arial Unicode MS" w:eastAsia="Arial Unicode MS" w:hint="default"/>
+          <w:rtl w:val="0"/>
+        </w:rPr>
+        <w:t xml:space="preserve"> » </w:t>
+      </w:r>
+      <w:r>
+        <w:rPr>
+          <w:rFonts w:cs="Arial Unicode MS" w:eastAsia="Arial Unicode MS"/>
+          <w:rtl w:val="0"/>
+        </w:rPr>
+        <w:t xml:space="preserve">heures de travail  hebdomadaires (ou le cas </w:t>
+      </w:r>
+      <w:r>
+        <w:rPr>
+          <w:rFonts w:cs="Arial Unicode MS" w:eastAsia="Arial Unicode MS" w:hint="default"/>
+          <w:rtl w:val="0"/>
+        </w:rPr>
+        <w:t>é</w:t>
+      </w:r>
+      <w:r>
+        <w:rPr>
+          <w:rFonts w:cs="Arial Unicode MS" w:eastAsia="Arial Unicode MS"/>
+          <w:rtl w:val="0"/>
+        </w:rPr>
+        <w:t>ch</w:t>
+      </w:r>
+      <w:r>
+        <w:rPr>
+          <w:rFonts w:cs="Arial Unicode MS" w:eastAsia="Arial Unicode MS" w:hint="default"/>
+          <w:rtl w:val="0"/>
+        </w:rPr>
+        <w:t>é</w:t>
+      </w:r>
+      <w:r>
+        <w:rPr>
+          <w:rFonts w:cs="Arial Unicode MS" w:eastAsia="Arial Unicode MS"/>
+          <w:rtl w:val="0"/>
+        </w:rPr>
+        <w:t xml:space="preserve">ant mensuelles ou annuelles) au sein de </w:t>
+      </w:r>
+      <w:r>
+        <w:rPr>
+          <w:rStyle w:val="Aucune"/>
+          <w:rFonts w:cs="Arial Unicode MS" w:eastAsia="Arial Unicode MS" w:hint="default"/>
+          <w:color w:val="3f6797"/>
+          <w:u w:color="3f6797"/>
+          <w:rtl w:val="0"/>
+          <w:lang w:val="fr-FR"/>
+        </w:rPr>
+        <w:t>« </w:t>
+      </w:r>
+      <w:r>
+        <w:rPr>
+          <w:rStyle w:val="Aucune"/>
+          <w:rFonts w:cs="Arial Unicode MS" w:eastAsia="Arial Unicode MS"/>
+          <w:color w:val="3f6797"/>
+          <w:u w:color="3f6797"/>
+          <w:rtl w:val="0"/>
+          <w:lang w:val="fr-FR"/>
+        </w:rPr>
+        <w:t>nom de l</w:t>
+      </w:r>
+      <w:r>
+        <w:rPr>
+          <w:rStyle w:val="Aucune"/>
+          <w:rFonts w:cs="Arial Unicode MS" w:eastAsia="Arial Unicode MS" w:hint="default"/>
+          <w:color w:val="3f6797"/>
+          <w:u w:color="3f6797"/>
+          <w:rtl w:val="0"/>
+          <w:lang w:val="fr-FR"/>
+        </w:rPr>
+        <w:t>’</w:t>
+      </w:r>
+      <w:r>
+        <w:rPr>
+          <w:rStyle w:val="Aucune"/>
+          <w:rFonts w:cs="Arial Unicode MS" w:eastAsia="Arial Unicode MS"/>
+          <w:color w:val="3f6797"/>
+          <w:u w:color="3f6797"/>
+          <w:rtl w:val="0"/>
+          <w:lang w:val="fr-FR"/>
+        </w:rPr>
+        <w:t>entreprise</w:t>
+      </w:r>
+      <w:r>
+        <w:rPr>
+          <w:rStyle w:val="Aucune"/>
+          <w:rFonts w:cs="Arial Unicode MS" w:eastAsia="Arial Unicode MS" w:hint="default"/>
+          <w:color w:val="3f6797"/>
+          <w:u w:color="3f6797"/>
+          <w:rtl w:val="0"/>
+          <w:lang w:val="fr-FR"/>
+        </w:rPr>
+        <w:t> »</w:t>
+      </w:r>
+      <w:r>
+        <w:rPr>
+          <w:rFonts w:cs="Arial Unicode MS" w:eastAsia="Arial Unicode MS"/>
+          <w:rtl w:val="0"/>
+        </w:rPr>
+        <w:t>.</w:t>
+      </w:r>
+    </w:p>
+    <w:p>
+      <w:pPr>
+        <w:pStyle w:val="Corps A"/>
+      </w:pPr>
+    </w:p>
+    <w:p>
+      <w:pPr>
+        <w:pStyle w:val="Corps A"/>
+        <w:rPr>
+          <w:rStyle w:val="Aucune"/>
+          <w:color w:val="525252"/>
+          <w:u w:color="525252"/>
+        </w:rPr>
+      </w:pPr>
+      <w:r>
+        <w:rPr>
+          <w:rStyle w:val="Aucune"/>
+          <w:rFonts w:cs="Arial Unicode MS" w:eastAsia="Arial Unicode MS"/>
+          <w:color w:val="525252"/>
+          <w:u w:color="525252"/>
+          <w:rtl w:val="0"/>
+          <w:lang w:val="fr-FR"/>
+        </w:rPr>
+        <w:t>(Option 2: D</w:t>
+      </w:r>
+      <w:r>
+        <w:rPr>
+          <w:rStyle w:val="Aucune"/>
+          <w:rFonts w:cs="Arial Unicode MS" w:eastAsia="Arial Unicode MS" w:hint="default"/>
+          <w:color w:val="525252"/>
+          <w:u w:color="525252"/>
+          <w:rtl w:val="0"/>
+          <w:lang w:val="fr-FR"/>
+        </w:rPr>
+        <w:t>é</w:t>
+      </w:r>
+      <w:r>
+        <w:rPr>
+          <w:rStyle w:val="Aucune"/>
+          <w:rFonts w:cs="Arial Unicode MS" w:eastAsia="Arial Unicode MS"/>
+          <w:color w:val="525252"/>
+          <w:u w:color="525252"/>
+          <w:rtl w:val="0"/>
+          <w:lang w:val="fr-FR"/>
+        </w:rPr>
+        <w:t>rogation en raison de contraintes personnelles)</w:t>
+      </w:r>
+    </w:p>
+    <w:p>
+      <w:pPr>
+        <w:pStyle w:val="Corps A"/>
+        <w:rPr>
+          <w:rStyle w:val="Aucune"/>
+          <w:i w:val="1"/>
+          <w:iCs w:val="1"/>
+        </w:rPr>
+      </w:pPr>
+      <w:r>
+        <w:rPr>
+          <w:rFonts w:cs="Arial Unicode MS" w:eastAsia="Arial Unicode MS"/>
+          <w:rtl w:val="0"/>
+        </w:rPr>
+        <w:t>En effet, des contraintes personnelles ne me permettent pas d</w:t>
+      </w:r>
+      <w:r>
+        <w:rPr>
+          <w:rFonts w:cs="Arial Unicode MS" w:eastAsia="Arial Unicode MS" w:hint="default"/>
+          <w:rtl w:val="0"/>
+        </w:rPr>
+        <w:t>’</w:t>
+      </w:r>
+      <w:r>
+        <w:rPr>
+          <w:rFonts w:cs="Arial Unicode MS" w:eastAsia="Arial Unicode MS"/>
+          <w:rtl w:val="0"/>
+        </w:rPr>
+        <w:t xml:space="preserve">effectuer plus de </w:t>
+      </w:r>
+      <w:r>
+        <w:rPr>
+          <w:rStyle w:val="Aucune"/>
+          <w:rFonts w:cs="Arial Unicode MS" w:eastAsia="Arial Unicode MS" w:hint="default"/>
+          <w:i w:val="1"/>
+          <w:iCs w:val="1"/>
+          <w:color w:val="3f6797"/>
+          <w:u w:color="3f6797"/>
+          <w:rtl w:val="0"/>
+          <w:lang w:val="fr-FR"/>
+        </w:rPr>
+        <w:t>« </w:t>
+      </w:r>
+      <w:r>
+        <w:rPr>
+          <w:rStyle w:val="Aucune"/>
+          <w:rFonts w:cs="Arial Unicode MS" w:eastAsia="Arial Unicode MS"/>
+          <w:i w:val="1"/>
+          <w:iCs w:val="1"/>
+          <w:color w:val="3f6797"/>
+          <w:u w:color="3f6797"/>
+          <w:rtl w:val="0"/>
+          <w:lang w:val="fr-FR"/>
+        </w:rPr>
+        <w:t>nombre d</w:t>
+      </w:r>
+      <w:r>
+        <w:rPr>
+          <w:rStyle w:val="Aucune"/>
+          <w:rFonts w:cs="Arial Unicode MS" w:eastAsia="Arial Unicode MS" w:hint="default"/>
+          <w:i w:val="1"/>
+          <w:iCs w:val="1"/>
+          <w:color w:val="3f6797"/>
+          <w:u w:color="3f6797"/>
+          <w:rtl w:val="0"/>
+          <w:lang w:val="fr-FR"/>
+        </w:rPr>
+        <w:t>’</w:t>
+      </w:r>
+      <w:r>
+        <w:rPr>
+          <w:rStyle w:val="Aucune"/>
+          <w:rFonts w:cs="Arial Unicode MS" w:eastAsia="Arial Unicode MS"/>
+          <w:i w:val="1"/>
+          <w:iCs w:val="1"/>
+          <w:color w:val="3f6797"/>
+          <w:u w:color="3f6797"/>
+          <w:rtl w:val="0"/>
+          <w:lang w:val="fr-FR"/>
+        </w:rPr>
+        <w:t>heures</w:t>
+      </w:r>
+      <w:r>
+        <w:rPr>
+          <w:rStyle w:val="Aucune"/>
+          <w:rFonts w:cs="Arial Unicode MS" w:eastAsia="Arial Unicode MS" w:hint="default"/>
+          <w:i w:val="1"/>
+          <w:iCs w:val="1"/>
+          <w:color w:val="3f6797"/>
+          <w:u w:color="3f6797"/>
+          <w:rtl w:val="0"/>
+          <w:lang w:val="fr-FR"/>
+        </w:rPr>
+        <w:t> »</w:t>
+      </w:r>
+      <w:r>
+        <w:rPr>
+          <w:rFonts w:cs="Arial Unicode MS" w:eastAsia="Arial Unicode MS"/>
+          <w:rtl w:val="0"/>
+        </w:rPr>
+        <w:t xml:space="preserve"> heures de travail hebdomadaires (ou le cas </w:t>
+      </w:r>
+      <w:r>
+        <w:rPr>
+          <w:rFonts w:cs="Arial Unicode MS" w:eastAsia="Arial Unicode MS" w:hint="default"/>
+          <w:rtl w:val="0"/>
+        </w:rPr>
+        <w:t>é</w:t>
+      </w:r>
+      <w:r>
+        <w:rPr>
+          <w:rFonts w:cs="Arial Unicode MS" w:eastAsia="Arial Unicode MS"/>
+          <w:rtl w:val="0"/>
+        </w:rPr>
+        <w:t>ch</w:t>
+      </w:r>
+      <w:r>
+        <w:rPr>
+          <w:rFonts w:cs="Arial Unicode MS" w:eastAsia="Arial Unicode MS" w:hint="default"/>
+          <w:rtl w:val="0"/>
+        </w:rPr>
+        <w:t>é</w:t>
+      </w:r>
+      <w:r>
+        <w:rPr>
+          <w:rFonts w:cs="Arial Unicode MS" w:eastAsia="Arial Unicode MS"/>
+          <w:rtl w:val="0"/>
+        </w:rPr>
+        <w:t xml:space="preserve">ant mensuelles ou annuelles) au sein de </w:t>
+      </w:r>
+      <w:r>
+        <w:rPr>
+          <w:rStyle w:val="Aucune"/>
+          <w:rFonts w:cs="Arial Unicode MS" w:eastAsia="Arial Unicode MS" w:hint="default"/>
+          <w:i w:val="1"/>
+          <w:iCs w:val="1"/>
+          <w:color w:val="3f6797"/>
+          <w:u w:color="3f6797"/>
+          <w:rtl w:val="0"/>
+          <w:lang w:val="fr-FR"/>
+        </w:rPr>
+        <w:t>« </w:t>
+      </w:r>
+      <w:r>
+        <w:rPr>
+          <w:rStyle w:val="Aucune"/>
+          <w:rFonts w:cs="Arial Unicode MS" w:eastAsia="Arial Unicode MS"/>
+          <w:i w:val="1"/>
+          <w:iCs w:val="1"/>
+          <w:color w:val="3f6797"/>
+          <w:u w:color="3f6797"/>
+          <w:rtl w:val="0"/>
+          <w:lang w:val="fr-FR"/>
+        </w:rPr>
+        <w:t>nom de l</w:t>
+      </w:r>
+      <w:r>
+        <w:rPr>
+          <w:rStyle w:val="Aucune"/>
+          <w:rFonts w:cs="Arial Unicode MS" w:eastAsia="Arial Unicode MS" w:hint="default"/>
+          <w:i w:val="1"/>
+          <w:iCs w:val="1"/>
+          <w:color w:val="3f6797"/>
+          <w:u w:color="3f6797"/>
+          <w:rtl w:val="0"/>
+          <w:lang w:val="fr-FR"/>
+        </w:rPr>
+        <w:t>’</w:t>
+      </w:r>
+      <w:r>
+        <w:rPr>
+          <w:rStyle w:val="Aucune"/>
+          <w:rFonts w:cs="Arial Unicode MS" w:eastAsia="Arial Unicode MS"/>
+          <w:i w:val="1"/>
+          <w:iCs w:val="1"/>
+          <w:color w:val="3f6797"/>
+          <w:u w:color="3f6797"/>
+          <w:rtl w:val="0"/>
+          <w:lang w:val="fr-FR"/>
+        </w:rPr>
+        <w:t>entreprise</w:t>
+      </w:r>
+      <w:r>
+        <w:rPr>
+          <w:rStyle w:val="Aucune"/>
+          <w:rFonts w:cs="Arial Unicode MS" w:eastAsia="Arial Unicode MS" w:hint="default"/>
+          <w:i w:val="1"/>
+          <w:iCs w:val="1"/>
+          <w:color w:val="3f6797"/>
+          <w:u w:color="3f6797"/>
+          <w:rtl w:val="0"/>
+          <w:lang w:val="fr-FR"/>
+        </w:rPr>
+        <w:t> »</w:t>
+      </w:r>
+      <w:r>
+        <w:rPr>
+          <w:rStyle w:val="Aucune"/>
+          <w:rFonts w:cs="Arial Unicode MS" w:eastAsia="Arial Unicode MS"/>
+          <w:i w:val="1"/>
+          <w:iCs w:val="1"/>
+          <w:rtl w:val="0"/>
+          <w:lang w:val="fr-FR"/>
+        </w:rPr>
+        <w:t>.</w:t>
+      </w:r>
+    </w:p>
+    <w:p>
+      <w:pPr>
+        <w:pStyle w:val="Corps A"/>
+        <w:rPr>
+          <w:rStyle w:val="Aucune"/>
+          <w:i w:val="1"/>
+          <w:iCs w:val="1"/>
+        </w:rPr>
+      </w:pPr>
+    </w:p>
+    <w:p>
+      <w:pPr>
+        <w:pStyle w:val="Corps A"/>
+        <w:rPr>
+          <w:rStyle w:val="Aucune"/>
+          <w:i w:val="1"/>
+          <w:iCs w:val="1"/>
+          <w:color w:val="525252"/>
+          <w:u w:color="525252"/>
+        </w:rPr>
+      </w:pPr>
+      <w:r>
+        <w:rPr>
+          <w:rStyle w:val="Aucune"/>
+          <w:rFonts w:cs="Arial Unicode MS" w:eastAsia="Arial Unicode MS"/>
+          <w:i w:val="1"/>
+          <w:iCs w:val="1"/>
+          <w:color w:val="525252"/>
+          <w:u w:color="525252"/>
+          <w:rtl w:val="0"/>
+          <w:lang w:val="fr-FR"/>
+        </w:rPr>
+        <w:t>(Note: Pr</w:t>
+      </w:r>
+      <w:r>
+        <w:rPr>
+          <w:rStyle w:val="Aucune"/>
+          <w:rFonts w:cs="Arial Unicode MS" w:eastAsia="Arial Unicode MS" w:hint="default"/>
+          <w:i w:val="1"/>
+          <w:iCs w:val="1"/>
+          <w:color w:val="525252"/>
+          <w:u w:color="525252"/>
+          <w:rtl w:val="0"/>
+          <w:lang w:val="fr-FR"/>
+        </w:rPr>
+        <w:t>é</w:t>
+      </w:r>
+      <w:r>
+        <w:rPr>
+          <w:rStyle w:val="Aucune"/>
+          <w:rFonts w:cs="Arial Unicode MS" w:eastAsia="Arial Unicode MS"/>
+          <w:i w:val="1"/>
+          <w:iCs w:val="1"/>
+          <w:color w:val="525252"/>
+          <w:u w:color="525252"/>
+          <w:rtl w:val="0"/>
+          <w:lang w:val="fr-FR"/>
+        </w:rPr>
+        <w:t>ciser la nature de l</w:t>
+      </w:r>
+      <w:r>
+        <w:rPr>
+          <w:rStyle w:val="Aucune"/>
+          <w:rFonts w:cs="Arial Unicode MS" w:eastAsia="Arial Unicode MS" w:hint="default"/>
+          <w:i w:val="1"/>
+          <w:iCs w:val="1"/>
+          <w:color w:val="525252"/>
+          <w:u w:color="525252"/>
+          <w:rtl w:val="0"/>
+          <w:lang w:val="fr-FR"/>
+        </w:rPr>
+        <w:t>’</w:t>
+      </w:r>
+      <w:r>
+        <w:rPr>
+          <w:rStyle w:val="Aucune"/>
+          <w:rFonts w:cs="Arial Unicode MS" w:eastAsia="Arial Unicode MS"/>
+          <w:i w:val="1"/>
+          <w:iCs w:val="1"/>
+          <w:color w:val="525252"/>
+          <w:u w:color="525252"/>
+          <w:rtl w:val="0"/>
+          <w:lang w:val="fr-FR"/>
+        </w:rPr>
+        <w:t>emp</w:t>
+      </w:r>
+      <w:r>
+        <w:rPr>
+          <w:rStyle w:val="Aucune"/>
+          <w:rFonts w:cs="Arial Unicode MS" w:eastAsia="Arial Unicode MS" w:hint="default"/>
+          <w:i w:val="1"/>
+          <w:iCs w:val="1"/>
+          <w:color w:val="525252"/>
+          <w:u w:color="525252"/>
+          <w:rtl w:val="0"/>
+          <w:lang w:val="fr-FR"/>
+        </w:rPr>
+        <w:t>ê</w:t>
+      </w:r>
+      <w:r>
+        <w:rPr>
+          <w:rStyle w:val="Aucune"/>
+          <w:rFonts w:cs="Arial Unicode MS" w:eastAsia="Arial Unicode MS"/>
+          <w:i w:val="1"/>
+          <w:iCs w:val="1"/>
+          <w:color w:val="525252"/>
+          <w:u w:color="525252"/>
+          <w:rtl w:val="0"/>
+          <w:lang w:val="fr-FR"/>
+        </w:rPr>
+        <w:t>chement : par exemple : raisons familiales imp</w:t>
+      </w:r>
+      <w:r>
+        <w:rPr>
+          <w:rStyle w:val="Aucune"/>
+          <w:rFonts w:cs="Arial Unicode MS" w:eastAsia="Arial Unicode MS" w:hint="default"/>
+          <w:i w:val="1"/>
+          <w:iCs w:val="1"/>
+          <w:color w:val="525252"/>
+          <w:u w:color="525252"/>
+          <w:rtl w:val="0"/>
+          <w:lang w:val="fr-FR"/>
+        </w:rPr>
+        <w:t>é</w:t>
+      </w:r>
+      <w:r>
+        <w:rPr>
+          <w:rStyle w:val="Aucune"/>
+          <w:rFonts w:cs="Arial Unicode MS" w:eastAsia="Arial Unicode MS"/>
+          <w:i w:val="1"/>
+          <w:iCs w:val="1"/>
+          <w:color w:val="525252"/>
+          <w:u w:color="525252"/>
+          <w:rtl w:val="0"/>
+          <w:lang w:val="fr-FR"/>
+        </w:rPr>
+        <w:t xml:space="preserve">rieuses, </w:t>
+      </w:r>
+    </w:p>
+    <w:p>
+      <w:pPr>
+        <w:pStyle w:val="Corps A"/>
+        <w:rPr>
+          <w:rStyle w:val="Aucune"/>
+          <w:color w:val="525252"/>
+          <w:u w:color="525252"/>
+        </w:rPr>
+      </w:pPr>
+      <w:r>
+        <w:rPr>
+          <w:rStyle w:val="Aucune"/>
           <w:i w:val="1"/>
           <w:iCs w:val="1"/>
           <w:color w:val="525252"/>
@@ -1567,18 +1951,19 @@
       </w:r>
       <w:r>
         <w:rPr>
-          <w:rFonts w:cs="Arial Unicode MS" w:eastAsia="Arial Unicode MS" w:hint="default"/>
-          <w:i w:val="1"/>
-          <w:iCs w:val="1"/>
-          <w:color w:val="525252"/>
-          <w:u w:color="525252"/>
-          <w:rtl w:val="0"/>
+          <w:rStyle w:val="Aucune"/>
+          <w:i w:val="1"/>
+          <w:iCs w:val="1"/>
+          <w:color w:val="525252"/>
+          <w:u w:color="525252"/>
+          <w:rtl w:val="0"/>
+          <w:lang w:val="fr-FR"/>
         </w:rPr>
         <w:t xml:space="preserve">é  </w:t>
       </w:r>
       <w:r>
         <w:rPr>
-          <w:rFonts w:cs="Arial Unicode MS" w:eastAsia="Arial Unicode MS"/>
+          <w:rStyle w:val="Aucune"/>
           <w:i w:val="1"/>
           <w:iCs w:val="1"/>
           <w:color w:val="525252"/>
@@ -1590,18 +1975,19 @@
       </w:r>
       <w:r>
         <w:rPr>
-          <w:rFonts w:cs="Arial Unicode MS" w:eastAsia="Arial Unicode MS" w:hint="default"/>
-          <w:i w:val="1"/>
-          <w:iCs w:val="1"/>
-          <w:color w:val="525252"/>
-          <w:u w:color="525252"/>
-          <w:rtl w:val="0"/>
+          <w:rStyle w:val="Aucune"/>
+          <w:i w:val="1"/>
+          <w:iCs w:val="1"/>
+          <w:color w:val="525252"/>
+          <w:u w:color="525252"/>
+          <w:rtl w:val="0"/>
+          <w:lang w:val="fr-FR"/>
         </w:rPr>
         <w:t>’</w:t>
       </w:r>
       <w:r>
         <w:rPr>
-          <w:rFonts w:cs="Arial Unicode MS" w:eastAsia="Arial Unicode MS"/>
+          <w:rStyle w:val="Aucune"/>
           <w:i w:val="1"/>
           <w:iCs w:val="1"/>
           <w:color w:val="525252"/>
@@ -1613,18 +1999,19 @@
       </w:r>
       <w:r>
         <w:rPr>
-          <w:rFonts w:cs="Arial Unicode MS" w:eastAsia="Arial Unicode MS" w:hint="default"/>
-          <w:i w:val="1"/>
-          <w:iCs w:val="1"/>
-          <w:color w:val="525252"/>
-          <w:u w:color="525252"/>
-          <w:rtl w:val="0"/>
+          <w:rStyle w:val="Aucune"/>
+          <w:i w:val="1"/>
+          <w:iCs w:val="1"/>
+          <w:color w:val="525252"/>
+          <w:u w:color="525252"/>
+          <w:rtl w:val="0"/>
+          <w:lang w:val="fr-FR"/>
         </w:rPr>
         <w:t>’</w:t>
       </w:r>
       <w:r>
         <w:rPr>
-          <w:rFonts w:cs="Arial Unicode MS" w:eastAsia="Arial Unicode MS"/>
+          <w:rStyle w:val="Aucune"/>
           <w:i w:val="1"/>
           <w:iCs w:val="1"/>
           <w:color w:val="525252"/>
@@ -1636,7 +2023,7 @@
       </w:r>
       <w:r>
         <w:rPr>
-          <w:rFonts w:cs="Arial Unicode MS" w:eastAsia="Arial Unicode MS" w:hint="default"/>
+          <w:rStyle w:val="Aucune"/>
           <w:i w:val="1"/>
           <w:iCs w:val="1"/>
           <w:color w:val="525252"/>
@@ -1648,7 +2035,7 @@
       </w:r>
       <w:r>
         <w:rPr>
-          <w:rFonts w:cs="Arial Unicode MS" w:eastAsia="Arial Unicode MS"/>
+          <w:rStyle w:val="Aucune"/>
           <w:i w:val="1"/>
           <w:iCs w:val="1"/>
           <w:color w:val="525252"/>
@@ -1660,7 +2047,7 @@
       </w:r>
       <w:r>
         <w:rPr>
-          <w:rFonts w:cs="Arial Unicode MS" w:eastAsia="Arial Unicode MS" w:hint="default"/>
+          <w:rStyle w:val="Aucune"/>
           <w:i w:val="1"/>
           <w:iCs w:val="1"/>
           <w:color w:val="525252"/>
@@ -1672,7 +2059,7 @@
       </w:r>
       <w:r>
         <w:rPr>
-          <w:rFonts w:cs="Arial Unicode MS" w:eastAsia="Arial Unicode MS"/>
+          <w:rStyle w:val="Aucune"/>
           <w:i w:val="1"/>
           <w:iCs w:val="1"/>
           <w:color w:val="525252"/>
@@ -1684,18 +2071,19 @@
       </w:r>
       <w:r>
         <w:rPr>
-          <w:rFonts w:cs="Arial Unicode MS" w:eastAsia="Arial Unicode MS" w:hint="default"/>
-          <w:i w:val="1"/>
-          <w:iCs w:val="1"/>
-          <w:color w:val="525252"/>
-          <w:u w:color="525252"/>
-          <w:rtl w:val="0"/>
+          <w:rStyle w:val="Aucune"/>
+          <w:i w:val="1"/>
+          <w:iCs w:val="1"/>
+          <w:color w:val="525252"/>
+          <w:u w:color="525252"/>
+          <w:rtl w:val="0"/>
+          <w:lang w:val="fr-FR"/>
         </w:rPr>
         <w:t>’</w:t>
       </w:r>
       <w:r>
         <w:rPr>
-          <w:rFonts w:cs="Arial Unicode MS" w:eastAsia="Arial Unicode MS"/>
+          <w:rStyle w:val="Aucune"/>
           <w:i w:val="1"/>
           <w:iCs w:val="1"/>
           <w:color w:val="525252"/>
@@ -1707,18 +2095,19 @@
       </w:r>
       <w:r>
         <w:rPr>
-          <w:rFonts w:cs="Arial Unicode MS" w:eastAsia="Arial Unicode MS" w:hint="default"/>
-          <w:i w:val="1"/>
-          <w:iCs w:val="1"/>
-          <w:color w:val="525252"/>
-          <w:u w:color="525252"/>
-          <w:rtl w:val="0"/>
+          <w:rStyle w:val="Aucune"/>
+          <w:i w:val="1"/>
+          <w:iCs w:val="1"/>
+          <w:color w:val="525252"/>
+          <w:u w:color="525252"/>
+          <w:rtl w:val="0"/>
+          <w:lang w:val="fr-FR"/>
         </w:rPr>
         <w:t>’</w:t>
       </w:r>
       <w:r>
         <w:rPr>
-          <w:rFonts w:cs="Arial Unicode MS" w:eastAsia="Arial Unicode MS"/>
+          <w:rStyle w:val="Aucune"/>
           <w:i w:val="1"/>
           <w:iCs w:val="1"/>
           <w:color w:val="525252"/>
@@ -1730,7 +2119,7 @@
       </w:r>
       <w:r>
         <w:rPr>
-          <w:rFonts w:cs="Arial Unicode MS" w:eastAsia="Arial Unicode MS" w:hint="default"/>
+          <w:rStyle w:val="Aucune"/>
           <w:i w:val="1"/>
           <w:iCs w:val="1"/>
           <w:color w:val="525252"/>
@@ -1742,7 +2131,7 @@
       </w:r>
       <w:r>
         <w:rPr>
-          <w:rFonts w:cs="Arial Unicode MS" w:eastAsia="Arial Unicode MS"/>
+          <w:rStyle w:val="Aucune"/>
           <w:i w:val="1"/>
           <w:iCs w:val="1"/>
           <w:color w:val="525252"/>
@@ -1754,23 +2143,25 @@
       </w:r>
       <w:r>
         <w:rPr>
-          <w:rFonts w:cs="Arial Unicode MS" w:eastAsia="Arial Unicode MS" w:hint="default"/>
-          <w:i w:val="1"/>
-          <w:iCs w:val="1"/>
-          <w:color w:val="525252"/>
-          <w:u w:color="525252"/>
-          <w:rtl w:val="0"/>
+          <w:rStyle w:val="Aucune"/>
+          <w:i w:val="1"/>
+          <w:iCs w:val="1"/>
+          <w:color w:val="525252"/>
+          <w:u w:color="525252"/>
+          <w:rtl w:val="0"/>
+          <w:lang w:val="fr-FR"/>
         </w:rPr>
         <w:t>…</w:t>
       </w:r>
       <w:r>
         <w:rPr>
-          <w:rFonts w:cs="Arial Unicode MS" w:eastAsia="Arial Unicode MS"/>
-          <w:i w:val="1"/>
-          <w:iCs w:val="1"/>
-          <w:color w:val="525252"/>
-          <w:u w:color="525252"/>
-          <w:rtl w:val="0"/>
+          <w:rStyle w:val="Aucune"/>
+          <w:i w:val="1"/>
+          <w:iCs w:val="1"/>
+          <w:color w:val="525252"/>
+          <w:u w:color="525252"/>
+          <w:rtl w:val="0"/>
+          <w:lang w:val="fr-FR"/>
         </w:rPr>
         <w:t>)</w:t>
       </w:r>
@@ -1786,7 +2177,7 @@
       </w:pPr>
       <w:r>
         <w:rPr>
-          <w:rFonts w:cs="Arial Unicode MS" w:eastAsia="Arial Unicode MS"/>
+          <w:rStyle w:val="Aucune"/>
           <w:rtl w:val="0"/>
           <w:lang w:val="fr-FR"/>
         </w:rPr>
@@ -1794,7 +2185,7 @@
       </w:r>
       <w:r>
         <w:rPr>
-          <w:rFonts w:cs="Arial Unicode MS" w:eastAsia="Arial Unicode MS" w:hint="default"/>
+          <w:rStyle w:val="Aucune"/>
           <w:rtl w:val="0"/>
           <w:lang w:val="fr-FR"/>
         </w:rPr>
@@ -1802,7 +2193,7 @@
       </w:r>
       <w:r>
         <w:rPr>
-          <w:rFonts w:cs="Arial Unicode MS" w:eastAsia="Arial Unicode MS"/>
+          <w:rStyle w:val="Aucune"/>
           <w:rtl w:val="0"/>
           <w:lang w:val="fr-FR"/>
         </w:rPr>
@@ -1810,7 +2201,7 @@
       </w:r>
       <w:r>
         <w:rPr>
-          <w:rFonts w:cs="Arial Unicode MS" w:eastAsia="Arial Unicode MS" w:hint="default"/>
+          <w:rStyle w:val="Aucune"/>
           <w:rtl w:val="0"/>
           <w:lang w:val="fr-FR"/>
         </w:rPr>
@@ -1818,7 +2209,7 @@
       </w:r>
       <w:r>
         <w:rPr>
-          <w:rFonts w:cs="Arial Unicode MS" w:eastAsia="Arial Unicode MS"/>
+          <w:rStyle w:val="Aucune"/>
           <w:rtl w:val="0"/>
           <w:lang w:val="fr-FR"/>
         </w:rPr>
@@ -1826,7 +2217,7 @@
       </w:r>
       <w:r>
         <w:rPr>
-          <w:rFonts w:cs="Arial Unicode MS" w:eastAsia="Arial Unicode MS" w:hint="default"/>
+          <w:rStyle w:val="Aucune"/>
           <w:rtl w:val="0"/>
           <w:lang w:val="fr-FR"/>
         </w:rPr>
@@ -1834,7 +2225,7 @@
       </w:r>
       <w:r>
         <w:rPr>
-          <w:rFonts w:cs="Arial Unicode MS" w:eastAsia="Arial Unicode MS"/>
+          <w:rStyle w:val="Aucune"/>
           <w:rtl w:val="0"/>
           <w:lang w:val="it-IT"/>
         </w:rPr>
@@ -1843,12 +2234,12 @@
     </w:p>
     <w:p>
       <w:pPr>
-        <w:pStyle w:val="signature"/>
+        <w:pStyle w:val="Signature"/>
       </w:pPr>
     </w:p>
     <w:p>
       <w:pPr>
-        <w:pStyle w:val="signature"/>
+        <w:pStyle w:val="Signature"/>
       </w:pPr>
       <w:r>
         <w:rPr>
@@ -1860,10 +2251,11 @@
     </w:p>
     <w:p>
       <w:pPr>
-        <w:pStyle w:val="signature"/>
+        <w:pStyle w:val="Signature"/>
       </w:pPr>
       <w:r>
         <w:rPr>
+          <w:rStyle w:val="Aucune"/>
           <w:color w:val="3f6797"/>
           <w:u w:color="3f6797"/>
           <w:rtl w:val="0"/>
@@ -1873,6 +2265,7 @@
       </w:r>
       <w:r>
         <w:rPr>
+          <w:rStyle w:val="Aucune"/>
           <w:color w:val="3f6797"/>
           <w:u w:color="3f6797"/>
           <w:rtl w:val="0"/>
@@ -1882,6 +2275,7 @@
       </w:r>
       <w:r>
         <w:rPr>
+          <w:rStyle w:val="Aucune"/>
           <w:color w:val="3f6797"/>
           <w:u w:color="3f6797"/>
           <w:rtl w:val="0"/>
@@ -1891,6 +2285,7 @@
       </w:r>
       <w:r>
         <w:rPr>
+          <w:rStyle w:val="Aucune"/>
           <w:color w:val="3f6797"/>
           <w:u w:color="3f6797"/>
           <w:rtl w:val="0"/>
@@ -1900,6 +2295,7 @@
       </w:r>
       <w:r>
         <w:rPr>
+          <w:rStyle w:val="Aucune"/>
           <w:color w:val="3f6797"/>
           <w:u w:color="3f6797"/>
           <w:rtl w:val="0"/>
@@ -1909,6 +2305,7 @@
       </w:r>
       <w:r>
         <w:rPr>
+          <w:rStyle w:val="Aucune"/>
           <w:color w:val="3f6797"/>
           <w:u w:color="3f6797"/>
           <w:rtl w:val="0"/>
@@ -1918,6 +2315,7 @@
       </w:r>
       <w:r>
         <w:rPr>
+          <w:rStyle w:val="Aucune"/>
           <w:color w:val="3f6797"/>
           <w:u w:color="3f6797"/>
           <w:rtl w:val="0"/>
@@ -1927,6 +2325,7 @@
       </w:r>
       <w:r>
         <w:rPr>
+          <w:rStyle w:val="Aucune"/>
           <w:rtl w:val="0"/>
           <w:lang w:val="en-US"/>
         </w:rPr>
@@ -1934,6 +2333,7 @@
       </w:r>
       <w:r>
         <w:rPr>
+          <w:rStyle w:val="Aucune"/>
           <w:color w:val="3f6797"/>
           <w:u w:color="3f6797"/>
           <w:rtl w:val="0"/>
@@ -1943,6 +2343,7 @@
       </w:r>
       <w:r>
         <w:rPr>
+          <w:rStyle w:val="Aucune"/>
           <w:color w:val="3f6797"/>
           <w:u w:color="3f6797"/>
           <w:rtl w:val="0"/>
@@ -1952,6 +2353,7 @@
       </w:r>
       <w:r>
         <w:rPr>
+          <w:rStyle w:val="Aucune"/>
           <w:color w:val="3f6797"/>
           <w:u w:color="3f6797"/>
           <w:rtl w:val="0"/>
@@ -1961,6 +2363,7 @@
       </w:r>
       <w:r>
         <w:rPr>
+          <w:rStyle w:val="Aucune"/>
           <w:color w:val="3f6797"/>
           <w:u w:color="3f6797"/>
           <w:rtl w:val="0"/>
@@ -1970,6 +2373,7 @@
       </w:r>
       <w:r>
         <w:rPr>
+          <w:rStyle w:val="Aucune"/>
           <w:color w:val="3f6797"/>
           <w:u w:color="3f6797"/>
           <w:rtl w:val="0"/>
@@ -1979,6 +2383,7 @@
       </w:r>
       <w:r>
         <w:rPr>
+          <w:rStyle w:val="Aucune"/>
           <w:color w:val="3f6797"/>
           <w:u w:color="3f6797"/>
           <w:rtl w:val="0"/>
@@ -2002,7 +2407,7 @@
 <w:ftr xmlns:r="http://schemas.openxmlformats.org/officeDocument/2006/relationships" xmlns:wp="http://schemas.openxmlformats.org/drawingml/2006/wordprocessingDrawing" xmlns:w="http://schemas.openxmlformats.org/wordprocessingml/2006/main" xmlns:w10="urn:schemas-microsoft-com:office:word" xmlns:w14="http://schemas.microsoft.com/office/word/2010/wordml" xmlns:wps="http://schemas.microsoft.com/office/word/2010/wordprocessingShape" xmlns:wpg="http://schemas.microsoft.com/office/word/2010/wordprocessingGroup" xmlns:mc="http://schemas.openxmlformats.org/markup-compatibility/2006" xmlns:v="urn:schemas-microsoft-com:vml" xmlns:o="urn:schemas-microsoft-com:office:office" xmlns:m="http://schemas.openxmlformats.org/officeDocument/2006/math" mc:Ignorable="w14">
   <w:p>
     <w:pPr>
-      <w:pStyle w:val="En-tête, bas de page"/>
+      <w:pStyle w:val="En-tête, pied de page"/>
       <w:bidi w:val="0"/>
     </w:pPr>
     <w:r/>
@@ -2014,7 +2419,7 @@
 <w:hdr xmlns:r="http://schemas.openxmlformats.org/officeDocument/2006/relationships" xmlns:wp="http://schemas.openxmlformats.org/drawingml/2006/wordprocessingDrawing" xmlns:w="http://schemas.openxmlformats.org/wordprocessingml/2006/main" xmlns:w10="urn:schemas-microsoft-com:office:word" xmlns:w14="http://schemas.microsoft.com/office/word/2010/wordml" xmlns:wps="http://schemas.microsoft.com/office/word/2010/wordprocessingShape" xmlns:wpg="http://schemas.microsoft.com/office/word/2010/wordprocessingGroup" xmlns:mc="http://schemas.openxmlformats.org/markup-compatibility/2006" xmlns:v="urn:schemas-microsoft-com:vml" xmlns:o="urn:schemas-microsoft-com:office:office" xmlns:m="http://schemas.openxmlformats.org/officeDocument/2006/math" mc:Ignorable="w14">
   <w:p>
     <w:pPr>
-      <w:pStyle w:val="En-tête, bas de page"/>
+      <w:pStyle w:val="En-tête, pied de page"/>
       <w:bidi w:val="0"/>
     </w:pPr>
     <w:r/>
@@ -2129,9 +2534,9 @@
     <w:next w:val="No List"/>
     <w:pPr/>
   </w:style>
-  <w:style w:type="paragraph" w:styleId="En-tête, bas de page">
+  <w:style w:type="paragraph" w:styleId="En-tête, pied de page">
     <w:name w:val="En-tête"/>
-    <w:next w:val="En-tête, bas de page"/>
+    <w:next w:val="En-tête, pied de page"/>
     <w:pPr>
       <w:keepNext w:val="0"/>
       <w:keepLines w:val="0"/>
@@ -2204,6 +2609,13 @@
       <w:szCs w:val="22"/>
       <w:u w:val="none" w:color="000000"/>
       <w:vertAlign w:val="baseline"/>
+      <w:lang w:val="fr-FR"/>
+    </w:rPr>
+  </w:style>
+  <w:style w:type="character" w:styleId="Aucune">
+    <w:name w:val="Aucune"/>
+    <w:rPr>
+      <w:lang w:val="fr-FR"/>
     </w:rPr>
   </w:style>
   <w:style w:type="paragraph" w:styleId="Corps A">
@@ -2241,6 +2653,7 @@
       <w:szCs w:val="24"/>
       <w:u w:val="none" w:color="000000"/>
       <w:vertAlign w:val="baseline"/>
+      <w:lang w:val="fr-FR"/>
     </w:rPr>
   </w:style>
   <w:style w:type="paragraph" w:styleId="destinataire">
@@ -2281,35 +2694,21 @@
       <w:lang w:val="fr-FR"/>
     </w:rPr>
   </w:style>
-  <w:style w:type="paragraph" w:styleId="Titre A">
-    <w:name w:val="Titre A"/>
-    <w:next w:val="Corps A"/>
+  <w:style w:type="paragraph" w:styleId="Titre">
+    <w:name w:val="Titre"/>
+    <w:next w:val="Corps"/>
     <w:pPr>
       <w:keepNext w:val="1"/>
       <w:keepLines w:val="0"/>
       <w:pageBreakBefore w:val="0"/>
       <w:widowControl w:val="1"/>
       <w:shd w:val="clear" w:color="auto" w:fill="auto"/>
-      <w:tabs>
-        <w:tab w:val="left" w:pos="720"/>
-        <w:tab w:val="left" w:pos="1440"/>
-        <w:tab w:val="left" w:pos="2160"/>
-        <w:tab w:val="left" w:pos="2880"/>
-        <w:tab w:val="left" w:pos="3600"/>
-        <w:tab w:val="left" w:pos="4320"/>
-        <w:tab w:val="left" w:pos="5040"/>
-        <w:tab w:val="left" w:pos="5760"/>
-        <w:tab w:val="left" w:pos="6480"/>
-        <w:tab w:val="left" w:pos="7200"/>
-        <w:tab w:val="left" w:pos="7920"/>
-        <w:tab w:val="left" w:pos="8566"/>
-      </w:tabs>
       <w:suppressAutoHyphens w:val="0"/>
       <w:bidi w:val="0"/>
       <w:spacing w:before="0" w:after="0" w:line="240" w:lineRule="auto"/>
       <w:ind w:left="0" w:right="0" w:firstLine="0"/>
       <w:jc w:val="left"/>
-      <w:outlineLvl w:val="1"/>
+      <w:outlineLvl w:val="0"/>
     </w:pPr>
     <w:rPr>
       <w:rFonts w:ascii="Helvetica Neue" w:cs="Arial Unicode MS" w:hAnsi="Helvetica Neue" w:eastAsia="Arial Unicode MS"/>
@@ -2326,16 +2725,54 @@
       <w:spacing w:val="0"/>
       <w:kern w:val="0"/>
       <w:position w:val="0"/>
-      <w:sz w:val="32"/>
-      <w:szCs w:val="32"/>
+      <w:sz w:val="36"/>
+      <w:szCs w:val="36"/>
+      <w:u w:val="none"/>
+      <w:vertAlign w:val="baseline"/>
+      <w:lang w:val="fr-FR"/>
+    </w:rPr>
+  </w:style>
+  <w:style w:type="paragraph" w:styleId="Corps">
+    <w:name w:val="Corps"/>
+    <w:next w:val="Corps"/>
+    <w:pPr>
+      <w:keepNext w:val="0"/>
+      <w:keepLines w:val="0"/>
+      <w:pageBreakBefore w:val="0"/>
+      <w:widowControl w:val="1"/>
+      <w:shd w:val="clear" w:color="auto" w:fill="auto"/>
+      <w:suppressAutoHyphens w:val="0"/>
+      <w:bidi w:val="0"/>
+      <w:spacing w:before="0" w:after="0" w:line="240" w:lineRule="auto"/>
+      <w:ind w:left="0" w:right="0" w:firstLine="0"/>
+      <w:jc w:val="left"/>
+      <w:outlineLvl w:val="9"/>
+    </w:pPr>
+    <w:rPr>
+      <w:rFonts w:ascii="Times New Roman" w:cs="Arial Unicode MS" w:hAnsi="Times New Roman" w:eastAsia="Arial Unicode MS"/>
+      <w:b w:val="0"/>
+      <w:bCs w:val="0"/>
+      <w:i w:val="0"/>
+      <w:iCs w:val="0"/>
+      <w:caps w:val="0"/>
+      <w:smallCaps w:val="0"/>
+      <w:strike w:val="0"/>
+      <w:dstrike w:val="0"/>
+      <w:outline w:val="0"/>
+      <w:color w:val="000000"/>
+      <w:spacing w:val="0"/>
+      <w:kern w:val="0"/>
+      <w:position w:val="0"/>
+      <w:sz w:val="24"/>
+      <w:szCs w:val="24"/>
       <w:u w:val="none" w:color="000000"/>
       <w:vertAlign w:val="baseline"/>
       <w:lang w:val="fr-FR"/>
     </w:rPr>
   </w:style>
-  <w:style w:type="paragraph" w:styleId="signature">
-    <w:name w:val="signature"/>
-    <w:next w:val="signature"/>
+  <w:style w:type="paragraph" w:styleId="Signature">
+    <w:name w:val="Signature"/>
+    <w:next w:val="Signature"/>
     <w:pPr>
       <w:keepNext w:val="0"/>
       <w:keepLines w:val="0"/>
@@ -2629,10 +3066,10 @@
             </a:solidFill>
             <a:effectLst/>
             <a:uFillTx/>
-            <a:latin typeface="Arial"/>
-            <a:ea typeface="Arial"/>
-            <a:cs typeface="Arial"/>
-            <a:sym typeface="Arial"/>
+            <a:latin typeface="+mn-lt"/>
+            <a:ea typeface="+mn-ea"/>
+            <a:cs typeface="+mn-cs"/>
+            <a:sym typeface="Helvetica Neue"/>
           </a:defRPr>
         </a:defPPr>
         <a:lvl1pPr marL="0" marR="0" indent="0" algn="l" defTabSz="914400" rtl="0" fontAlgn="auto" latinLnBrk="1" hangingPunct="0">
@@ -3206,10 +3643,10 @@
             </a:solidFill>
             <a:effectLst/>
             <a:uFillTx/>
-            <a:latin typeface="Arial"/>
-            <a:ea typeface="Arial"/>
-            <a:cs typeface="Arial"/>
-            <a:sym typeface="Arial"/>
+            <a:latin typeface="+mn-lt"/>
+            <a:ea typeface="+mn-ea"/>
+            <a:cs typeface="+mn-cs"/>
+            <a:sym typeface="Helvetica Neue"/>
           </a:defRPr>
         </a:defPPr>
         <a:lvl1pPr marL="0" marR="0" indent="0" algn="l" defTabSz="914400" rtl="0" fontAlgn="auto" latinLnBrk="1" hangingPunct="0">

</xml_diff>